<commit_message>
Baseline for Test Suite Revisions
I placed everything in proper folders and placed older versions of documents in sub folders to avoid clutter and confusion. I also placed templates within this folder for guidance while I do rework.
</commit_message>
<xml_diff>
--- a/SWEN_670_Documentation/Milestone 3/Game Design/NASA Gamify Game Design - Milestone 3.docx
+++ b/SWEN_670_Documentation/Milestone 3/Game Design/NASA Gamify Game Design - Milestone 3.docx
@@ -335,7 +335,17 @@
           <w:sz w:val="24"/>
           <w:szCs w:val="24"/>
         </w:rPr>
-        <w:t>Jacqueline Macfadyen</w:t>
+        <w:t>Jacqueline</w:t>
+      </w:r>
+      <w:bookmarkStart w:id="0" w:name="_GoBack"/>
+      <w:bookmarkEnd w:id="0"/>
+      <w:r>
+        <w:rPr>
+          <w:rFonts w:ascii="Calibri" w:hAnsi="Calibri" w:cs="Arial"/>
+          <w:sz w:val="24"/>
+          <w:szCs w:val="24"/>
+        </w:rPr>
+        <w:t xml:space="preserve"> Macfadyen</w:t>
       </w:r>
     </w:p>
     <w:p>
@@ -468,7 +478,7 @@
             </w:rPr>
             <w:fldChar w:fldCharType="separate"/>
           </w:r>
-          <w:hyperlink w:anchor="_Toc509916291" w:history="1">
+          <w:hyperlink w:anchor="_Toc509925240" w:history="1">
             <w:r>
               <w:rPr>
                 <w:rStyle w:val="Hyperlink"/>
@@ -496,7 +506,7 @@
                 <w:noProof/>
                 <w:webHidden/>
               </w:rPr>
-              <w:instrText xml:space="preserve"> PAGEREF _Toc509916291 \h </w:instrText>
+              <w:instrText xml:space="preserve"> PAGEREF _Toc509925240 \h </w:instrText>
             </w:r>
             <w:r>
               <w:rPr>
@@ -538,7 +548,7 @@
               <w:noProof/>
             </w:rPr>
           </w:pPr>
-          <w:hyperlink w:anchor="_Toc509916292" w:history="1">
+          <w:hyperlink w:anchor="_Toc509925241" w:history="1">
             <w:r>
               <w:rPr>
                 <w:rStyle w:val="Hyperlink"/>
@@ -566,7 +576,7 @@
                 <w:noProof/>
                 <w:webHidden/>
               </w:rPr>
-              <w:instrText xml:space="preserve"> PAGEREF _Toc509916292 \h </w:instrText>
+              <w:instrText xml:space="preserve"> PAGEREF _Toc509925241 \h </w:instrText>
             </w:r>
             <w:r>
               <w:rPr>
@@ -608,7 +618,7 @@
               <w:noProof/>
             </w:rPr>
           </w:pPr>
-          <w:hyperlink w:anchor="_Toc509916293" w:history="1">
+          <w:hyperlink w:anchor="_Toc509925242" w:history="1">
             <w:r>
               <w:rPr>
                 <w:rStyle w:val="Hyperlink"/>
@@ -636,7 +646,7 @@
                 <w:noProof/>
                 <w:webHidden/>
               </w:rPr>
-              <w:instrText xml:space="preserve"> PAGEREF _Toc509916293 \h </w:instrText>
+              <w:instrText xml:space="preserve"> PAGEREF _Toc509925242 \h </w:instrText>
             </w:r>
             <w:r>
               <w:rPr>
@@ -678,7 +688,7 @@
               <w:noProof/>
             </w:rPr>
           </w:pPr>
-          <w:hyperlink w:anchor="_Toc509916294" w:history="1">
+          <w:hyperlink w:anchor="_Toc509925243" w:history="1">
             <w:r>
               <w:rPr>
                 <w:rStyle w:val="Hyperlink"/>
@@ -706,7 +716,7 @@
                 <w:noProof/>
                 <w:webHidden/>
               </w:rPr>
-              <w:instrText xml:space="preserve"> PAGEREF _Toc509916294 \h </w:instrText>
+              <w:instrText xml:space="preserve"> PAGEREF _Toc509925243 \h </w:instrText>
             </w:r>
             <w:r>
               <w:rPr>
@@ -748,7 +758,7 @@
               <w:noProof/>
             </w:rPr>
           </w:pPr>
-          <w:hyperlink w:anchor="_Toc509916295" w:history="1">
+          <w:hyperlink w:anchor="_Toc509925244" w:history="1">
             <w:r>
               <w:rPr>
                 <w:rStyle w:val="Hyperlink"/>
@@ -776,7 +786,7 @@
                 <w:noProof/>
                 <w:webHidden/>
               </w:rPr>
-              <w:instrText xml:space="preserve"> PAGEREF _Toc509916295 \h </w:instrText>
+              <w:instrText xml:space="preserve"> PAGEREF _Toc509925244 \h </w:instrText>
             </w:r>
             <w:r>
               <w:rPr>
@@ -818,7 +828,7 @@
               <w:noProof/>
             </w:rPr>
           </w:pPr>
-          <w:hyperlink w:anchor="_Toc509916296" w:history="1">
+          <w:hyperlink w:anchor="_Toc509925245" w:history="1">
             <w:r>
               <w:rPr>
                 <w:rStyle w:val="Hyperlink"/>
@@ -846,7 +856,7 @@
                 <w:noProof/>
                 <w:webHidden/>
               </w:rPr>
-              <w:instrText xml:space="preserve"> PAGEREF _Toc509916296 \h </w:instrText>
+              <w:instrText xml:space="preserve"> PAGEREF _Toc509925245 \h </w:instrText>
             </w:r>
             <w:r>
               <w:rPr>
@@ -888,7 +898,7 @@
               <w:noProof/>
             </w:rPr>
           </w:pPr>
-          <w:hyperlink w:anchor="_Toc509916297" w:history="1">
+          <w:hyperlink w:anchor="_Toc509925246" w:history="1">
             <w:r>
               <w:rPr>
                 <w:rStyle w:val="Hyperlink"/>
@@ -916,7 +926,7 @@
                 <w:noProof/>
                 <w:webHidden/>
               </w:rPr>
-              <w:instrText xml:space="preserve"> PAGEREF _Toc509916297 \h </w:instrText>
+              <w:instrText xml:space="preserve"> PAGEREF _Toc509925246 \h </w:instrText>
             </w:r>
             <w:r>
               <w:rPr>
@@ -958,7 +968,7 @@
               <w:noProof/>
             </w:rPr>
           </w:pPr>
-          <w:hyperlink w:anchor="_Toc509916298" w:history="1">
+          <w:hyperlink w:anchor="_Toc509925247" w:history="1">
             <w:r>
               <w:rPr>
                 <w:rStyle w:val="Hyperlink"/>
@@ -986,7 +996,7 @@
                 <w:noProof/>
                 <w:webHidden/>
               </w:rPr>
-              <w:instrText xml:space="preserve"> PAGEREF _Toc509916298 \h </w:instrText>
+              <w:instrText xml:space="preserve"> PAGEREF _Toc509925247 \h </w:instrText>
             </w:r>
             <w:r>
               <w:rPr>
@@ -1028,7 +1038,7 @@
               <w:noProof/>
             </w:rPr>
           </w:pPr>
-          <w:hyperlink w:anchor="_Toc509916299" w:history="1">
+          <w:hyperlink w:anchor="_Toc509925248" w:history="1">
             <w:r>
               <w:rPr>
                 <w:rStyle w:val="Hyperlink"/>
@@ -1056,7 +1066,7 @@
                 <w:noProof/>
                 <w:webHidden/>
               </w:rPr>
-              <w:instrText xml:space="preserve"> PAGEREF _Toc509916299 \h </w:instrText>
+              <w:instrText xml:space="preserve"> PAGEREF _Toc509925248 \h </w:instrText>
             </w:r>
             <w:r>
               <w:rPr>
@@ -1098,14 +1108,14 @@
               <w:noProof/>
             </w:rPr>
           </w:pPr>
-          <w:hyperlink w:anchor="_Toc509916300" w:history="1">
+          <w:hyperlink w:anchor="_Toc509925249" w:history="1">
             <w:r>
               <w:rPr>
                 <w:rStyle w:val="Hyperlink"/>
                 <w:rFonts w:ascii="Calibri" w:hAnsi="Calibri"/>
                 <w:noProof/>
               </w:rPr>
-              <w:t>Verify Email Address Design Description</w:t>
+              <w:t>How to Obtain this Badge</w:t>
             </w:r>
             <w:r>
               <w:rPr>
@@ -1126,7 +1136,7 @@
                 <w:noProof/>
                 <w:webHidden/>
               </w:rPr>
-              <w:instrText xml:space="preserve"> PAGEREF _Toc509916300 \h </w:instrText>
+              <w:instrText xml:space="preserve"> PAGEREF _Toc509925249 \h </w:instrText>
             </w:r>
             <w:r>
               <w:rPr>
@@ -1168,14 +1178,14 @@
               <w:noProof/>
             </w:rPr>
           </w:pPr>
-          <w:hyperlink w:anchor="_Toc509916301" w:history="1">
+          <w:hyperlink w:anchor="_Toc509925250" w:history="1">
             <w:r>
               <w:rPr>
                 <w:rStyle w:val="Hyperlink"/>
                 <w:rFonts w:ascii="Calibri" w:hAnsi="Calibri"/>
                 <w:noProof/>
               </w:rPr>
-              <w:t>Workflows</w:t>
+              <w:t>Verify Email Address Design Description</w:t>
             </w:r>
             <w:r>
               <w:rPr>
@@ -1196,7 +1206,7 @@
                 <w:noProof/>
                 <w:webHidden/>
               </w:rPr>
-              <w:instrText xml:space="preserve"> PAGEREF _Toc509916301 \h </w:instrText>
+              <w:instrText xml:space="preserve"> PAGEREF _Toc509925250 \h </w:instrText>
             </w:r>
             <w:r>
               <w:rPr>
@@ -1238,14 +1248,14 @@
               <w:noProof/>
             </w:rPr>
           </w:pPr>
-          <w:hyperlink w:anchor="_Toc509916302" w:history="1">
+          <w:hyperlink w:anchor="_Toc509925251" w:history="1">
             <w:r>
               <w:rPr>
                 <w:rStyle w:val="Hyperlink"/>
                 <w:rFonts w:ascii="Calibri" w:hAnsi="Calibri"/>
                 <w:noProof/>
               </w:rPr>
-              <w:t>Algorithm Pseudocode</w:t>
+              <w:t>Workflows</w:t>
             </w:r>
             <w:r>
               <w:rPr>
@@ -1266,7 +1276,7 @@
                 <w:noProof/>
                 <w:webHidden/>
               </w:rPr>
-              <w:instrText xml:space="preserve"> PAGEREF _Toc509916302 \h </w:instrText>
+              <w:instrText xml:space="preserve"> PAGEREF _Toc509925251 \h </w:instrText>
             </w:r>
             <w:r>
               <w:rPr>
@@ -1308,14 +1318,14 @@
               <w:noProof/>
             </w:rPr>
           </w:pPr>
-          <w:hyperlink w:anchor="_Toc509916303" w:history="1">
+          <w:hyperlink w:anchor="_Toc509925252" w:history="1">
             <w:r>
               <w:rPr>
                 <w:rStyle w:val="Hyperlink"/>
                 <w:rFonts w:ascii="Calibri" w:hAnsi="Calibri"/>
                 <w:noProof/>
               </w:rPr>
-              <w:t>extension.json file</w:t>
+              <w:t>Algorithm Pseudocode</w:t>
             </w:r>
             <w:r>
               <w:rPr>
@@ -1336,7 +1346,7 @@
                 <w:noProof/>
                 <w:webHidden/>
               </w:rPr>
-              <w:instrText xml:space="preserve"> PAGEREF _Toc509916303 \h </w:instrText>
+              <w:instrText xml:space="preserve"> PAGEREF _Toc509925252 \h </w:instrText>
             </w:r>
             <w:r>
               <w:rPr>
@@ -1378,14 +1388,14 @@
               <w:noProof/>
             </w:rPr>
           </w:pPr>
-          <w:hyperlink w:anchor="_Toc509916304" w:history="1">
+          <w:hyperlink w:anchor="_Toc509925253" w:history="1">
             <w:r>
               <w:rPr>
                 <w:rStyle w:val="Hyperlink"/>
                 <w:rFonts w:ascii="Calibri" w:hAnsi="Calibri"/>
                 <w:noProof/>
               </w:rPr>
-              <w:t>NASA_EVA_Gamification.hooks.php</w:t>
+              <w:t>extension.json file</w:t>
             </w:r>
             <w:r>
               <w:rPr>
@@ -1406,7 +1416,7 @@
                 <w:noProof/>
                 <w:webHidden/>
               </w:rPr>
-              <w:instrText xml:space="preserve"> PAGEREF _Toc509916304 \h </w:instrText>
+              <w:instrText xml:space="preserve"> PAGEREF _Toc509925253 \h </w:instrText>
             </w:r>
             <w:r>
               <w:rPr>
@@ -1426,7 +1436,7 @@
                 <w:noProof/>
                 <w:webHidden/>
               </w:rPr>
-              <w:t>6</w:t>
+              <w:t>4</w:t>
             </w:r>
             <w:r>
               <w:rPr>
@@ -1448,14 +1458,14 @@
               <w:noProof/>
             </w:rPr>
           </w:pPr>
-          <w:hyperlink w:anchor="_Toc509916305" w:history="1">
+          <w:hyperlink w:anchor="_Toc509925254" w:history="1">
             <w:r>
               <w:rPr>
                 <w:rStyle w:val="Hyperlink"/>
                 <w:rFonts w:ascii="Calibri" w:hAnsi="Calibri"/>
                 <w:noProof/>
               </w:rPr>
-              <w:t>NASA_EVA_Gamification.php</w:t>
+              <w:t>NASA_EVA_Gamification.hooks.php</w:t>
             </w:r>
             <w:r>
               <w:rPr>
@@ -1476,7 +1486,7 @@
                 <w:noProof/>
                 <w:webHidden/>
               </w:rPr>
-              <w:instrText xml:space="preserve"> PAGEREF _Toc509916305 \h </w:instrText>
+              <w:instrText xml:space="preserve"> PAGEREF _Toc509925254 \h </w:instrText>
             </w:r>
             <w:r>
               <w:rPr>
@@ -1496,7 +1506,7 @@
                 <w:noProof/>
                 <w:webHidden/>
               </w:rPr>
-              <w:t>7</w:t>
+              <w:t>6</w:t>
             </w:r>
             <w:r>
               <w:rPr>
@@ -1518,13 +1528,83 @@
               <w:noProof/>
             </w:rPr>
           </w:pPr>
-          <w:hyperlink w:anchor="_Toc509916306" w:history="1">
+          <w:hyperlink w:anchor="_Toc509925255" w:history="1">
             <w:r>
               <w:rPr>
                 <w:rStyle w:val="Hyperlink"/>
                 <w:rFonts w:ascii="Calibri" w:hAnsi="Calibri"/>
                 <w:noProof/>
               </w:rPr>
+              <w:t>NASA_EVA_Gamification.php</w:t>
+            </w:r>
+            <w:r>
+              <w:rPr>
+                <w:noProof/>
+                <w:webHidden/>
+              </w:rPr>
+              <w:tab/>
+            </w:r>
+            <w:r>
+              <w:rPr>
+                <w:noProof/>
+                <w:webHidden/>
+              </w:rPr>
+              <w:fldChar w:fldCharType="begin"/>
+            </w:r>
+            <w:r>
+              <w:rPr>
+                <w:noProof/>
+                <w:webHidden/>
+              </w:rPr>
+              <w:instrText xml:space="preserve"> PAGEREF _Toc509925255 \h </w:instrText>
+            </w:r>
+            <w:r>
+              <w:rPr>
+                <w:noProof/>
+                <w:webHidden/>
+              </w:rPr>
+            </w:r>
+            <w:r>
+              <w:rPr>
+                <w:noProof/>
+                <w:webHidden/>
+              </w:rPr>
+              <w:fldChar w:fldCharType="separate"/>
+            </w:r>
+            <w:r>
+              <w:rPr>
+                <w:noProof/>
+                <w:webHidden/>
+              </w:rPr>
+              <w:t>7</w:t>
+            </w:r>
+            <w:r>
+              <w:rPr>
+                <w:noProof/>
+                <w:webHidden/>
+              </w:rPr>
+              <w:fldChar w:fldCharType="end"/>
+            </w:r>
+          </w:hyperlink>
+        </w:p>
+        <w:p>
+          <w:pPr>
+            <w:pStyle w:val="TOC3"/>
+            <w:tabs>
+              <w:tab w:val="right" w:leader="dot" w:pos="9350"/>
+            </w:tabs>
+            <w:rPr>
+              <w:rFonts w:eastAsiaTheme="minorEastAsia"/>
+              <w:noProof/>
+            </w:rPr>
+          </w:pPr>
+          <w:hyperlink w:anchor="_Toc509925256" w:history="1">
+            <w:r>
+              <w:rPr>
+                <w:rStyle w:val="Hyperlink"/>
+                <w:rFonts w:ascii="Calibri" w:hAnsi="Calibri"/>
+                <w:noProof/>
+              </w:rPr>
               <w:t>Extension Class Diagram</w:t>
             </w:r>
             <w:r>
@@ -1546,7 +1626,7 @@
                 <w:noProof/>
                 <w:webHidden/>
               </w:rPr>
-              <w:instrText xml:space="preserve"> PAGEREF _Toc509916306 \h </w:instrText>
+              <w:instrText xml:space="preserve"> PAGEREF _Toc509925256 \h </w:instrText>
             </w:r>
             <w:r>
               <w:rPr>
@@ -1588,7 +1668,7 @@
               <w:noProof/>
             </w:rPr>
           </w:pPr>
-          <w:hyperlink w:anchor="_Toc509916307" w:history="1">
+          <w:hyperlink w:anchor="_Toc509925257" w:history="1">
             <w:r>
               <w:rPr>
                 <w:rStyle w:val="Hyperlink"/>
@@ -1624,7 +1704,7 @@
                 <w:noProof/>
                 <w:webHidden/>
               </w:rPr>
-              <w:instrText xml:space="preserve"> PAGEREF _Toc509916307 \h </w:instrText>
+              <w:instrText xml:space="preserve"> PAGEREF _Toc509925257 \h </w:instrText>
             </w:r>
             <w:r>
               <w:rPr>
@@ -1666,7 +1746,7 @@
               <w:noProof/>
             </w:rPr>
           </w:pPr>
-          <w:hyperlink w:anchor="_Toc509916308" w:history="1">
+          <w:hyperlink w:anchor="_Toc509925258" w:history="1">
             <w:r>
               <w:rPr>
                 <w:rStyle w:val="Hyperlink"/>
@@ -1694,7 +1774,7 @@
                 <w:noProof/>
                 <w:webHidden/>
               </w:rPr>
-              <w:instrText xml:space="preserve"> PAGEREF _Toc509916308 \h </w:instrText>
+              <w:instrText xml:space="preserve"> PAGEREF _Toc509925258 \h </w:instrText>
             </w:r>
             <w:r>
               <w:rPr>
@@ -1736,7 +1816,7 @@
               <w:noProof/>
             </w:rPr>
           </w:pPr>
-          <w:hyperlink w:anchor="_Toc509916309" w:history="1">
+          <w:hyperlink w:anchor="_Toc509925259" w:history="1">
             <w:r>
               <w:rPr>
                 <w:rStyle w:val="Hyperlink"/>
@@ -1764,7 +1844,7 @@
                 <w:noProof/>
                 <w:webHidden/>
               </w:rPr>
-              <w:instrText xml:space="preserve"> PAGEREF _Toc509916309 \h </w:instrText>
+              <w:instrText xml:space="preserve"> PAGEREF _Toc509925259 \h </w:instrText>
             </w:r>
             <w:r>
               <w:rPr>
@@ -1785,6 +1865,76 @@
                 <w:webHidden/>
               </w:rPr>
               <w:t>7</w:t>
+            </w:r>
+            <w:r>
+              <w:rPr>
+                <w:noProof/>
+                <w:webHidden/>
+              </w:rPr>
+              <w:fldChar w:fldCharType="end"/>
+            </w:r>
+          </w:hyperlink>
+        </w:p>
+        <w:p>
+          <w:pPr>
+            <w:pStyle w:val="TOC2"/>
+            <w:tabs>
+              <w:tab w:val="right" w:leader="dot" w:pos="9350"/>
+            </w:tabs>
+            <w:rPr>
+              <w:rFonts w:eastAsiaTheme="minorEastAsia"/>
+              <w:noProof/>
+            </w:rPr>
+          </w:pPr>
+          <w:hyperlink w:anchor="_Toc509925260" w:history="1">
+            <w:r>
+              <w:rPr>
+                <w:rStyle w:val="Hyperlink"/>
+                <w:rFonts w:ascii="Calibri" w:hAnsi="Calibri" w:cstheme="minorHAnsi"/>
+                <w:noProof/>
+              </w:rPr>
+              <w:t>Non-Functional Requirements</w:t>
+            </w:r>
+            <w:r>
+              <w:rPr>
+                <w:noProof/>
+                <w:webHidden/>
+              </w:rPr>
+              <w:tab/>
+            </w:r>
+            <w:r>
+              <w:rPr>
+                <w:noProof/>
+                <w:webHidden/>
+              </w:rPr>
+              <w:fldChar w:fldCharType="begin"/>
+            </w:r>
+            <w:r>
+              <w:rPr>
+                <w:noProof/>
+                <w:webHidden/>
+              </w:rPr>
+              <w:instrText xml:space="preserve"> PAGEREF _Toc509925260 \h </w:instrText>
+            </w:r>
+            <w:r>
+              <w:rPr>
+                <w:noProof/>
+                <w:webHidden/>
+              </w:rPr>
+            </w:r>
+            <w:r>
+              <w:rPr>
+                <w:noProof/>
+                <w:webHidden/>
+              </w:rPr>
+              <w:fldChar w:fldCharType="separate"/>
+            </w:r>
+            <w:r>
+              <w:rPr>
+                <w:noProof/>
+                <w:webHidden/>
+              </w:rPr>
+              <w:t>8</w:t>
             </w:r>
             <w:r>
               <w:rPr>
@@ -1806,7 +1956,7 @@
               <w:noProof/>
             </w:rPr>
           </w:pPr>
-          <w:hyperlink w:anchor="_Toc509916310" w:history="1">
+          <w:hyperlink w:anchor="_Toc509925261" w:history="1">
             <w:r>
               <w:rPr>
                 <w:rStyle w:val="Hyperlink"/>
@@ -1834,7 +1984,7 @@
                 <w:noProof/>
                 <w:webHidden/>
               </w:rPr>
-              <w:instrText xml:space="preserve"> PAGEREF _Toc509916310 \h </w:instrText>
+              <w:instrText xml:space="preserve"> PAGEREF _Toc509925261 \h </w:instrText>
             </w:r>
             <w:r>
               <w:rPr>
@@ -1854,7 +2004,7 @@
                 <w:noProof/>
                 <w:webHidden/>
               </w:rPr>
-              <w:t>8</w:t>
+              <w:t>9</w:t>
             </w:r>
             <w:r>
               <w:rPr>
@@ -1876,7 +2026,7 @@
               <w:noProof/>
             </w:rPr>
           </w:pPr>
-          <w:hyperlink w:anchor="_Toc509916311" w:history="1">
+          <w:hyperlink w:anchor="_Toc509925262" w:history="1">
             <w:r>
               <w:rPr>
                 <w:rStyle w:val="Hyperlink"/>
@@ -1904,7 +2054,7 @@
                 <w:noProof/>
                 <w:webHidden/>
               </w:rPr>
-              <w:instrText xml:space="preserve"> PAGEREF _Toc509916311 \h </w:instrText>
+              <w:instrText xml:space="preserve"> PAGEREF _Toc509925262 \h </w:instrText>
             </w:r>
             <w:r>
               <w:rPr>
@@ -2309,7 +2459,7 @@
                 <w:rFonts w:ascii="Calibri" w:eastAsia="Times New Roman" w:hAnsi="Calibri" w:cs="Calibri"/>
                 <w:color w:val="000000"/>
               </w:rPr>
-              <w:t>Added Montrell to title page, added wording about badges</w:t>
+              <w:t>Revised for Milestone 2 feedback</w:t>
             </w:r>
           </w:p>
         </w:tc>
@@ -2338,7 +2488,7 @@
                 <w:rFonts w:ascii="Calibri" w:eastAsia="Times New Roman" w:hAnsi="Calibri" w:cs="Calibri"/>
                 <w:color w:val="000000"/>
               </w:rPr>
-              <w:t>Michael Salgo</w:t>
+              <w:t>Victoria Guadagno</w:t>
             </w:r>
           </w:p>
         </w:tc>
@@ -2365,6 +2515,146 @@
                 <w:rFonts w:ascii="Calibri" w:eastAsia="Times New Roman" w:hAnsi="Calibri" w:cs="Calibri"/>
                 <w:color w:val="000000"/>
               </w:rPr>
+              <w:t>0</w:t>
+            </w:r>
+            <w:r>
+              <w:rPr>
+                <w:rFonts w:ascii="Calibri" w:eastAsia="Times New Roman" w:hAnsi="Calibri" w:cs="Calibri"/>
+                <w:color w:val="000000"/>
+              </w:rPr>
+              <w:t>3/25/</w:t>
+            </w:r>
+            <w:r>
+              <w:rPr>
+                <w:rFonts w:ascii="Calibri" w:eastAsia="Times New Roman" w:hAnsi="Calibri" w:cs="Calibri"/>
+                <w:color w:val="000000"/>
+              </w:rPr>
+              <w:t>20</w:t>
+            </w:r>
+            <w:r>
+              <w:rPr>
+                <w:rFonts w:ascii="Calibri" w:eastAsia="Times New Roman" w:hAnsi="Calibri" w:cs="Calibri"/>
+                <w:color w:val="000000"/>
+              </w:rPr>
+              <w:t>18</w:t>
+            </w:r>
+          </w:p>
+        </w:tc>
+      </w:tr>
+      <w:tr>
+        <w:trPr>
+          <w:trHeight w:val="300"/>
+        </w:trPr>
+        <w:tc>
+          <w:tcPr>
+            <w:tcW w:w="1075" w:type="dxa"/>
+            <w:tcBorders>
+              <w:top w:val="single" w:sz="4" w:space="0" w:color="auto"/>
+              <w:left w:val="single" w:sz="4" w:space="0" w:color="auto"/>
+              <w:bottom w:val="single" w:sz="4" w:space="0" w:color="auto"/>
+              <w:right w:val="single" w:sz="4" w:space="0" w:color="auto"/>
+            </w:tcBorders>
+            <w:shd w:val="clear" w:color="auto" w:fill="auto"/>
+            <w:noWrap/>
+          </w:tcPr>
+          <w:p>
+            <w:pPr>
+              <w:spacing w:after="0" w:line="240" w:lineRule="auto"/>
+              <w:rPr>
+                <w:rFonts w:ascii="Calibri" w:eastAsia="Times New Roman" w:hAnsi="Calibri" w:cs="Calibri"/>
+                <w:color w:val="000000"/>
+              </w:rPr>
+            </w:pPr>
+            <w:r>
+              <w:rPr>
+                <w:rFonts w:ascii="Calibri" w:eastAsia="Times New Roman" w:hAnsi="Calibri" w:cs="Calibri"/>
+                <w:color w:val="000000"/>
+              </w:rPr>
+              <w:t>1.2</w:t>
+            </w:r>
+          </w:p>
+        </w:tc>
+        <w:tc>
+          <w:tcPr>
+            <w:tcW w:w="4860" w:type="dxa"/>
+            <w:tcBorders>
+              <w:top w:val="single" w:sz="4" w:space="0" w:color="auto"/>
+              <w:left w:val="nil"/>
+              <w:bottom w:val="single" w:sz="4" w:space="0" w:color="auto"/>
+              <w:right w:val="single" w:sz="4" w:space="0" w:color="auto"/>
+            </w:tcBorders>
+            <w:shd w:val="clear" w:color="auto" w:fill="auto"/>
+            <w:noWrap/>
+          </w:tcPr>
+          <w:p>
+            <w:pPr>
+              <w:spacing w:after="0" w:line="240" w:lineRule="auto"/>
+              <w:rPr>
+                <w:rFonts w:ascii="Calibri" w:eastAsia="Times New Roman" w:hAnsi="Calibri" w:cs="Calibri"/>
+                <w:color w:val="000000"/>
+              </w:rPr>
+            </w:pPr>
+            <w:r>
+              <w:rPr>
+                <w:rFonts w:ascii="Calibri" w:eastAsia="Times New Roman" w:hAnsi="Calibri" w:cs="Calibri"/>
+                <w:color w:val="000000"/>
+              </w:rPr>
+              <w:t>Added Montrell to title page</w:t>
+            </w:r>
+          </w:p>
+        </w:tc>
+        <w:tc>
+          <w:tcPr>
+            <w:tcW w:w="2160" w:type="dxa"/>
+            <w:tcBorders>
+              <w:top w:val="single" w:sz="4" w:space="0" w:color="auto"/>
+              <w:left w:val="nil"/>
+              <w:bottom w:val="single" w:sz="4" w:space="0" w:color="auto"/>
+              <w:right w:val="single" w:sz="4" w:space="0" w:color="auto"/>
+            </w:tcBorders>
+            <w:shd w:val="clear" w:color="auto" w:fill="auto"/>
+            <w:noWrap/>
+          </w:tcPr>
+          <w:p>
+            <w:pPr>
+              <w:spacing w:after="0" w:line="240" w:lineRule="auto"/>
+              <w:rPr>
+                <w:rFonts w:ascii="Calibri" w:eastAsia="Times New Roman" w:hAnsi="Calibri" w:cs="Calibri"/>
+                <w:color w:val="000000"/>
+              </w:rPr>
+            </w:pPr>
+            <w:r>
+              <w:rPr>
+                <w:rFonts w:ascii="Calibri" w:eastAsia="Times New Roman" w:hAnsi="Calibri" w:cs="Calibri"/>
+                <w:color w:val="000000"/>
+              </w:rPr>
+              <w:t>Michael Salgo</w:t>
+            </w:r>
+          </w:p>
+        </w:tc>
+        <w:tc>
+          <w:tcPr>
+            <w:tcW w:w="1278" w:type="dxa"/>
+            <w:tcBorders>
+              <w:top w:val="single" w:sz="4" w:space="0" w:color="auto"/>
+              <w:left w:val="nil"/>
+              <w:bottom w:val="single" w:sz="4" w:space="0" w:color="auto"/>
+              <w:right w:val="single" w:sz="4" w:space="0" w:color="auto"/>
+            </w:tcBorders>
+          </w:tcPr>
+          <w:p>
+            <w:pPr>
+              <w:spacing w:after="0" w:line="240" w:lineRule="auto"/>
+              <w:rPr>
+                <w:rFonts w:ascii="Calibri" w:eastAsia="Times New Roman" w:hAnsi="Calibri" w:cs="Calibri"/>
+                <w:color w:val="000000"/>
+              </w:rPr>
+            </w:pPr>
+            <w:r>
+              <w:rPr>
+                <w:rFonts w:ascii="Calibri" w:eastAsia="Times New Roman" w:hAnsi="Calibri" w:cs="Calibri"/>
+                <w:color w:val="000000"/>
+              </w:rPr>
               <w:t>03/27/2018</w:t>
             </w:r>
           </w:p>
@@ -2378,77 +2668,108 @@
           <w:rFonts w:ascii="Calibri" w:hAnsi="Calibri"/>
         </w:rPr>
       </w:pPr>
-      <w:bookmarkStart w:id="0" w:name="_Toc509916291"/>
+      <w:bookmarkStart w:id="1" w:name="_Toc509925240"/>
       <w:r>
         <w:rPr>
           <w:rFonts w:ascii="Calibri" w:hAnsi="Calibri"/>
         </w:rPr>
         <w:t>Introduction</w:t>
-      </w:r>
-      <w:bookmarkEnd w:id="0"/>
-    </w:p>
-    <w:p>
-      <w:pPr>
-        <w:pStyle w:val="Heading2"/>
-        <w:rPr>
-          <w:rFonts w:ascii="Calibri" w:hAnsi="Calibri"/>
-        </w:rPr>
-      </w:pPr>
-      <w:bookmarkStart w:id="1" w:name="_Toc509916292"/>
-      <w:r>
-        <w:rPr>
-          <w:rFonts w:ascii="Calibri" w:hAnsi="Calibri"/>
-        </w:rPr>
-        <w:t>Document Overview</w:t>
       </w:r>
       <w:bookmarkEnd w:id="1"/>
     </w:p>
     <w:p>
       <w:pPr>
-        <w:rPr>
-          <w:rFonts w:ascii="Calibri" w:hAnsi="Calibri"/>
-        </w:rPr>
-      </w:pPr>
-      <w:r>
-        <w:rPr>
-          <w:rFonts w:ascii="Calibri" w:hAnsi="Calibri"/>
-        </w:rPr>
-        <w:t>This document will define the NASA EVA Gamification extension’s game design approach.  The extension will adhere to open source licensing rules, specifically the MIT License.  All backend code for the extension will use PHP v5.6 functionality, MariaDB v5.5 DBMS, and MediaWiki v1.27 as a baseline.  Code for the extension will be maintained on GitHub and be publicly accessible after the completion of the Spring 2018 semester</w:t>
-      </w:r>
-      <w:r>
-        <w:rPr>
-          <w:rFonts w:ascii="Calibri" w:hAnsi="Calibri"/>
-        </w:rPr>
-        <w:t xml:space="preserve"> ("The MIT License")</w:t>
-      </w:r>
-      <w:r>
-        <w:rPr>
-          <w:rFonts w:ascii="Calibri" w:hAnsi="Calibri"/>
-        </w:rPr>
-        <w:t>.</w:t>
-      </w:r>
-      <w:r>
-        <w:rPr>
-          <w:rFonts w:ascii="Calibri" w:hAnsi="Calibri"/>
-        </w:rPr>
-        <w:t xml:space="preserve">  At the time of this document, only one badge is currently available – future semesters will be able to add badges and explain the different ways of earning badges.</w:t>
-      </w:r>
+        <w:pStyle w:val="Heading2"/>
+        <w:rPr>
+          <w:rFonts w:ascii="Calibri" w:hAnsi="Calibri"/>
+        </w:rPr>
+      </w:pPr>
+      <w:bookmarkStart w:id="2" w:name="_Toc509925241"/>
+      <w:r>
+        <w:rPr>
+          <w:rFonts w:ascii="Calibri" w:hAnsi="Calibri"/>
+        </w:rPr>
+        <w:t>Document Overview</w:t>
+      </w:r>
+      <w:bookmarkEnd w:id="2"/>
     </w:p>
     <w:p>
       <w:pPr>
+        <w:rPr>
+          <w:rFonts w:ascii="Calibri" w:hAnsi="Calibri"/>
+        </w:rPr>
+      </w:pPr>
+      <w:r>
+        <w:rPr>
+          <w:rFonts w:ascii="Calibri" w:hAnsi="Calibri"/>
+        </w:rPr>
+        <w:t>This document will define the NASA EVA Gamification extension’s game design approach.  The extension will adhere to open source licensing rules, specifically the MIT License.  All backend code for the extension will use PHP v5.6 functionality, MariaDB v5.5 DBMS, and MediaWiki v1.27 as a baseline.  Code for the extension will be maintained on GitHub and be publicly accessible after the completion of the Spring 2018 semester</w:t>
+      </w:r>
+      <w:r>
+        <w:rPr>
+          <w:rFonts w:ascii="Calibri" w:hAnsi="Calibri"/>
+        </w:rPr>
+        <w:t xml:space="preserve"> ("The MIT License")</w:t>
+      </w:r>
+      <w:r>
+        <w:rPr>
+          <w:rFonts w:ascii="Calibri" w:hAnsi="Calibri"/>
+        </w:rPr>
+        <w:t>.</w:t>
+      </w:r>
+    </w:p>
+    <w:p>
+      <w:pPr>
+        <w:rPr>
+          <w:rFonts w:ascii="Calibri" w:hAnsi="Calibri"/>
+        </w:rPr>
+      </w:pPr>
+      <w:r>
+        <w:rPr>
+          <w:rFonts w:ascii="Calibri" w:hAnsi="Calibri"/>
+        </w:rPr>
+        <w:t xml:space="preserve">Each game will award badges. </w:t>
+      </w:r>
+      <w:r>
+        <w:rPr>
+          <w:rFonts w:ascii="Calibri" w:hAnsi="Calibri"/>
+        </w:rPr>
+        <w:t xml:space="preserve"> </w:t>
+      </w:r>
+      <w:r>
+        <w:rPr>
+          <w:rFonts w:ascii="Calibri" w:hAnsi="Calibri"/>
+        </w:rPr>
+        <w:t xml:space="preserve">One and done games (for example, email verification) will award a single badge. </w:t>
+      </w:r>
+      <w:r>
+        <w:rPr>
+          <w:rFonts w:ascii="Calibri" w:hAnsi="Calibri"/>
+        </w:rPr>
+        <w:t xml:space="preserve"> </w:t>
+      </w:r>
+      <w:r>
+        <w:rPr>
+          <w:rFonts w:ascii="Calibri" w:hAnsi="Calibri"/>
+        </w:rPr>
+        <w:t>Tiered games (for example, post 10 times, post 100 times, post 1000 times) will award a badge for each level.</w:t>
+      </w:r>
+    </w:p>
+    <w:p>
+      <w:pPr>
         <w:pStyle w:val="Heading1"/>
         <w:rPr>
           <w:rFonts w:ascii="Calibri" w:hAnsi="Calibri"/>
         </w:rPr>
       </w:pPr>
-      <w:bookmarkStart w:id="2" w:name="_Toc509916293"/>
+      <w:bookmarkStart w:id="3" w:name="_Toc509925242"/>
       <w:r>
         <w:rPr>
           <w:rFonts w:ascii="Calibri" w:hAnsi="Calibri"/>
         </w:rPr>
         <w:t>Software Architecture Overview</w:t>
       </w:r>
-      <w:bookmarkEnd w:id="2"/>
+      <w:bookmarkEnd w:id="3"/>
     </w:p>
     <w:p>
       <w:pPr>
@@ -2508,21 +2829,7 @@
         <w:rPr>
           <w:rFonts w:ascii="Calibri" w:hAnsi="Calibri"/>
         </w:rPr>
-        <w:t xml:space="preserve">used to register badges that can be </w:t>
-      </w:r>
-      <w:proofErr w:type="gramStart"/>
-      <w:r>
-        <w:rPr>
-          <w:rFonts w:ascii="Calibri" w:hAnsi="Calibri"/>
-        </w:rPr>
-        <w:t>earned</w:t>
-      </w:r>
-      <w:proofErr w:type="gramEnd"/>
-      <w:r>
-        <w:rPr>
-          <w:rFonts w:ascii="Calibri" w:hAnsi="Calibri"/>
-        </w:rPr>
-        <w:t xml:space="preserve"> and the threshold needed to obtain them</w:t>
+        <w:t>used to register badges that can be earned and the threshold needed to obtain them</w:t>
       </w:r>
       <w:r>
         <w:rPr>
@@ -2574,14 +2881,14 @@
           <w:rFonts w:ascii="Calibri" w:hAnsi="Calibri"/>
         </w:rPr>
       </w:pPr>
-      <w:bookmarkStart w:id="3" w:name="_Toc509916294"/>
+      <w:bookmarkStart w:id="4" w:name="_Toc509925243"/>
       <w:r>
         <w:rPr>
           <w:rFonts w:ascii="Calibri" w:hAnsi="Calibri"/>
         </w:rPr>
         <w:t>Database Table</w:t>
       </w:r>
-      <w:bookmarkEnd w:id="3"/>
+      <w:bookmarkEnd w:id="4"/>
     </w:p>
     <w:p>
       <w:pPr>
@@ -2611,7 +2918,7 @@
         <w:rPr>
           <w:rFonts w:ascii="Calibri" w:hAnsi="Calibri"/>
         </w:rPr>
-        <w:t xml:space="preserve"> for details.</w:t>
+        <w:t xml:space="preserve"> for details. </w:t>
       </w:r>
     </w:p>
     <w:p>
@@ -2621,14 +2928,14 @@
           <w:rFonts w:ascii="Calibri" w:hAnsi="Calibri"/>
         </w:rPr>
       </w:pPr>
-      <w:bookmarkStart w:id="4" w:name="_Toc509916295"/>
+      <w:bookmarkStart w:id="5" w:name="_Toc509925244"/>
       <w:r>
         <w:rPr>
           <w:rFonts w:ascii="Calibri" w:hAnsi="Calibri"/>
         </w:rPr>
         <w:t>Configuration Array</w:t>
       </w:r>
-      <w:bookmarkEnd w:id="4"/>
+      <w:bookmarkEnd w:id="5"/>
     </w:p>
     <w:p>
       <w:pPr>
@@ -2788,6 +3095,7 @@
         <w:rPr>
           <w:rFonts w:ascii="Calibri" w:hAnsi="Calibri"/>
         </w:rPr>
+        <w:lastRenderedPageBreak/>
         <w:t>3 – Gold</w:t>
       </w:r>
     </w:p>
@@ -2798,98 +3106,12 @@
           <w:rFonts w:ascii="Calibri" w:hAnsi="Calibri"/>
         </w:rPr>
       </w:pPr>
-      <w:bookmarkStart w:id="5" w:name="_Toc509916296"/>
-      <w:r>
-        <w:rPr>
-          <w:rFonts w:ascii="Calibri" w:hAnsi="Calibri"/>
-        </w:rPr>
-        <w:lastRenderedPageBreak/>
+      <w:bookmarkStart w:id="6" w:name="_Toc509925245"/>
+      <w:r>
+        <w:rPr>
+          <w:rFonts w:ascii="Calibri" w:hAnsi="Calibri"/>
+        </w:rPr>
         <w:t>MediaWiki Hooks</w:t>
-      </w:r>
-      <w:bookmarkEnd w:id="5"/>
-    </w:p>
-    <w:p>
-      <w:pPr>
-        <w:rPr>
-          <w:rFonts w:ascii="Calibri" w:hAnsi="Calibri"/>
-        </w:rPr>
-      </w:pPr>
-      <w:r>
-        <w:rPr>
-          <w:rFonts w:ascii="Calibri" w:hAnsi="Calibri"/>
-        </w:rPr>
-        <w:t xml:space="preserve">The hook interface allows for the extension to perform extra steps during MediaWiki actions.  For this extension, each game will need to hook into the related MediaWiki action and determine if a user has earned a badge by performing that action.  If it is determined </w:t>
-      </w:r>
-      <w:r>
-        <w:rPr>
-          <w:rFonts w:ascii="Calibri" w:hAnsi="Calibri"/>
-        </w:rPr>
-        <w:t xml:space="preserve">that </w:t>
-      </w:r>
-      <w:r>
-        <w:rPr>
-          <w:rFonts w:ascii="Calibri" w:hAnsi="Calibri"/>
-        </w:rPr>
-        <w:t>the action warrants a badge, the extension code will insert a row into the</w:t>
-      </w:r>
-      <w:r>
-        <w:rPr>
-          <w:rFonts w:ascii="Calibri" w:hAnsi="Calibri"/>
-        </w:rPr>
-        <w:t xml:space="preserve"> </w:t>
-      </w:r>
-      <w:proofErr w:type="spellStart"/>
-      <w:r>
-        <w:rPr>
-          <w:rFonts w:ascii="Calibri" w:hAnsi="Calibri"/>
-        </w:rPr>
-        <w:t>gamification_badges</w:t>
-      </w:r>
-      <w:proofErr w:type="spellEnd"/>
-      <w:r>
-        <w:rPr>
-          <w:rFonts w:ascii="Calibri" w:hAnsi="Calibri"/>
-        </w:rPr>
-        <w:t xml:space="preserve"> database table.  The MySQL construct of ON DUPLICATE KEY will be leveraged on the INSERT statement, to avoid multiple rows </w:t>
-      </w:r>
-      <w:r>
-        <w:rPr>
-          <w:rFonts w:ascii="Calibri" w:hAnsi="Calibri"/>
-        </w:rPr>
-        <w:t xml:space="preserve">in the database table </w:t>
-      </w:r>
-      <w:r>
-        <w:rPr>
-          <w:rFonts w:ascii="Calibri" w:hAnsi="Calibri"/>
-        </w:rPr>
-        <w:t xml:space="preserve">and extra </w:t>
-      </w:r>
-      <w:r>
-        <w:rPr>
-          <w:rFonts w:ascii="Calibri" w:hAnsi="Calibri"/>
-        </w:rPr>
-        <w:t xml:space="preserve">PHP </w:t>
-      </w:r>
-      <w:r>
-        <w:rPr>
-          <w:rFonts w:ascii="Calibri" w:hAnsi="Calibri"/>
-        </w:rPr>
-        <w:t>code to determine if a badge has previously been earned.</w:t>
-      </w:r>
-    </w:p>
-    <w:p>
-      <w:pPr>
-        <w:pStyle w:val="Heading2"/>
-        <w:rPr>
-          <w:rFonts w:ascii="Calibri" w:hAnsi="Calibri"/>
-        </w:rPr>
-      </w:pPr>
-      <w:bookmarkStart w:id="6" w:name="_Toc509916297"/>
-      <w:r>
-        <w:rPr>
-          <w:rFonts w:ascii="Calibri" w:hAnsi="Calibri"/>
-        </w:rPr>
-        <w:t>User Profile</w:t>
       </w:r>
       <w:bookmarkEnd w:id="6"/>
     </w:p>
@@ -2903,125 +3125,143 @@
         <w:rPr>
           <w:rFonts w:ascii="Calibri" w:hAnsi="Calibri"/>
         </w:rPr>
-        <w:t xml:space="preserve">See the User Profile Design </w:t>
-      </w:r>
-      <w:r>
-        <w:rPr>
-          <w:rFonts w:ascii="Calibri" w:hAnsi="Calibri"/>
-        </w:rPr>
-        <w:t>d</w:t>
-      </w:r>
-      <w:r>
-        <w:rPr>
-          <w:rFonts w:ascii="Calibri" w:hAnsi="Calibri"/>
-        </w:rPr>
-        <w:t>ocument</w:t>
-      </w:r>
-      <w:r>
-        <w:rPr>
-          <w:rFonts w:ascii="Calibri" w:hAnsi="Calibri"/>
-        </w:rPr>
-        <w:t xml:space="preserve"> for details.</w:t>
+        <w:t xml:space="preserve">The hook interface allows for the extension to perform extra steps during MediaWiki actions.  For this extension, each game will need to hook into the related MediaWiki action and determine if a user has earned a badge by performing that action.  If it is determined </w:t>
+      </w:r>
+      <w:r>
+        <w:rPr>
+          <w:rFonts w:ascii="Calibri" w:hAnsi="Calibri"/>
+        </w:rPr>
+        <w:t xml:space="preserve">that </w:t>
+      </w:r>
+      <w:r>
+        <w:rPr>
+          <w:rFonts w:ascii="Calibri" w:hAnsi="Calibri"/>
+        </w:rPr>
+        <w:t>the action warrants a badge, the extension code will insert a row into the</w:t>
+      </w:r>
+      <w:r>
+        <w:rPr>
+          <w:rFonts w:ascii="Calibri" w:hAnsi="Calibri"/>
+        </w:rPr>
+        <w:t xml:space="preserve"> </w:t>
+      </w:r>
+      <w:proofErr w:type="spellStart"/>
+      <w:r>
+        <w:rPr>
+          <w:rFonts w:ascii="Calibri" w:hAnsi="Calibri"/>
+        </w:rPr>
+        <w:t>gamification_badges</w:t>
+      </w:r>
+      <w:proofErr w:type="spellEnd"/>
+      <w:r>
+        <w:rPr>
+          <w:rFonts w:ascii="Calibri" w:hAnsi="Calibri"/>
+        </w:rPr>
+        <w:t xml:space="preserve"> database table.  The MySQL construct of ON DUPLICATE KEY will be leveraged on the INSERT statement, to avoid multiple rows </w:t>
+      </w:r>
+      <w:r>
+        <w:rPr>
+          <w:rFonts w:ascii="Calibri" w:hAnsi="Calibri"/>
+        </w:rPr>
+        <w:t xml:space="preserve">in the database table </w:t>
+      </w:r>
+      <w:r>
+        <w:rPr>
+          <w:rFonts w:ascii="Calibri" w:hAnsi="Calibri"/>
+        </w:rPr>
+        <w:t xml:space="preserve">and extra </w:t>
+      </w:r>
+      <w:r>
+        <w:rPr>
+          <w:rFonts w:ascii="Calibri" w:hAnsi="Calibri"/>
+        </w:rPr>
+        <w:t xml:space="preserve">PHP </w:t>
+      </w:r>
+      <w:r>
+        <w:rPr>
+          <w:rFonts w:ascii="Calibri" w:hAnsi="Calibri"/>
+        </w:rPr>
+        <w:t>code to determine if a badge has previously been earned.</w:t>
       </w:r>
     </w:p>
     <w:p>
       <w:pPr>
-        <w:pStyle w:val="Heading1"/>
-        <w:rPr>
-          <w:rFonts w:ascii="Calibri" w:hAnsi="Calibri"/>
-        </w:rPr>
-      </w:pPr>
-      <w:bookmarkStart w:id="7" w:name="_Hlk508469473"/>
-      <w:bookmarkStart w:id="8" w:name="_Toc509916298"/>
-      <w:r>
-        <w:rPr>
-          <w:rFonts w:ascii="Calibri" w:hAnsi="Calibri"/>
-        </w:rPr>
-        <w:t>Software Design Description</w:t>
-      </w:r>
-      <w:bookmarkEnd w:id="8"/>
+        <w:pStyle w:val="Heading2"/>
+        <w:rPr>
+          <w:rFonts w:ascii="Calibri" w:hAnsi="Calibri"/>
+        </w:rPr>
+      </w:pPr>
+      <w:bookmarkStart w:id="7" w:name="_Toc509925246"/>
+      <w:r>
+        <w:rPr>
+          <w:rFonts w:ascii="Calibri" w:hAnsi="Calibri"/>
+        </w:rPr>
+        <w:t>User Profile</w:t>
+      </w:r>
+      <w:bookmarkEnd w:id="7"/>
     </w:p>
     <w:p>
       <w:pPr>
-        <w:pStyle w:val="Heading2"/>
-        <w:rPr>
-          <w:rFonts w:ascii="Calibri" w:hAnsi="Calibri"/>
-        </w:rPr>
-      </w:pPr>
-      <w:bookmarkStart w:id="9" w:name="_Toc509916299"/>
-      <w:bookmarkEnd w:id="7"/>
-      <w:r>
-        <w:rPr>
-          <w:rFonts w:ascii="Calibri" w:hAnsi="Calibri"/>
-        </w:rPr>
-        <w:t xml:space="preserve">Game: Verify </w:t>
-      </w:r>
-      <w:r>
-        <w:rPr>
-          <w:rFonts w:ascii="Calibri" w:hAnsi="Calibri"/>
-        </w:rPr>
-        <w:t>Em</w:t>
-      </w:r>
-      <w:r>
-        <w:rPr>
-          <w:rFonts w:ascii="Calibri" w:hAnsi="Calibri"/>
-        </w:rPr>
-        <w:t>ail Address</w:t>
+        <w:rPr>
+          <w:rFonts w:ascii="Calibri" w:hAnsi="Calibri"/>
+        </w:rPr>
+      </w:pPr>
+      <w:r>
+        <w:rPr>
+          <w:rFonts w:ascii="Calibri" w:hAnsi="Calibri"/>
+        </w:rPr>
+        <w:t xml:space="preserve">See the User Profile Design </w:t>
+      </w:r>
+      <w:r>
+        <w:rPr>
+          <w:rFonts w:ascii="Calibri" w:hAnsi="Calibri"/>
+        </w:rPr>
+        <w:t>d</w:t>
+      </w:r>
+      <w:r>
+        <w:rPr>
+          <w:rFonts w:ascii="Calibri" w:hAnsi="Calibri"/>
+        </w:rPr>
+        <w:t>ocument</w:t>
+      </w:r>
+      <w:r>
+        <w:rPr>
+          <w:rFonts w:ascii="Calibri" w:hAnsi="Calibri"/>
+        </w:rPr>
+        <w:t xml:space="preserve"> for details.</w:t>
+      </w:r>
+    </w:p>
+    <w:p>
+      <w:pPr>
+        <w:pStyle w:val="Heading1"/>
+        <w:rPr>
+          <w:rFonts w:ascii="Calibri" w:hAnsi="Calibri"/>
+        </w:rPr>
+      </w:pPr>
+      <w:bookmarkStart w:id="8" w:name="_Hlk508469473"/>
+      <w:bookmarkStart w:id="9" w:name="_Toc509925247"/>
+      <w:r>
+        <w:rPr>
+          <w:rFonts w:ascii="Calibri" w:hAnsi="Calibri"/>
+        </w:rPr>
+        <w:t>Software Design Description</w:t>
       </w:r>
       <w:bookmarkEnd w:id="9"/>
     </w:p>
     <w:p>
       <w:pPr>
-        <w:rPr>
-          <w:rFonts w:ascii="Calibri" w:hAnsi="Calibri"/>
-        </w:rPr>
-      </w:pPr>
-      <w:r>
-        <w:rPr>
-          <w:rFonts w:ascii="Calibri" w:hAnsi="Calibri"/>
-        </w:rPr>
-        <w:t xml:space="preserve">Of the many beneficial </w:t>
-      </w:r>
-      <w:proofErr w:type="gramStart"/>
-      <w:r>
-        <w:rPr>
-          <w:rFonts w:ascii="Calibri" w:hAnsi="Calibri"/>
-        </w:rPr>
-        <w:t>activities</w:t>
-      </w:r>
-      <w:proofErr w:type="gramEnd"/>
-      <w:r>
-        <w:rPr>
-          <w:rFonts w:ascii="Calibri" w:hAnsi="Calibri"/>
-        </w:rPr>
-        <w:t xml:space="preserve"> a user can perform on a wiki, verifying their email address is something that helps the administrator and user community by keeping the verified user informed of updates to the content of pages </w:t>
-      </w:r>
-      <w:r>
-        <w:rPr>
-          <w:rFonts w:ascii="Calibri" w:hAnsi="Calibri"/>
-        </w:rPr>
-        <w:t xml:space="preserve">that </w:t>
-      </w:r>
-      <w:r>
-        <w:rPr>
-          <w:rFonts w:ascii="Calibri" w:hAnsi="Calibri"/>
-        </w:rPr>
-        <w:t>they are watching.  To incentivize the user, a badge will be bestowed on the user once they have verified their email address within the wiki.</w:t>
-      </w:r>
-    </w:p>
-    <w:p>
-      <w:pPr>
-        <w:pStyle w:val="Heading3"/>
-        <w:rPr>
-          <w:rFonts w:ascii="Calibri" w:hAnsi="Calibri"/>
-        </w:rPr>
-      </w:pPr>
-      <w:bookmarkStart w:id="10" w:name="_Toc509916300"/>
-      <w:r>
-        <w:rPr>
-          <w:rFonts w:ascii="Calibri" w:hAnsi="Calibri"/>
-        </w:rPr>
-        <w:t xml:space="preserve">Verify </w:t>
+        <w:pStyle w:val="Heading2"/>
+        <w:rPr>
+          <w:rFonts w:ascii="Calibri" w:hAnsi="Calibri"/>
+        </w:rPr>
+      </w:pPr>
+      <w:bookmarkStart w:id="10" w:name="_Toc509925248"/>
+      <w:bookmarkEnd w:id="8"/>
+      <w:r>
+        <w:rPr>
+          <w:rFonts w:ascii="Calibri" w:hAnsi="Calibri"/>
+        </w:rPr>
+        <w:t xml:space="preserve">Game: Verify </w:t>
       </w:r>
       <w:r>
         <w:rPr>
@@ -3033,7 +3273,7 @@
         <w:rPr>
           <w:rFonts w:ascii="Calibri" w:hAnsi="Calibri"/>
         </w:rPr>
-        <w:t>ail Address Design Description</w:t>
+        <w:t>ail Address</w:t>
       </w:r>
       <w:bookmarkEnd w:id="10"/>
     </w:p>
@@ -3047,19 +3287,33 @@
         <w:rPr>
           <w:rFonts w:ascii="Calibri" w:hAnsi="Calibri"/>
         </w:rPr>
-        <w:t>Verifying an email address, while important, is a very easy and quick process.  As such, the awarded badge will be at the Bronze</w:t>
-      </w:r>
-      <w:r>
-        <w:rPr>
-          <w:rFonts w:ascii="Calibri" w:hAnsi="Calibri"/>
-        </w:rPr>
-        <w:t xml:space="preserve"> (or lowest)</w:t>
-      </w:r>
-      <w:r>
-        <w:rPr>
-          <w:rFonts w:ascii="Calibri" w:hAnsi="Calibri"/>
-        </w:rPr>
-        <w:t xml:space="preserve"> Rank.</w:t>
+        <w:t xml:space="preserve">Of the many beneficial </w:t>
+      </w:r>
+      <w:proofErr w:type="gramStart"/>
+      <w:r>
+        <w:rPr>
+          <w:rFonts w:ascii="Calibri" w:hAnsi="Calibri"/>
+        </w:rPr>
+        <w:t>activities</w:t>
+      </w:r>
+      <w:proofErr w:type="gramEnd"/>
+      <w:r>
+        <w:rPr>
+          <w:rFonts w:ascii="Calibri" w:hAnsi="Calibri"/>
+        </w:rPr>
+        <w:t xml:space="preserve"> a user can perform on a wiki, verifying their email address is something that helps the administrator and user community by keeping the verified user informed of updates to the content of pages </w:t>
+      </w:r>
+      <w:r>
+        <w:rPr>
+          <w:rFonts w:ascii="Calibri" w:hAnsi="Calibri"/>
+        </w:rPr>
+        <w:t xml:space="preserve">that </w:t>
+      </w:r>
+      <w:r>
+        <w:rPr>
+          <w:rFonts w:ascii="Calibri" w:hAnsi="Calibri"/>
+        </w:rPr>
+        <w:t>they are watching.  To incentivize the user, a badge will be bestowed on the user once they have verified their email address within the wiki.</w:t>
       </w:r>
     </w:p>
     <w:p>
@@ -3069,12 +3323,12 @@
           <w:rFonts w:ascii="Calibri" w:hAnsi="Calibri"/>
         </w:rPr>
       </w:pPr>
-      <w:bookmarkStart w:id="11" w:name="_Toc509916301"/>
-      <w:r>
-        <w:rPr>
-          <w:rFonts w:ascii="Calibri" w:hAnsi="Calibri"/>
-        </w:rPr>
-        <w:t>Workflows</w:t>
+      <w:bookmarkStart w:id="11" w:name="_Toc509925249"/>
+      <w:r>
+        <w:rPr>
+          <w:rFonts w:ascii="Calibri" w:hAnsi="Calibri"/>
+        </w:rPr>
+        <w:t>How to Obtain this Badge</w:t>
       </w:r>
       <w:bookmarkEnd w:id="11"/>
     </w:p>
@@ -3088,35 +3342,7 @@
         <w:rPr>
           <w:rFonts w:ascii="Calibri" w:hAnsi="Calibri"/>
         </w:rPr>
-        <w:t xml:space="preserve">The extension will add a hook on the </w:t>
-      </w:r>
-      <w:proofErr w:type="spellStart"/>
-      <w:r>
-        <w:rPr>
-          <w:rFonts w:ascii="Calibri" w:hAnsi="Calibri"/>
-        </w:rPr>
-        <w:t>ConfirmEmailComplete</w:t>
-      </w:r>
-      <w:proofErr w:type="spellEnd"/>
-      <w:r>
-        <w:rPr>
-          <w:rFonts w:ascii="Calibri" w:hAnsi="Calibri"/>
-        </w:rPr>
-        <w:t xml:space="preserve"> </w:t>
-      </w:r>
-      <w:proofErr w:type="spellStart"/>
-      <w:r>
-        <w:rPr>
-          <w:rFonts w:ascii="Calibri" w:hAnsi="Calibri"/>
-        </w:rPr>
-        <w:t>MediaWiki</w:t>
-      </w:r>
-      <w:proofErr w:type="spellEnd"/>
-      <w:r>
-        <w:rPr>
-          <w:rFonts w:ascii="Calibri" w:hAnsi="Calibri"/>
-        </w:rPr>
-        <w:t xml:space="preserve"> event.  This event is only called when a user successfully validates an email address.</w:t>
+        <w:t>This badge will be awarded when the user successfully verifies his/her email address.</w:t>
       </w:r>
     </w:p>
     <w:p>
@@ -3126,18 +3352,24 @@
           <w:rFonts w:ascii="Calibri" w:hAnsi="Calibri"/>
         </w:rPr>
       </w:pPr>
-      <w:bookmarkStart w:id="12" w:name="_Toc509916302"/>
-      <w:r>
-        <w:rPr>
-          <w:rFonts w:ascii="Calibri" w:hAnsi="Calibri"/>
-        </w:rPr>
-        <w:t>Algorithm</w:t>
-      </w:r>
-      <w:r>
-        <w:rPr>
-          <w:rFonts w:ascii="Calibri" w:hAnsi="Calibri"/>
-        </w:rPr>
-        <w:t xml:space="preserve"> Pseudocode</w:t>
+      <w:bookmarkStart w:id="12" w:name="_Toc509925250"/>
+      <w:r>
+        <w:rPr>
+          <w:rFonts w:ascii="Calibri" w:hAnsi="Calibri"/>
+        </w:rPr>
+        <w:t xml:space="preserve">Verify </w:t>
+      </w:r>
+      <w:r>
+        <w:rPr>
+          <w:rFonts w:ascii="Calibri" w:hAnsi="Calibri"/>
+        </w:rPr>
+        <w:t>Em</w:t>
+      </w:r>
+      <w:r>
+        <w:rPr>
+          <w:rFonts w:ascii="Calibri" w:hAnsi="Calibri"/>
+        </w:rPr>
+        <w:t>ail Address Design Description</w:t>
       </w:r>
       <w:bookmarkEnd w:id="12"/>
     </w:p>
@@ -3151,6 +3383,110 @@
         <w:rPr>
           <w:rFonts w:ascii="Calibri" w:hAnsi="Calibri"/>
         </w:rPr>
+        <w:t>Verifying an email address, while important, is a very easy and quick process.  As such, the awarded badge will be at the Bronze</w:t>
+      </w:r>
+      <w:r>
+        <w:rPr>
+          <w:rFonts w:ascii="Calibri" w:hAnsi="Calibri"/>
+        </w:rPr>
+        <w:t xml:space="preserve"> (or lowest)</w:t>
+      </w:r>
+      <w:r>
+        <w:rPr>
+          <w:rFonts w:ascii="Calibri" w:hAnsi="Calibri"/>
+        </w:rPr>
+        <w:t xml:space="preserve"> Rank.</w:t>
+      </w:r>
+    </w:p>
+    <w:p>
+      <w:pPr>
+        <w:pStyle w:val="Heading3"/>
+        <w:rPr>
+          <w:rFonts w:ascii="Calibri" w:hAnsi="Calibri"/>
+        </w:rPr>
+      </w:pPr>
+      <w:bookmarkStart w:id="13" w:name="_Toc509925251"/>
+      <w:r>
+        <w:rPr>
+          <w:rFonts w:ascii="Calibri" w:hAnsi="Calibri"/>
+        </w:rPr>
+        <w:t>Workflows</w:t>
+      </w:r>
+      <w:bookmarkEnd w:id="13"/>
+    </w:p>
+    <w:p>
+      <w:pPr>
+        <w:rPr>
+          <w:rFonts w:ascii="Calibri" w:hAnsi="Calibri"/>
+        </w:rPr>
+      </w:pPr>
+      <w:r>
+        <w:rPr>
+          <w:rFonts w:ascii="Calibri" w:hAnsi="Calibri"/>
+        </w:rPr>
+        <w:t xml:space="preserve">The extension will add a hook on the </w:t>
+      </w:r>
+      <w:proofErr w:type="spellStart"/>
+      <w:r>
+        <w:rPr>
+          <w:rFonts w:ascii="Calibri" w:hAnsi="Calibri"/>
+        </w:rPr>
+        <w:t>ConfirmEmailComplete</w:t>
+      </w:r>
+      <w:proofErr w:type="spellEnd"/>
+      <w:r>
+        <w:rPr>
+          <w:rFonts w:ascii="Calibri" w:hAnsi="Calibri"/>
+        </w:rPr>
+        <w:t xml:space="preserve"> </w:t>
+      </w:r>
+      <w:proofErr w:type="spellStart"/>
+      <w:r>
+        <w:rPr>
+          <w:rFonts w:ascii="Calibri" w:hAnsi="Calibri"/>
+        </w:rPr>
+        <w:t>MediaWiki</w:t>
+      </w:r>
+      <w:proofErr w:type="spellEnd"/>
+      <w:r>
+        <w:rPr>
+          <w:rFonts w:ascii="Calibri" w:hAnsi="Calibri"/>
+        </w:rPr>
+        <w:t xml:space="preserve"> event.  This event is only called when a user successfully validates an email address.</w:t>
+      </w:r>
+    </w:p>
+    <w:p>
+      <w:pPr>
+        <w:pStyle w:val="Heading3"/>
+        <w:rPr>
+          <w:rFonts w:ascii="Calibri" w:hAnsi="Calibri"/>
+        </w:rPr>
+      </w:pPr>
+      <w:bookmarkStart w:id="14" w:name="_Toc509925252"/>
+      <w:r>
+        <w:rPr>
+          <w:rFonts w:ascii="Calibri" w:hAnsi="Calibri"/>
+        </w:rPr>
+        <w:t>Algorithm</w:t>
+      </w:r>
+      <w:r>
+        <w:rPr>
+          <w:rFonts w:ascii="Calibri" w:hAnsi="Calibri"/>
+        </w:rPr>
+        <w:t xml:space="preserve"> Pseudocode</w:t>
+      </w:r>
+      <w:bookmarkEnd w:id="14"/>
+    </w:p>
+    <w:p>
+      <w:pPr>
+        <w:rPr>
+          <w:rFonts w:ascii="Calibri" w:hAnsi="Calibri"/>
+        </w:rPr>
+      </w:pPr>
+      <w:r>
+        <w:rPr>
+          <w:rFonts w:ascii="Calibri" w:hAnsi="Calibri"/>
+        </w:rPr>
         <w:t xml:space="preserve">function </w:t>
       </w:r>
       <w:proofErr w:type="spellStart"/>
@@ -3239,7 +3575,7 @@
           <w:rFonts w:ascii="Calibri" w:hAnsi="Calibri"/>
         </w:rPr>
       </w:pPr>
-      <w:bookmarkStart w:id="13" w:name="_Toc509916303"/>
+      <w:bookmarkStart w:id="15" w:name="_Toc509925253"/>
       <w:proofErr w:type="spellStart"/>
       <w:proofErr w:type="gramStart"/>
       <w:r>
@@ -3256,7 +3592,7 @@
         </w:rPr>
         <w:t xml:space="preserve"> file</w:t>
       </w:r>
-      <w:bookmarkEnd w:id="13"/>
+      <w:bookmarkEnd w:id="15"/>
     </w:p>
     <w:p>
       <w:pPr>
@@ -3352,7 +3688,7 @@
                 <w:b/>
               </w:rPr>
             </w:pPr>
-            <w:bookmarkStart w:id="14" w:name="OLE_LINK1"/>
+            <w:bookmarkStart w:id="16" w:name="OLE_LINK1"/>
             <w:r>
               <w:rPr>
                 <w:rFonts w:ascii="Calibri" w:hAnsi="Calibri"/>
@@ -3586,7 +3922,14 @@
               <w:rPr>
                 <w:rFonts w:ascii="Calibri" w:hAnsi="Calibri"/>
               </w:rPr>
-              <w:t>The internal name of the extension which other extensions will use to determine what is loaded.</w:t>
+              <w:t xml:space="preserve">The internal name of the extension which other </w:t>
+            </w:r>
+            <w:r>
+              <w:rPr>
+                <w:rFonts w:ascii="Calibri" w:hAnsi="Calibri"/>
+              </w:rPr>
+              <w:lastRenderedPageBreak/>
+              <w:t>extensions will use to determine what is loaded.</w:t>
             </w:r>
           </w:p>
         </w:tc>
@@ -4641,6 +4984,7 @@
               <w:rPr>
                 <w:rFonts w:ascii="Calibri" w:hAnsi="Calibri"/>
               </w:rPr>
+              <w:lastRenderedPageBreak/>
               <w:t>ExtensionMessagesFiles</w:t>
             </w:r>
             <w:proofErr w:type="spellEnd"/>
@@ -4710,7 +5054,6 @@
               <w:rPr>
                 <w:rFonts w:ascii="Calibri" w:hAnsi="Calibri"/>
               </w:rPr>
-              <w:lastRenderedPageBreak/>
               <w:t>here</w:t>
             </w:r>
             <w:r>
@@ -4747,7 +5090,6 @@
               <w:rPr>
                 <w:rFonts w:ascii="Calibri" w:hAnsi="Calibri"/>
               </w:rPr>
-              <w:lastRenderedPageBreak/>
               <w:t>MessagesDirs</w:t>
             </w:r>
             <w:proofErr w:type="spellEnd"/>
@@ -5314,7 +5656,7 @@
           </w:p>
         </w:tc>
       </w:tr>
-      <w:bookmarkEnd w:id="14"/>
+      <w:bookmarkEnd w:id="16"/>
     </w:tbl>
     <w:p>
       <w:pPr>
@@ -5330,8 +5672,8 @@
           <w:rFonts w:ascii="Calibri" w:hAnsi="Calibri"/>
         </w:rPr>
       </w:pPr>
-      <w:bookmarkStart w:id="15" w:name="_Toc508459128"/>
-      <w:bookmarkStart w:id="16" w:name="_Toc509916304"/>
+      <w:bookmarkStart w:id="17" w:name="_Toc508459128"/>
+      <w:bookmarkStart w:id="18" w:name="_Toc509925254"/>
       <w:proofErr w:type="spellStart"/>
       <w:r>
         <w:rPr>
@@ -5339,8 +5681,8 @@
         </w:rPr>
         <w:t>NASA_EVA_Gamification.hooks.php</w:t>
       </w:r>
-      <w:bookmarkEnd w:id="15"/>
-      <w:bookmarkEnd w:id="16"/>
+      <w:bookmarkEnd w:id="17"/>
+      <w:bookmarkEnd w:id="18"/>
       <w:proofErr w:type="spellEnd"/>
     </w:p>
     <w:p>
@@ -5396,6 +5738,7 @@
                 <w:rFonts w:ascii="Calibri" w:hAnsi="Calibri"/>
                 <w:b/>
               </w:rPr>
+              <w:lastRenderedPageBreak/>
               <w:t>Hook Name</w:t>
             </w:r>
           </w:p>
@@ -5517,7 +5860,6 @@
               <w:rPr>
                 <w:rFonts w:ascii="Calibri" w:hAnsi="Calibri"/>
               </w:rPr>
-              <w:lastRenderedPageBreak/>
               <w:t>onLoadExtensionSchemaUpdates</w:t>
             </w:r>
             <w:proofErr w:type="spellEnd"/>
@@ -5591,8 +5933,8 @@
           <w:rFonts w:ascii="Calibri" w:hAnsi="Calibri"/>
         </w:rPr>
       </w:pPr>
-      <w:bookmarkStart w:id="17" w:name="_Toc508459129"/>
-      <w:bookmarkStart w:id="18" w:name="_Toc509916305"/>
+      <w:bookmarkStart w:id="19" w:name="_Toc508459129"/>
+      <w:bookmarkStart w:id="20" w:name="_Toc509925255"/>
       <w:proofErr w:type="spellStart"/>
       <w:r>
         <w:rPr>
@@ -5600,8 +5942,8 @@
         </w:rPr>
         <w:t>NASA_EVA_Gamification.php</w:t>
       </w:r>
-      <w:bookmarkEnd w:id="17"/>
-      <w:bookmarkEnd w:id="18"/>
+      <w:bookmarkEnd w:id="19"/>
+      <w:bookmarkEnd w:id="20"/>
       <w:proofErr w:type="spellEnd"/>
     </w:p>
     <w:p>
@@ -5628,7 +5970,7 @@
         <w:rPr>
           <w:rFonts w:ascii="Calibri" w:hAnsi="Calibri"/>
         </w:rPr>
-        <w:t xml:space="preserve"> extension loading only. </w:t>
+        <w:t xml:space="preserve"> extension loading only.</w:t>
       </w:r>
       <w:r>
         <w:rPr>
@@ -5640,7 +5982,7 @@
         <w:rPr>
           <w:rFonts w:ascii="Calibri" w:hAnsi="Calibri"/>
         </w:rPr>
-        <w:t>The Spring 2018 Semester team recommends that future semesters use this to store the extension configuration of the trophy names.</w:t>
+        <w:t xml:space="preserve"> The Spring 2018 Semester team recommends that future semesters use this to store the extension configuration of the trophy names.</w:t>
       </w:r>
     </w:p>
     <w:p>
@@ -5650,16 +5992,16 @@
           <w:rFonts w:ascii="Calibri" w:hAnsi="Calibri"/>
         </w:rPr>
       </w:pPr>
-      <w:bookmarkStart w:id="19" w:name="_Toc508459130"/>
-      <w:bookmarkStart w:id="20" w:name="_Toc509916306"/>
+      <w:bookmarkStart w:id="21" w:name="_Toc508459130"/>
+      <w:bookmarkStart w:id="22" w:name="_Toc509925256"/>
       <w:r>
         <w:rPr>
           <w:rFonts w:ascii="Calibri" w:hAnsi="Calibri"/>
         </w:rPr>
         <w:t>Extension Class Diagram</w:t>
       </w:r>
-      <w:bookmarkEnd w:id="19"/>
-      <w:bookmarkEnd w:id="20"/>
+      <w:bookmarkEnd w:id="21"/>
+      <w:bookmarkEnd w:id="22"/>
     </w:p>
     <w:p>
       <w:pPr>
@@ -5722,8 +6064,8 @@
           <w:rFonts w:ascii="Calibri" w:hAnsi="Calibri"/>
         </w:rPr>
       </w:pPr>
-      <w:bookmarkStart w:id="21" w:name="_Hlk508469549"/>
-      <w:bookmarkStart w:id="22" w:name="_Toc509916307"/>
+      <w:bookmarkStart w:id="23" w:name="_Hlk508469549"/>
+      <w:bookmarkStart w:id="24" w:name="_Toc509925257"/>
       <w:r>
         <w:rPr>
           <w:rFonts w:ascii="Calibri" w:hAnsi="Calibri" w:cstheme="minorHAnsi"/>
@@ -5736,9 +6078,9 @@
         </w:rPr>
         <w:t xml:space="preserve"> Mapping</w:t>
       </w:r>
-      <w:bookmarkEnd w:id="22"/>
+      <w:bookmarkEnd w:id="24"/>
     </w:p>
-    <w:bookmarkEnd w:id="21"/>
+    <w:bookmarkEnd w:id="23"/>
     <w:p>
       <w:pPr>
         <w:rPr>
@@ -5771,16 +6113,16 @@
           <w:rFonts w:ascii="Calibri" w:hAnsi="Calibri" w:cstheme="minorHAnsi"/>
         </w:rPr>
       </w:pPr>
-      <w:bookmarkStart w:id="23" w:name="_Toc508468449"/>
-      <w:bookmarkStart w:id="24" w:name="_Toc509916308"/>
+      <w:bookmarkStart w:id="25" w:name="_Toc508468449"/>
+      <w:bookmarkStart w:id="26" w:name="_Toc509925258"/>
       <w:r>
         <w:rPr>
           <w:rFonts w:ascii="Calibri" w:hAnsi="Calibri" w:cstheme="minorHAnsi"/>
         </w:rPr>
         <w:t>Business Requirements</w:t>
       </w:r>
-      <w:bookmarkEnd w:id="23"/>
-      <w:bookmarkEnd w:id="24"/>
+      <w:bookmarkEnd w:id="25"/>
+      <w:bookmarkEnd w:id="26"/>
     </w:p>
     <w:tbl>
       <w:tblPr>
@@ -6065,106 +6407,6 @@
           </w:p>
         </w:tc>
       </w:tr>
-      <w:tr>
-        <w:trPr>
-          <w:trHeight w:val="818"/>
-        </w:trPr>
-        <w:tc>
-          <w:tcPr>
-            <w:tcW w:w="535" w:type="dxa"/>
-            <w:noWrap/>
-            <w:hideMark/>
-          </w:tcPr>
-          <w:p>
-            <w:pPr>
-              <w:rPr>
-                <w:rFonts w:ascii="Calibri" w:eastAsia="Times New Roman" w:hAnsi="Calibri" w:cstheme="minorHAnsi"/>
-                <w:color w:val="000000"/>
-              </w:rPr>
-            </w:pPr>
-            <w:r>
-              <w:rPr>
-                <w:rFonts w:ascii="Calibri" w:eastAsia="Times New Roman" w:hAnsi="Calibri" w:cstheme="minorHAnsi"/>
-                <w:color w:val="000000"/>
-              </w:rPr>
-              <w:t>B3</w:t>
-            </w:r>
-          </w:p>
-        </w:tc>
-        <w:tc>
-          <w:tcPr>
-            <w:tcW w:w="1080" w:type="dxa"/>
-            <w:hideMark/>
-          </w:tcPr>
-          <w:p>
-            <w:pPr>
-              <w:rPr>
-                <w:rFonts w:ascii="Calibri" w:eastAsia="Times New Roman" w:hAnsi="Calibri" w:cstheme="minorHAnsi"/>
-                <w:color w:val="000000"/>
-              </w:rPr>
-            </w:pPr>
-            <w:r>
-              <w:rPr>
-                <w:rFonts w:ascii="Calibri" w:eastAsia="Times New Roman" w:hAnsi="Calibri" w:cstheme="minorHAnsi"/>
-                <w:color w:val="000000"/>
-              </w:rPr>
-              <w:t>Future</w:t>
-            </w:r>
-          </w:p>
-        </w:tc>
-        <w:tc>
-          <w:tcPr>
-            <w:tcW w:w="5397" w:type="dxa"/>
-            <w:hideMark/>
-          </w:tcPr>
-          <w:p>
-            <w:pPr>
-              <w:rPr>
-                <w:rFonts w:ascii="Calibri" w:eastAsia="Times New Roman" w:hAnsi="Calibri" w:cstheme="minorHAnsi"/>
-                <w:color w:val="000000"/>
-              </w:rPr>
-            </w:pPr>
-            <w:r>
-              <w:rPr>
-                <w:rFonts w:ascii="Calibri" w:eastAsia="Times New Roman" w:hAnsi="Calibri" w:cstheme="minorHAnsi"/>
-                <w:color w:val="000000"/>
-              </w:rPr>
-              <w:t>All work should be contained in a single extension</w:t>
-            </w:r>
-          </w:p>
-        </w:tc>
-        <w:tc>
-          <w:tcPr>
-            <w:tcW w:w="2338" w:type="dxa"/>
-            <w:hideMark/>
-          </w:tcPr>
-          <w:p>
-            <w:pPr>
-              <w:rPr>
-                <w:rFonts w:ascii="Calibri" w:eastAsia="Times New Roman" w:hAnsi="Calibri" w:cstheme="minorHAnsi"/>
-                <w:color w:val="000000"/>
-              </w:rPr>
-            </w:pPr>
-            <w:hyperlink r:id="rId15" w:history="1">
-              <w:r>
-                <w:rPr>
-                  <w:rStyle w:val="Hyperlink"/>
-                  <w:rFonts w:ascii="Calibri" w:eastAsia="Times New Roman" w:hAnsi="Calibri" w:cstheme="minorHAnsi"/>
-                </w:rPr>
-                <w:t>https://learn.umuc.edu/d2l/le/content/287871/viewContent/11764296/View</w:t>
-              </w:r>
-            </w:hyperlink>
-          </w:p>
-          <w:p>
-            <w:pPr>
-              <w:rPr>
-                <w:rFonts w:ascii="Calibri" w:eastAsia="Times New Roman" w:hAnsi="Calibri" w:cstheme="minorHAnsi"/>
-                <w:color w:val="000000"/>
-              </w:rPr>
-            </w:pPr>
-          </w:p>
-        </w:tc>
-      </w:tr>
     </w:tbl>
     <w:p>
       <w:pPr>
@@ -6180,16 +6422,16 @@
           <w:rFonts w:ascii="Calibri" w:hAnsi="Calibri" w:cstheme="minorHAnsi"/>
         </w:rPr>
       </w:pPr>
-      <w:bookmarkStart w:id="25" w:name="_Toc508468450"/>
-      <w:bookmarkStart w:id="26" w:name="_Toc509916309"/>
+      <w:bookmarkStart w:id="27" w:name="_Toc508468450"/>
+      <w:bookmarkStart w:id="28" w:name="_Toc509925259"/>
       <w:r>
         <w:rPr>
           <w:rFonts w:ascii="Calibri" w:hAnsi="Calibri" w:cstheme="minorHAnsi"/>
         </w:rPr>
         <w:t>Functional Requirements</w:t>
       </w:r>
-      <w:bookmarkEnd w:id="25"/>
-      <w:bookmarkEnd w:id="26"/>
+      <w:bookmarkEnd w:id="27"/>
+      <w:bookmarkEnd w:id="28"/>
     </w:p>
     <w:tbl>
       <w:tblPr>
@@ -6379,6 +6621,1427 @@
                 <w:color w:val="000000"/>
               </w:rPr>
               <w:lastRenderedPageBreak/>
+              <w:t>F</w:t>
+            </w:r>
+            <w:r>
+              <w:rPr>
+                <w:rFonts w:ascii="Calibri" w:eastAsia="Times New Roman" w:hAnsi="Calibri" w:cstheme="minorHAnsi"/>
+                <w:bCs/>
+                <w:color w:val="000000"/>
+              </w:rPr>
+              <w:t>7</w:t>
+            </w:r>
+          </w:p>
+        </w:tc>
+        <w:tc>
+          <w:tcPr>
+            <w:tcW w:w="1080" w:type="dxa"/>
+            <w:tcBorders>
+              <w:top w:val="single" w:sz="4" w:space="0" w:color="auto"/>
+              <w:left w:val="nil"/>
+              <w:bottom w:val="single" w:sz="4" w:space="0" w:color="auto"/>
+              <w:right w:val="single" w:sz="4" w:space="0" w:color="auto"/>
+            </w:tcBorders>
+            <w:shd w:val="clear" w:color="auto" w:fill="auto"/>
+            <w:hideMark/>
+          </w:tcPr>
+          <w:p>
+            <w:pPr>
+              <w:spacing w:after="0" w:line="240" w:lineRule="auto"/>
+              <w:rPr>
+                <w:rFonts w:ascii="Calibri" w:eastAsia="Times New Roman" w:hAnsi="Calibri" w:cstheme="minorHAnsi"/>
+                <w:bCs/>
+                <w:color w:val="000000"/>
+              </w:rPr>
+            </w:pPr>
+            <w:r>
+              <w:rPr>
+                <w:rFonts w:ascii="Calibri" w:eastAsia="Times New Roman" w:hAnsi="Calibri" w:cstheme="minorHAnsi"/>
+                <w:bCs/>
+                <w:color w:val="000000"/>
+              </w:rPr>
+              <w:t>Spring 2018</w:t>
+            </w:r>
+          </w:p>
+        </w:tc>
+        <w:tc>
+          <w:tcPr>
+            <w:tcW w:w="5306" w:type="dxa"/>
+            <w:tcBorders>
+              <w:top w:val="single" w:sz="4" w:space="0" w:color="auto"/>
+              <w:left w:val="nil"/>
+              <w:bottom w:val="single" w:sz="4" w:space="0" w:color="auto"/>
+              <w:right w:val="single" w:sz="4" w:space="0" w:color="auto"/>
+            </w:tcBorders>
+            <w:shd w:val="clear" w:color="auto" w:fill="auto"/>
+            <w:hideMark/>
+          </w:tcPr>
+          <w:p>
+            <w:pPr>
+              <w:spacing w:after="0" w:line="240" w:lineRule="auto"/>
+              <w:rPr>
+                <w:rFonts w:ascii="Calibri" w:eastAsia="Times New Roman" w:hAnsi="Calibri" w:cstheme="minorHAnsi"/>
+                <w:bCs/>
+                <w:color w:val="000000"/>
+              </w:rPr>
+            </w:pPr>
+            <w:r>
+              <w:rPr>
+                <w:rFonts w:ascii="Calibri" w:eastAsia="Times New Roman" w:hAnsi="Calibri" w:cstheme="minorHAnsi"/>
+                <w:bCs/>
+                <w:color w:val="000000"/>
+              </w:rPr>
+              <w:t>Be able to instantly update score as activities are done</w:t>
+            </w:r>
+          </w:p>
+        </w:tc>
+        <w:tc>
+          <w:tcPr>
+            <w:tcW w:w="2339" w:type="dxa"/>
+            <w:tcBorders>
+              <w:top w:val="single" w:sz="4" w:space="0" w:color="auto"/>
+              <w:left w:val="nil"/>
+              <w:bottom w:val="single" w:sz="4" w:space="0" w:color="auto"/>
+              <w:right w:val="single" w:sz="4" w:space="0" w:color="auto"/>
+            </w:tcBorders>
+            <w:shd w:val="clear" w:color="auto" w:fill="auto"/>
+            <w:hideMark/>
+          </w:tcPr>
+          <w:p>
+            <w:pPr>
+              <w:spacing w:after="0" w:line="240" w:lineRule="auto"/>
+              <w:rPr>
+                <w:rFonts w:ascii="Calibri" w:eastAsia="Times New Roman" w:hAnsi="Calibri" w:cstheme="minorHAnsi"/>
+                <w:bCs/>
+                <w:color w:val="000000"/>
+              </w:rPr>
+            </w:pPr>
+            <w:r>
+              <w:rPr>
+                <w:rFonts w:ascii="Calibri" w:eastAsia="Times New Roman" w:hAnsi="Calibri" w:cstheme="minorHAnsi"/>
+                <w:bCs/>
+                <w:color w:val="000000"/>
+              </w:rPr>
+              <w:t>Daren Welsh</w:t>
+            </w:r>
+          </w:p>
+        </w:tc>
+      </w:tr>
+      <w:tr>
+        <w:trPr>
+          <w:trHeight w:val="900"/>
+        </w:trPr>
+        <w:tc>
+          <w:tcPr>
+            <w:tcW w:w="630" w:type="dxa"/>
+            <w:tcBorders>
+              <w:top w:val="single" w:sz="4" w:space="0" w:color="auto"/>
+              <w:left w:val="single" w:sz="4" w:space="0" w:color="auto"/>
+              <w:bottom w:val="single" w:sz="4" w:space="0" w:color="auto"/>
+              <w:right w:val="single" w:sz="4" w:space="0" w:color="auto"/>
+            </w:tcBorders>
+            <w:shd w:val="clear" w:color="auto" w:fill="auto"/>
+            <w:noWrap/>
+            <w:hideMark/>
+          </w:tcPr>
+          <w:p>
+            <w:pPr>
+              <w:spacing w:after="0" w:line="240" w:lineRule="auto"/>
+              <w:rPr>
+                <w:rFonts w:ascii="Calibri" w:eastAsia="Times New Roman" w:hAnsi="Calibri" w:cstheme="minorHAnsi"/>
+                <w:bCs/>
+                <w:color w:val="000000"/>
+              </w:rPr>
+            </w:pPr>
+            <w:r>
+              <w:rPr>
+                <w:rFonts w:ascii="Calibri" w:eastAsia="Times New Roman" w:hAnsi="Calibri" w:cstheme="minorHAnsi"/>
+                <w:bCs/>
+                <w:color w:val="000000"/>
+              </w:rPr>
+              <w:t>F</w:t>
+            </w:r>
+            <w:r>
+              <w:rPr>
+                <w:rFonts w:ascii="Calibri" w:eastAsia="Times New Roman" w:hAnsi="Calibri" w:cstheme="minorHAnsi"/>
+                <w:bCs/>
+                <w:color w:val="000000"/>
+              </w:rPr>
+              <w:t>8</w:t>
+            </w:r>
+          </w:p>
+        </w:tc>
+        <w:tc>
+          <w:tcPr>
+            <w:tcW w:w="1080" w:type="dxa"/>
+            <w:tcBorders>
+              <w:top w:val="single" w:sz="4" w:space="0" w:color="auto"/>
+              <w:left w:val="nil"/>
+              <w:bottom w:val="single" w:sz="4" w:space="0" w:color="auto"/>
+              <w:right w:val="single" w:sz="4" w:space="0" w:color="auto"/>
+            </w:tcBorders>
+            <w:shd w:val="clear" w:color="auto" w:fill="auto"/>
+            <w:hideMark/>
+          </w:tcPr>
+          <w:p>
+            <w:pPr>
+              <w:spacing w:after="0" w:line="240" w:lineRule="auto"/>
+              <w:rPr>
+                <w:rFonts w:ascii="Calibri" w:eastAsia="Times New Roman" w:hAnsi="Calibri" w:cstheme="minorHAnsi"/>
+                <w:bCs/>
+                <w:color w:val="000000"/>
+              </w:rPr>
+            </w:pPr>
+            <w:r>
+              <w:rPr>
+                <w:rFonts w:ascii="Calibri" w:eastAsia="Times New Roman" w:hAnsi="Calibri" w:cstheme="minorHAnsi"/>
+                <w:bCs/>
+                <w:color w:val="000000"/>
+              </w:rPr>
+              <w:t>Spring 2018</w:t>
+            </w:r>
+          </w:p>
+        </w:tc>
+        <w:tc>
+          <w:tcPr>
+            <w:tcW w:w="5306" w:type="dxa"/>
+            <w:tcBorders>
+              <w:top w:val="single" w:sz="4" w:space="0" w:color="auto"/>
+              <w:left w:val="nil"/>
+              <w:bottom w:val="single" w:sz="4" w:space="0" w:color="auto"/>
+              <w:right w:val="single" w:sz="4" w:space="0" w:color="auto"/>
+            </w:tcBorders>
+            <w:shd w:val="clear" w:color="auto" w:fill="auto"/>
+            <w:hideMark/>
+          </w:tcPr>
+          <w:p>
+            <w:pPr>
+              <w:spacing w:after="0" w:line="240" w:lineRule="auto"/>
+              <w:rPr>
+                <w:rFonts w:ascii="Calibri" w:eastAsia="Times New Roman" w:hAnsi="Calibri" w:cstheme="minorHAnsi"/>
+                <w:bCs/>
+                <w:color w:val="000000"/>
+              </w:rPr>
+            </w:pPr>
+            <w:r>
+              <w:rPr>
+                <w:rFonts w:ascii="Calibri" w:eastAsia="Times New Roman" w:hAnsi="Calibri" w:cstheme="minorHAnsi"/>
+                <w:bCs/>
+                <w:color w:val="000000"/>
+              </w:rPr>
+              <w:t>Include Badges</w:t>
+            </w:r>
+          </w:p>
+        </w:tc>
+        <w:tc>
+          <w:tcPr>
+            <w:tcW w:w="2339" w:type="dxa"/>
+            <w:tcBorders>
+              <w:top w:val="single" w:sz="4" w:space="0" w:color="auto"/>
+              <w:left w:val="nil"/>
+              <w:bottom w:val="single" w:sz="4" w:space="0" w:color="auto"/>
+              <w:right w:val="single" w:sz="4" w:space="0" w:color="auto"/>
+            </w:tcBorders>
+            <w:shd w:val="clear" w:color="auto" w:fill="auto"/>
+            <w:hideMark/>
+          </w:tcPr>
+          <w:p>
+            <w:pPr>
+              <w:spacing w:after="0" w:line="240" w:lineRule="auto"/>
+              <w:rPr>
+                <w:rFonts w:ascii="Calibri" w:eastAsia="Times New Roman" w:hAnsi="Calibri" w:cstheme="minorHAnsi"/>
+                <w:bCs/>
+                <w:color w:val="000000"/>
+              </w:rPr>
+            </w:pPr>
+            <w:r>
+              <w:rPr>
+                <w:rFonts w:ascii="Calibri" w:eastAsia="Times New Roman" w:hAnsi="Calibri" w:cstheme="minorHAnsi"/>
+                <w:bCs/>
+                <w:color w:val="000000"/>
+              </w:rPr>
+              <w:t>Daren Welsh</w:t>
+            </w:r>
+          </w:p>
+        </w:tc>
+      </w:tr>
+      <w:tr>
+        <w:trPr>
+          <w:trHeight w:val="900"/>
+        </w:trPr>
+        <w:tc>
+          <w:tcPr>
+            <w:tcW w:w="630" w:type="dxa"/>
+            <w:tcBorders>
+              <w:top w:val="single" w:sz="4" w:space="0" w:color="auto"/>
+              <w:left w:val="single" w:sz="4" w:space="0" w:color="auto"/>
+              <w:bottom w:val="single" w:sz="4" w:space="0" w:color="auto"/>
+              <w:right w:val="single" w:sz="4" w:space="0" w:color="auto"/>
+            </w:tcBorders>
+            <w:shd w:val="clear" w:color="auto" w:fill="auto"/>
+            <w:noWrap/>
+            <w:hideMark/>
+          </w:tcPr>
+          <w:p>
+            <w:pPr>
+              <w:spacing w:after="0" w:line="240" w:lineRule="auto"/>
+              <w:rPr>
+                <w:rFonts w:ascii="Calibri" w:eastAsia="Times New Roman" w:hAnsi="Calibri" w:cstheme="minorHAnsi"/>
+                <w:bCs/>
+                <w:color w:val="000000"/>
+              </w:rPr>
+            </w:pPr>
+            <w:r>
+              <w:rPr>
+                <w:rFonts w:ascii="Calibri" w:eastAsia="Times New Roman" w:hAnsi="Calibri" w:cstheme="minorHAnsi"/>
+                <w:bCs/>
+                <w:color w:val="000000"/>
+              </w:rPr>
+              <w:t>F</w:t>
+            </w:r>
+            <w:r>
+              <w:rPr>
+                <w:rFonts w:ascii="Calibri" w:eastAsia="Times New Roman" w:hAnsi="Calibri" w:cstheme="minorHAnsi"/>
+                <w:bCs/>
+                <w:color w:val="000000"/>
+              </w:rPr>
+              <w:t>9</w:t>
+            </w:r>
+          </w:p>
+        </w:tc>
+        <w:tc>
+          <w:tcPr>
+            <w:tcW w:w="1080" w:type="dxa"/>
+            <w:tcBorders>
+              <w:top w:val="single" w:sz="4" w:space="0" w:color="auto"/>
+              <w:left w:val="nil"/>
+              <w:bottom w:val="single" w:sz="4" w:space="0" w:color="auto"/>
+              <w:right w:val="single" w:sz="4" w:space="0" w:color="auto"/>
+            </w:tcBorders>
+            <w:shd w:val="clear" w:color="auto" w:fill="auto"/>
+            <w:hideMark/>
+          </w:tcPr>
+          <w:p>
+            <w:pPr>
+              <w:spacing w:after="0" w:line="240" w:lineRule="auto"/>
+              <w:rPr>
+                <w:rFonts w:ascii="Calibri" w:eastAsia="Times New Roman" w:hAnsi="Calibri" w:cstheme="minorHAnsi"/>
+                <w:bCs/>
+                <w:color w:val="000000"/>
+              </w:rPr>
+            </w:pPr>
+            <w:r>
+              <w:rPr>
+                <w:rFonts w:ascii="Calibri" w:eastAsia="Times New Roman" w:hAnsi="Calibri" w:cstheme="minorHAnsi"/>
+                <w:bCs/>
+                <w:color w:val="000000"/>
+              </w:rPr>
+              <w:t>Spring 2018</w:t>
+            </w:r>
+          </w:p>
+        </w:tc>
+        <w:tc>
+          <w:tcPr>
+            <w:tcW w:w="5306" w:type="dxa"/>
+            <w:tcBorders>
+              <w:top w:val="single" w:sz="4" w:space="0" w:color="auto"/>
+              <w:left w:val="nil"/>
+              <w:bottom w:val="single" w:sz="4" w:space="0" w:color="auto"/>
+              <w:right w:val="single" w:sz="4" w:space="0" w:color="auto"/>
+            </w:tcBorders>
+            <w:shd w:val="clear" w:color="auto" w:fill="auto"/>
+            <w:hideMark/>
+          </w:tcPr>
+          <w:p>
+            <w:pPr>
+              <w:spacing w:after="0" w:line="240" w:lineRule="auto"/>
+              <w:rPr>
+                <w:rFonts w:ascii="Calibri" w:eastAsia="Times New Roman" w:hAnsi="Calibri" w:cstheme="minorHAnsi"/>
+                <w:bCs/>
+                <w:color w:val="000000"/>
+              </w:rPr>
+            </w:pPr>
+            <w:r>
+              <w:rPr>
+                <w:rFonts w:ascii="Calibri" w:eastAsia="Times New Roman" w:hAnsi="Calibri" w:cstheme="minorHAnsi"/>
+                <w:bCs/>
+                <w:color w:val="000000"/>
+              </w:rPr>
+              <w:t>Include Once-And-Done Games</w:t>
+            </w:r>
+          </w:p>
+        </w:tc>
+        <w:tc>
+          <w:tcPr>
+            <w:tcW w:w="2339" w:type="dxa"/>
+            <w:tcBorders>
+              <w:top w:val="single" w:sz="4" w:space="0" w:color="auto"/>
+              <w:left w:val="nil"/>
+              <w:bottom w:val="single" w:sz="4" w:space="0" w:color="auto"/>
+              <w:right w:val="single" w:sz="4" w:space="0" w:color="auto"/>
+            </w:tcBorders>
+            <w:shd w:val="clear" w:color="auto" w:fill="auto"/>
+            <w:hideMark/>
+          </w:tcPr>
+          <w:p>
+            <w:pPr>
+              <w:spacing w:after="0" w:line="240" w:lineRule="auto"/>
+              <w:rPr>
+                <w:rFonts w:ascii="Calibri" w:eastAsia="Times New Roman" w:hAnsi="Calibri" w:cstheme="minorHAnsi"/>
+                <w:bCs/>
+                <w:color w:val="000000"/>
+              </w:rPr>
+            </w:pPr>
+            <w:r>
+              <w:rPr>
+                <w:rFonts w:ascii="Calibri" w:eastAsia="Times New Roman" w:hAnsi="Calibri" w:cstheme="minorHAnsi"/>
+                <w:bCs/>
+                <w:color w:val="000000"/>
+              </w:rPr>
+              <w:t>Daren Welsh</w:t>
+            </w:r>
+          </w:p>
+        </w:tc>
+      </w:tr>
+      <w:tr>
+        <w:trPr>
+          <w:trHeight w:val="900"/>
+        </w:trPr>
+        <w:tc>
+          <w:tcPr>
+            <w:tcW w:w="630" w:type="dxa"/>
+            <w:tcBorders>
+              <w:top w:val="single" w:sz="4" w:space="0" w:color="auto"/>
+              <w:left w:val="single" w:sz="4" w:space="0" w:color="auto"/>
+              <w:bottom w:val="single" w:sz="4" w:space="0" w:color="auto"/>
+              <w:right w:val="single" w:sz="4" w:space="0" w:color="auto"/>
+            </w:tcBorders>
+            <w:shd w:val="clear" w:color="auto" w:fill="auto"/>
+            <w:noWrap/>
+            <w:hideMark/>
+          </w:tcPr>
+          <w:p>
+            <w:pPr>
+              <w:spacing w:after="0" w:line="240" w:lineRule="auto"/>
+              <w:rPr>
+                <w:rFonts w:ascii="Calibri" w:eastAsia="Times New Roman" w:hAnsi="Calibri" w:cstheme="minorHAnsi"/>
+                <w:bCs/>
+                <w:color w:val="000000"/>
+              </w:rPr>
+            </w:pPr>
+            <w:r>
+              <w:rPr>
+                <w:rFonts w:ascii="Calibri" w:eastAsia="Times New Roman" w:hAnsi="Calibri" w:cstheme="minorHAnsi"/>
+                <w:bCs/>
+                <w:color w:val="000000"/>
+              </w:rPr>
+              <w:t>F1</w:t>
+            </w:r>
+            <w:r>
+              <w:rPr>
+                <w:rFonts w:ascii="Calibri" w:eastAsia="Times New Roman" w:hAnsi="Calibri" w:cstheme="minorHAnsi"/>
+                <w:bCs/>
+                <w:color w:val="000000"/>
+              </w:rPr>
+              <w:t>0</w:t>
+            </w:r>
+          </w:p>
+        </w:tc>
+        <w:tc>
+          <w:tcPr>
+            <w:tcW w:w="1080" w:type="dxa"/>
+            <w:tcBorders>
+              <w:top w:val="single" w:sz="4" w:space="0" w:color="auto"/>
+              <w:left w:val="nil"/>
+              <w:bottom w:val="single" w:sz="4" w:space="0" w:color="auto"/>
+              <w:right w:val="single" w:sz="4" w:space="0" w:color="auto"/>
+            </w:tcBorders>
+            <w:shd w:val="clear" w:color="auto" w:fill="auto"/>
+            <w:hideMark/>
+          </w:tcPr>
+          <w:p>
+            <w:pPr>
+              <w:spacing w:after="0" w:line="240" w:lineRule="auto"/>
+              <w:rPr>
+                <w:rFonts w:ascii="Calibri" w:eastAsia="Times New Roman" w:hAnsi="Calibri" w:cstheme="minorHAnsi"/>
+                <w:bCs/>
+                <w:color w:val="000000"/>
+              </w:rPr>
+            </w:pPr>
+            <w:r>
+              <w:rPr>
+                <w:rFonts w:ascii="Calibri" w:eastAsia="Times New Roman" w:hAnsi="Calibri" w:cstheme="minorHAnsi"/>
+                <w:bCs/>
+                <w:color w:val="000000"/>
+              </w:rPr>
+              <w:t>Spring 2018</w:t>
+            </w:r>
+          </w:p>
+        </w:tc>
+        <w:tc>
+          <w:tcPr>
+            <w:tcW w:w="5306" w:type="dxa"/>
+            <w:tcBorders>
+              <w:top w:val="single" w:sz="4" w:space="0" w:color="auto"/>
+              <w:left w:val="nil"/>
+              <w:bottom w:val="single" w:sz="4" w:space="0" w:color="auto"/>
+              <w:right w:val="single" w:sz="4" w:space="0" w:color="auto"/>
+            </w:tcBorders>
+            <w:shd w:val="clear" w:color="auto" w:fill="auto"/>
+            <w:hideMark/>
+          </w:tcPr>
+          <w:p>
+            <w:pPr>
+              <w:spacing w:after="0" w:line="240" w:lineRule="auto"/>
+              <w:rPr>
+                <w:rFonts w:ascii="Calibri" w:eastAsia="Times New Roman" w:hAnsi="Calibri" w:cstheme="minorHAnsi"/>
+                <w:bCs/>
+                <w:color w:val="000000"/>
+              </w:rPr>
+            </w:pPr>
+            <w:r>
+              <w:rPr>
+                <w:rFonts w:ascii="Calibri" w:eastAsia="Times New Roman" w:hAnsi="Calibri" w:cstheme="minorHAnsi"/>
+                <w:bCs/>
+                <w:color w:val="000000"/>
+              </w:rPr>
+              <w:t>User Profile will display all badges earned</w:t>
+            </w:r>
+          </w:p>
+        </w:tc>
+        <w:tc>
+          <w:tcPr>
+            <w:tcW w:w="2339" w:type="dxa"/>
+            <w:tcBorders>
+              <w:top w:val="single" w:sz="4" w:space="0" w:color="auto"/>
+              <w:left w:val="nil"/>
+              <w:bottom w:val="single" w:sz="4" w:space="0" w:color="auto"/>
+              <w:right w:val="single" w:sz="4" w:space="0" w:color="auto"/>
+            </w:tcBorders>
+            <w:shd w:val="clear" w:color="auto" w:fill="auto"/>
+            <w:hideMark/>
+          </w:tcPr>
+          <w:p>
+            <w:pPr>
+              <w:spacing w:after="0" w:line="240" w:lineRule="auto"/>
+              <w:rPr>
+                <w:rFonts w:ascii="Calibri" w:eastAsia="Times New Roman" w:hAnsi="Calibri" w:cstheme="minorHAnsi"/>
+                <w:b/>
+                <w:bCs/>
+                <w:color w:val="000000"/>
+              </w:rPr>
+            </w:pPr>
+            <w:r>
+              <w:rPr>
+                <w:rFonts w:ascii="Calibri" w:eastAsia="Times New Roman" w:hAnsi="Calibri" w:cstheme="minorHAnsi"/>
+                <w:bCs/>
+                <w:color w:val="000000"/>
+              </w:rPr>
+              <w:t>Daren Welsh</w:t>
+            </w:r>
+          </w:p>
+        </w:tc>
+      </w:tr>
+      <w:tr>
+        <w:trPr>
+          <w:trHeight w:val="900"/>
+        </w:trPr>
+        <w:tc>
+          <w:tcPr>
+            <w:tcW w:w="630" w:type="dxa"/>
+            <w:tcBorders>
+              <w:top w:val="single" w:sz="4" w:space="0" w:color="auto"/>
+              <w:left w:val="single" w:sz="4" w:space="0" w:color="auto"/>
+              <w:bottom w:val="single" w:sz="4" w:space="0" w:color="auto"/>
+              <w:right w:val="single" w:sz="4" w:space="0" w:color="auto"/>
+            </w:tcBorders>
+            <w:shd w:val="clear" w:color="auto" w:fill="auto"/>
+            <w:noWrap/>
+            <w:hideMark/>
+          </w:tcPr>
+          <w:p>
+            <w:pPr>
+              <w:spacing w:after="0" w:line="240" w:lineRule="auto"/>
+              <w:rPr>
+                <w:rFonts w:ascii="Calibri" w:eastAsia="Times New Roman" w:hAnsi="Calibri" w:cstheme="minorHAnsi"/>
+                <w:bCs/>
+                <w:color w:val="000000"/>
+              </w:rPr>
+            </w:pPr>
+            <w:r>
+              <w:rPr>
+                <w:rFonts w:ascii="Calibri" w:eastAsia="Times New Roman" w:hAnsi="Calibri" w:cstheme="minorHAnsi"/>
+                <w:bCs/>
+                <w:color w:val="000000"/>
+              </w:rPr>
+              <w:t>F1</w:t>
+            </w:r>
+            <w:r>
+              <w:rPr>
+                <w:rFonts w:ascii="Calibri" w:eastAsia="Times New Roman" w:hAnsi="Calibri" w:cstheme="minorHAnsi"/>
+                <w:bCs/>
+                <w:color w:val="000000"/>
+              </w:rPr>
+              <w:t>1</w:t>
+            </w:r>
+          </w:p>
+        </w:tc>
+        <w:tc>
+          <w:tcPr>
+            <w:tcW w:w="1080" w:type="dxa"/>
+            <w:tcBorders>
+              <w:top w:val="single" w:sz="4" w:space="0" w:color="auto"/>
+              <w:left w:val="nil"/>
+              <w:bottom w:val="single" w:sz="4" w:space="0" w:color="auto"/>
+              <w:right w:val="single" w:sz="4" w:space="0" w:color="auto"/>
+            </w:tcBorders>
+            <w:shd w:val="clear" w:color="auto" w:fill="auto"/>
+            <w:hideMark/>
+          </w:tcPr>
+          <w:p>
+            <w:pPr>
+              <w:spacing w:after="0" w:line="240" w:lineRule="auto"/>
+              <w:rPr>
+                <w:rFonts w:ascii="Calibri" w:eastAsia="Times New Roman" w:hAnsi="Calibri" w:cstheme="minorHAnsi"/>
+                <w:bCs/>
+                <w:color w:val="000000"/>
+              </w:rPr>
+            </w:pPr>
+            <w:r>
+              <w:rPr>
+                <w:rFonts w:ascii="Calibri" w:eastAsia="Times New Roman" w:hAnsi="Calibri" w:cstheme="minorHAnsi"/>
+                <w:bCs/>
+                <w:color w:val="000000"/>
+              </w:rPr>
+              <w:t>Spring 2018</w:t>
+            </w:r>
+          </w:p>
+        </w:tc>
+        <w:tc>
+          <w:tcPr>
+            <w:tcW w:w="5306" w:type="dxa"/>
+            <w:tcBorders>
+              <w:top w:val="single" w:sz="4" w:space="0" w:color="auto"/>
+              <w:left w:val="nil"/>
+              <w:bottom w:val="single" w:sz="4" w:space="0" w:color="auto"/>
+              <w:right w:val="single" w:sz="4" w:space="0" w:color="auto"/>
+            </w:tcBorders>
+            <w:shd w:val="clear" w:color="auto" w:fill="auto"/>
+            <w:hideMark/>
+          </w:tcPr>
+          <w:p>
+            <w:pPr>
+              <w:spacing w:after="0" w:line="240" w:lineRule="auto"/>
+              <w:rPr>
+                <w:rFonts w:ascii="Calibri" w:eastAsia="Times New Roman" w:hAnsi="Calibri" w:cstheme="minorHAnsi"/>
+                <w:bCs/>
+                <w:color w:val="000000"/>
+              </w:rPr>
+            </w:pPr>
+            <w:r>
+              <w:rPr>
+                <w:rFonts w:ascii="Calibri" w:eastAsia="Times New Roman" w:hAnsi="Calibri" w:cstheme="minorHAnsi"/>
+                <w:bCs/>
+                <w:color w:val="000000"/>
+              </w:rPr>
+              <w:t>User Profile will display user name</w:t>
+            </w:r>
+          </w:p>
+        </w:tc>
+        <w:tc>
+          <w:tcPr>
+            <w:tcW w:w="2339" w:type="dxa"/>
+            <w:tcBorders>
+              <w:top w:val="single" w:sz="4" w:space="0" w:color="auto"/>
+              <w:left w:val="nil"/>
+              <w:bottom w:val="single" w:sz="4" w:space="0" w:color="auto"/>
+              <w:right w:val="single" w:sz="4" w:space="0" w:color="auto"/>
+            </w:tcBorders>
+            <w:shd w:val="clear" w:color="auto" w:fill="auto"/>
+            <w:hideMark/>
+          </w:tcPr>
+          <w:p>
+            <w:pPr>
+              <w:spacing w:after="0" w:line="240" w:lineRule="auto"/>
+              <w:rPr>
+                <w:rFonts w:ascii="Calibri" w:eastAsia="Times New Roman" w:hAnsi="Calibri" w:cstheme="minorHAnsi"/>
+                <w:bCs/>
+                <w:color w:val="000000"/>
+              </w:rPr>
+            </w:pPr>
+            <w:r>
+              <w:rPr>
+                <w:rFonts w:ascii="Calibri" w:eastAsia="Times New Roman" w:hAnsi="Calibri" w:cstheme="minorHAnsi"/>
+                <w:bCs/>
+                <w:color w:val="000000"/>
+              </w:rPr>
+              <w:t>Daren Welsh</w:t>
+            </w:r>
+          </w:p>
+        </w:tc>
+      </w:tr>
+      <w:tr>
+        <w:trPr>
+          <w:trHeight w:val="900"/>
+        </w:trPr>
+        <w:tc>
+          <w:tcPr>
+            <w:tcW w:w="630" w:type="dxa"/>
+            <w:tcBorders>
+              <w:top w:val="single" w:sz="4" w:space="0" w:color="auto"/>
+              <w:left w:val="single" w:sz="4" w:space="0" w:color="auto"/>
+              <w:bottom w:val="single" w:sz="4" w:space="0" w:color="auto"/>
+              <w:right w:val="single" w:sz="4" w:space="0" w:color="auto"/>
+            </w:tcBorders>
+            <w:shd w:val="clear" w:color="auto" w:fill="auto"/>
+            <w:noWrap/>
+            <w:hideMark/>
+          </w:tcPr>
+          <w:p>
+            <w:pPr>
+              <w:spacing w:after="0" w:line="240" w:lineRule="auto"/>
+              <w:rPr>
+                <w:rFonts w:ascii="Calibri" w:eastAsia="Times New Roman" w:hAnsi="Calibri" w:cstheme="minorHAnsi"/>
+                <w:bCs/>
+                <w:color w:val="000000"/>
+              </w:rPr>
+            </w:pPr>
+            <w:r>
+              <w:rPr>
+                <w:rFonts w:ascii="Calibri" w:eastAsia="Times New Roman" w:hAnsi="Calibri" w:cstheme="minorHAnsi"/>
+                <w:bCs/>
+                <w:color w:val="000000"/>
+              </w:rPr>
+              <w:t>F1</w:t>
+            </w:r>
+            <w:r>
+              <w:rPr>
+                <w:rFonts w:ascii="Calibri" w:eastAsia="Times New Roman" w:hAnsi="Calibri" w:cstheme="minorHAnsi"/>
+                <w:bCs/>
+                <w:color w:val="000000"/>
+              </w:rPr>
+              <w:t>2</w:t>
+            </w:r>
+          </w:p>
+        </w:tc>
+        <w:tc>
+          <w:tcPr>
+            <w:tcW w:w="1080" w:type="dxa"/>
+            <w:tcBorders>
+              <w:top w:val="single" w:sz="4" w:space="0" w:color="auto"/>
+              <w:left w:val="nil"/>
+              <w:bottom w:val="single" w:sz="4" w:space="0" w:color="auto"/>
+              <w:right w:val="single" w:sz="4" w:space="0" w:color="auto"/>
+            </w:tcBorders>
+            <w:shd w:val="clear" w:color="auto" w:fill="auto"/>
+            <w:hideMark/>
+          </w:tcPr>
+          <w:p>
+            <w:pPr>
+              <w:spacing w:after="0" w:line="240" w:lineRule="auto"/>
+              <w:rPr>
+                <w:rFonts w:ascii="Calibri" w:eastAsia="Times New Roman" w:hAnsi="Calibri" w:cstheme="minorHAnsi"/>
+                <w:bCs/>
+                <w:color w:val="000000"/>
+              </w:rPr>
+            </w:pPr>
+            <w:r>
+              <w:rPr>
+                <w:rFonts w:ascii="Calibri" w:eastAsia="Times New Roman" w:hAnsi="Calibri" w:cstheme="minorHAnsi"/>
+                <w:bCs/>
+                <w:color w:val="000000"/>
+              </w:rPr>
+              <w:t>Spring 2018</w:t>
+            </w:r>
+          </w:p>
+        </w:tc>
+        <w:tc>
+          <w:tcPr>
+            <w:tcW w:w="5306" w:type="dxa"/>
+            <w:tcBorders>
+              <w:top w:val="single" w:sz="4" w:space="0" w:color="auto"/>
+              <w:left w:val="nil"/>
+              <w:bottom w:val="single" w:sz="4" w:space="0" w:color="auto"/>
+              <w:right w:val="single" w:sz="4" w:space="0" w:color="auto"/>
+            </w:tcBorders>
+            <w:shd w:val="clear" w:color="auto" w:fill="auto"/>
+            <w:hideMark/>
+          </w:tcPr>
+          <w:p>
+            <w:pPr>
+              <w:spacing w:after="0" w:line="240" w:lineRule="auto"/>
+              <w:rPr>
+                <w:rFonts w:ascii="Calibri" w:eastAsia="Times New Roman" w:hAnsi="Calibri" w:cstheme="minorHAnsi"/>
+                <w:bCs/>
+                <w:color w:val="000000"/>
+              </w:rPr>
+            </w:pPr>
+            <w:r>
+              <w:rPr>
+                <w:rFonts w:ascii="Calibri" w:eastAsia="Times New Roman" w:hAnsi="Calibri" w:cstheme="minorHAnsi"/>
+                <w:bCs/>
+                <w:color w:val="000000"/>
+              </w:rPr>
+              <w:t>User Profile will display full name</w:t>
+            </w:r>
+          </w:p>
+        </w:tc>
+        <w:tc>
+          <w:tcPr>
+            <w:tcW w:w="2339" w:type="dxa"/>
+            <w:tcBorders>
+              <w:top w:val="single" w:sz="4" w:space="0" w:color="auto"/>
+              <w:left w:val="nil"/>
+              <w:bottom w:val="single" w:sz="4" w:space="0" w:color="auto"/>
+              <w:right w:val="single" w:sz="4" w:space="0" w:color="auto"/>
+            </w:tcBorders>
+            <w:shd w:val="clear" w:color="auto" w:fill="auto"/>
+            <w:hideMark/>
+          </w:tcPr>
+          <w:p>
+            <w:pPr>
+              <w:spacing w:after="0" w:line="240" w:lineRule="auto"/>
+              <w:rPr>
+                <w:rFonts w:ascii="Calibri" w:eastAsia="Times New Roman" w:hAnsi="Calibri" w:cstheme="minorHAnsi"/>
+                <w:bCs/>
+                <w:color w:val="000000"/>
+              </w:rPr>
+            </w:pPr>
+            <w:r>
+              <w:rPr>
+                <w:rFonts w:ascii="Calibri" w:eastAsia="Times New Roman" w:hAnsi="Calibri" w:cstheme="minorHAnsi"/>
+                <w:bCs/>
+                <w:color w:val="000000"/>
+              </w:rPr>
+              <w:t>Daren Welsh</w:t>
+            </w:r>
+          </w:p>
+        </w:tc>
+      </w:tr>
+      <w:tr>
+        <w:trPr>
+          <w:trHeight w:val="900"/>
+        </w:trPr>
+        <w:tc>
+          <w:tcPr>
+            <w:tcW w:w="630" w:type="dxa"/>
+            <w:tcBorders>
+              <w:top w:val="single" w:sz="4" w:space="0" w:color="auto"/>
+              <w:left w:val="single" w:sz="4" w:space="0" w:color="auto"/>
+              <w:bottom w:val="single" w:sz="4" w:space="0" w:color="auto"/>
+              <w:right w:val="single" w:sz="4" w:space="0" w:color="auto"/>
+            </w:tcBorders>
+            <w:shd w:val="clear" w:color="auto" w:fill="auto"/>
+            <w:noWrap/>
+            <w:hideMark/>
+          </w:tcPr>
+          <w:p>
+            <w:pPr>
+              <w:spacing w:after="0" w:line="240" w:lineRule="auto"/>
+              <w:rPr>
+                <w:rFonts w:ascii="Calibri" w:eastAsia="Times New Roman" w:hAnsi="Calibri" w:cstheme="minorHAnsi"/>
+                <w:bCs/>
+                <w:color w:val="000000"/>
+              </w:rPr>
+            </w:pPr>
+            <w:r>
+              <w:rPr>
+                <w:rFonts w:ascii="Calibri" w:eastAsia="Times New Roman" w:hAnsi="Calibri" w:cstheme="minorHAnsi"/>
+                <w:bCs/>
+                <w:color w:val="000000"/>
+              </w:rPr>
+              <w:t>F1</w:t>
+            </w:r>
+            <w:r>
+              <w:rPr>
+                <w:rFonts w:ascii="Calibri" w:eastAsia="Times New Roman" w:hAnsi="Calibri" w:cstheme="minorHAnsi"/>
+                <w:bCs/>
+                <w:color w:val="000000"/>
+              </w:rPr>
+              <w:t>3</w:t>
+            </w:r>
+          </w:p>
+        </w:tc>
+        <w:tc>
+          <w:tcPr>
+            <w:tcW w:w="1080" w:type="dxa"/>
+            <w:tcBorders>
+              <w:top w:val="single" w:sz="4" w:space="0" w:color="auto"/>
+              <w:left w:val="nil"/>
+              <w:bottom w:val="single" w:sz="4" w:space="0" w:color="auto"/>
+              <w:right w:val="single" w:sz="4" w:space="0" w:color="auto"/>
+            </w:tcBorders>
+            <w:shd w:val="clear" w:color="auto" w:fill="auto"/>
+            <w:hideMark/>
+          </w:tcPr>
+          <w:p>
+            <w:pPr>
+              <w:spacing w:after="0" w:line="240" w:lineRule="auto"/>
+              <w:rPr>
+                <w:rFonts w:ascii="Calibri" w:eastAsia="Times New Roman" w:hAnsi="Calibri" w:cstheme="minorHAnsi"/>
+                <w:bCs/>
+                <w:color w:val="000000"/>
+              </w:rPr>
+            </w:pPr>
+            <w:r>
+              <w:rPr>
+                <w:rFonts w:ascii="Calibri" w:eastAsia="Times New Roman" w:hAnsi="Calibri" w:cstheme="minorHAnsi"/>
+                <w:bCs/>
+                <w:color w:val="000000"/>
+              </w:rPr>
+              <w:t>Spring 2018</w:t>
+            </w:r>
+          </w:p>
+        </w:tc>
+        <w:tc>
+          <w:tcPr>
+            <w:tcW w:w="5306" w:type="dxa"/>
+            <w:tcBorders>
+              <w:top w:val="single" w:sz="4" w:space="0" w:color="auto"/>
+              <w:left w:val="nil"/>
+              <w:bottom w:val="single" w:sz="4" w:space="0" w:color="auto"/>
+              <w:right w:val="single" w:sz="4" w:space="0" w:color="auto"/>
+            </w:tcBorders>
+            <w:shd w:val="clear" w:color="auto" w:fill="auto"/>
+            <w:hideMark/>
+          </w:tcPr>
+          <w:p>
+            <w:pPr>
+              <w:spacing w:after="0" w:line="240" w:lineRule="auto"/>
+              <w:rPr>
+                <w:rFonts w:ascii="Calibri" w:eastAsia="Times New Roman" w:hAnsi="Calibri" w:cstheme="minorHAnsi"/>
+                <w:bCs/>
+                <w:color w:val="000000"/>
+              </w:rPr>
+            </w:pPr>
+            <w:r>
+              <w:rPr>
+                <w:rFonts w:ascii="Calibri" w:eastAsia="Times New Roman" w:hAnsi="Calibri" w:cstheme="minorHAnsi"/>
+                <w:bCs/>
+                <w:color w:val="000000"/>
+              </w:rPr>
+              <w:t>User will get a badge for verifying his/her user name</w:t>
+            </w:r>
+          </w:p>
+        </w:tc>
+        <w:tc>
+          <w:tcPr>
+            <w:tcW w:w="2339" w:type="dxa"/>
+            <w:tcBorders>
+              <w:top w:val="single" w:sz="4" w:space="0" w:color="auto"/>
+              <w:left w:val="nil"/>
+              <w:bottom w:val="single" w:sz="4" w:space="0" w:color="auto"/>
+              <w:right w:val="single" w:sz="4" w:space="0" w:color="auto"/>
+            </w:tcBorders>
+            <w:shd w:val="clear" w:color="auto" w:fill="auto"/>
+            <w:hideMark/>
+          </w:tcPr>
+          <w:p>
+            <w:pPr>
+              <w:spacing w:after="0" w:line="240" w:lineRule="auto"/>
+              <w:rPr>
+                <w:rFonts w:ascii="Calibri" w:eastAsia="Times New Roman" w:hAnsi="Calibri" w:cstheme="minorHAnsi"/>
+                <w:bCs/>
+                <w:color w:val="000000"/>
+              </w:rPr>
+            </w:pPr>
+            <w:r>
+              <w:rPr>
+                <w:rFonts w:ascii="Calibri" w:eastAsia="Times New Roman" w:hAnsi="Calibri" w:cstheme="minorHAnsi"/>
+                <w:bCs/>
+                <w:color w:val="000000"/>
+              </w:rPr>
+              <w:t>Spring 2018 Team</w:t>
+            </w:r>
+          </w:p>
+        </w:tc>
+      </w:tr>
+      <w:tr>
+        <w:trPr>
+          <w:trHeight w:val="900"/>
+        </w:trPr>
+        <w:tc>
+          <w:tcPr>
+            <w:tcW w:w="630" w:type="dxa"/>
+            <w:tcBorders>
+              <w:top w:val="single" w:sz="4" w:space="0" w:color="auto"/>
+              <w:left w:val="single" w:sz="4" w:space="0" w:color="auto"/>
+              <w:bottom w:val="single" w:sz="4" w:space="0" w:color="auto"/>
+              <w:right w:val="single" w:sz="4" w:space="0" w:color="auto"/>
+            </w:tcBorders>
+            <w:shd w:val="clear" w:color="auto" w:fill="auto"/>
+            <w:noWrap/>
+          </w:tcPr>
+          <w:p>
+            <w:pPr>
+              <w:spacing w:after="0" w:line="240" w:lineRule="auto"/>
+              <w:rPr>
+                <w:rFonts w:ascii="Calibri" w:eastAsia="Times New Roman" w:hAnsi="Calibri" w:cstheme="minorHAnsi"/>
+                <w:bCs/>
+                <w:color w:val="000000"/>
+              </w:rPr>
+            </w:pPr>
+            <w:r>
+              <w:rPr>
+                <w:rFonts w:ascii="Calibri" w:eastAsia="Times New Roman" w:hAnsi="Calibri" w:cstheme="minorHAnsi"/>
+                <w:bCs/>
+                <w:color w:val="000000"/>
+              </w:rPr>
+              <w:t>F1</w:t>
+            </w:r>
+            <w:r>
+              <w:rPr>
+                <w:rFonts w:ascii="Calibri" w:eastAsia="Times New Roman" w:hAnsi="Calibri" w:cstheme="minorHAnsi"/>
+                <w:bCs/>
+                <w:color w:val="000000"/>
+              </w:rPr>
+              <w:t>4</w:t>
+            </w:r>
+          </w:p>
+        </w:tc>
+        <w:tc>
+          <w:tcPr>
+            <w:tcW w:w="1080" w:type="dxa"/>
+            <w:tcBorders>
+              <w:top w:val="single" w:sz="4" w:space="0" w:color="auto"/>
+              <w:left w:val="nil"/>
+              <w:bottom w:val="single" w:sz="4" w:space="0" w:color="auto"/>
+              <w:right w:val="single" w:sz="4" w:space="0" w:color="auto"/>
+            </w:tcBorders>
+            <w:shd w:val="clear" w:color="auto" w:fill="auto"/>
+          </w:tcPr>
+          <w:p>
+            <w:pPr>
+              <w:spacing w:after="0" w:line="240" w:lineRule="auto"/>
+              <w:rPr>
+                <w:rFonts w:ascii="Calibri" w:eastAsia="Times New Roman" w:hAnsi="Calibri" w:cstheme="minorHAnsi"/>
+                <w:bCs/>
+                <w:color w:val="000000"/>
+              </w:rPr>
+            </w:pPr>
+            <w:r>
+              <w:rPr>
+                <w:rFonts w:ascii="Calibri" w:eastAsia="Times New Roman" w:hAnsi="Calibri" w:cstheme="minorHAnsi"/>
+                <w:bCs/>
+                <w:color w:val="000000"/>
+              </w:rPr>
+              <w:t>Spring 2018</w:t>
+            </w:r>
+          </w:p>
+        </w:tc>
+        <w:tc>
+          <w:tcPr>
+            <w:tcW w:w="5306" w:type="dxa"/>
+            <w:tcBorders>
+              <w:top w:val="single" w:sz="4" w:space="0" w:color="auto"/>
+              <w:left w:val="nil"/>
+              <w:bottom w:val="single" w:sz="4" w:space="0" w:color="auto"/>
+              <w:right w:val="single" w:sz="4" w:space="0" w:color="auto"/>
+            </w:tcBorders>
+            <w:shd w:val="clear" w:color="auto" w:fill="auto"/>
+          </w:tcPr>
+          <w:p>
+            <w:pPr>
+              <w:spacing w:after="0" w:line="240" w:lineRule="auto"/>
+              <w:rPr>
+                <w:rFonts w:ascii="Calibri" w:eastAsia="Times New Roman" w:hAnsi="Calibri" w:cstheme="minorHAnsi"/>
+                <w:bCs/>
+                <w:color w:val="000000"/>
+              </w:rPr>
+            </w:pPr>
+            <w:r>
+              <w:rPr>
+                <w:rFonts w:ascii="Calibri" w:eastAsia="Times New Roman" w:hAnsi="Calibri" w:cstheme="minorHAnsi"/>
+                <w:bCs/>
+                <w:color w:val="000000"/>
+              </w:rPr>
+              <w:t>Make games scalable</w:t>
+            </w:r>
+          </w:p>
+        </w:tc>
+        <w:tc>
+          <w:tcPr>
+            <w:tcW w:w="2339" w:type="dxa"/>
+            <w:tcBorders>
+              <w:top w:val="single" w:sz="4" w:space="0" w:color="auto"/>
+              <w:left w:val="nil"/>
+              <w:bottom w:val="single" w:sz="4" w:space="0" w:color="auto"/>
+              <w:right w:val="single" w:sz="4" w:space="0" w:color="auto"/>
+            </w:tcBorders>
+            <w:shd w:val="clear" w:color="auto" w:fill="auto"/>
+          </w:tcPr>
+          <w:p>
+            <w:pPr>
+              <w:spacing w:after="0" w:line="240" w:lineRule="auto"/>
+              <w:rPr>
+                <w:rFonts w:ascii="Calibri" w:eastAsia="Times New Roman" w:hAnsi="Calibri" w:cstheme="minorHAnsi"/>
+                <w:bCs/>
+                <w:color w:val="000000"/>
+              </w:rPr>
+            </w:pPr>
+            <w:r>
+              <w:rPr>
+                <w:rFonts w:ascii="Calibri" w:eastAsia="Times New Roman" w:hAnsi="Calibri" w:cstheme="minorHAnsi"/>
+                <w:bCs/>
+                <w:color w:val="000000"/>
+              </w:rPr>
+              <w:t>Daren Welsh</w:t>
+            </w:r>
+          </w:p>
+        </w:tc>
+      </w:tr>
+    </w:tbl>
+    <w:p>
+      <w:pPr>
+        <w:pStyle w:val="Heading2"/>
+        <w:rPr>
+          <w:rFonts w:ascii="Calibri" w:hAnsi="Calibri" w:cstheme="minorHAnsi"/>
+        </w:rPr>
+      </w:pPr>
+      <w:bookmarkStart w:id="29" w:name="_Hlk508469748"/>
+    </w:p>
+    <w:p>
+      <w:pPr>
+        <w:pStyle w:val="Heading2"/>
+        <w:rPr>
+          <w:rFonts w:ascii="Calibri" w:hAnsi="Calibri" w:cstheme="minorHAnsi"/>
+        </w:rPr>
+      </w:pPr>
+      <w:bookmarkStart w:id="30" w:name="_Toc509925260"/>
+      <w:r>
+        <w:rPr>
+          <w:rFonts w:ascii="Calibri" w:hAnsi="Calibri" w:cstheme="minorHAnsi"/>
+        </w:rPr>
+        <w:t>Non-</w:t>
+      </w:r>
+      <w:r>
+        <w:rPr>
+          <w:rFonts w:ascii="Calibri" w:hAnsi="Calibri" w:cstheme="minorHAnsi"/>
+        </w:rPr>
+        <w:t>Functional Requirements</w:t>
+      </w:r>
+      <w:bookmarkEnd w:id="30"/>
+    </w:p>
+    <w:tbl>
+      <w:tblPr>
+        <w:tblW w:w="9355" w:type="dxa"/>
+        <w:tblInd w:w="-5" w:type="dxa"/>
+        <w:tblLayout w:type="fixed"/>
+        <w:tblLook w:val="04A0" w:firstRow="1" w:lastRow="0" w:firstColumn="1" w:lastColumn="0" w:noHBand="0" w:noVBand="1"/>
+      </w:tblPr>
+      <w:tblGrid>
+        <w:gridCol w:w="630"/>
+        <w:gridCol w:w="1080"/>
+        <w:gridCol w:w="5306"/>
+        <w:gridCol w:w="2339"/>
+      </w:tblGrid>
+      <w:tr>
+        <w:trPr>
+          <w:trHeight w:val="900"/>
+        </w:trPr>
+        <w:tc>
+          <w:tcPr>
+            <w:tcW w:w="630" w:type="dxa"/>
+            <w:tcBorders>
+              <w:top w:val="single" w:sz="4" w:space="0" w:color="auto"/>
+              <w:left w:val="single" w:sz="4" w:space="0" w:color="auto"/>
+              <w:bottom w:val="single" w:sz="4" w:space="0" w:color="auto"/>
+              <w:right w:val="single" w:sz="4" w:space="0" w:color="auto"/>
+            </w:tcBorders>
+            <w:shd w:val="clear" w:color="auto" w:fill="auto"/>
+            <w:noWrap/>
+            <w:vAlign w:val="bottom"/>
+            <w:hideMark/>
+          </w:tcPr>
+          <w:p>
+            <w:pPr>
+              <w:spacing w:after="0" w:line="240" w:lineRule="auto"/>
+              <w:rPr>
+                <w:rFonts w:ascii="Calibri" w:eastAsia="Times New Roman" w:hAnsi="Calibri" w:cstheme="minorHAnsi"/>
+                <w:b/>
+                <w:bCs/>
+                <w:color w:val="000000"/>
+              </w:rPr>
+            </w:pPr>
+            <w:r>
+              <w:rPr>
+                <w:rFonts w:ascii="Calibri" w:eastAsia="Times New Roman" w:hAnsi="Calibri" w:cstheme="minorHAnsi"/>
+                <w:b/>
+                <w:bCs/>
+                <w:color w:val="000000"/>
+              </w:rPr>
+              <w:t>ID</w:t>
+            </w:r>
+          </w:p>
+        </w:tc>
+        <w:tc>
+          <w:tcPr>
+            <w:tcW w:w="1080" w:type="dxa"/>
+            <w:tcBorders>
+              <w:top w:val="single" w:sz="4" w:space="0" w:color="auto"/>
+              <w:left w:val="nil"/>
+              <w:bottom w:val="single" w:sz="4" w:space="0" w:color="auto"/>
+              <w:right w:val="single" w:sz="4" w:space="0" w:color="auto"/>
+            </w:tcBorders>
+            <w:shd w:val="clear" w:color="auto" w:fill="auto"/>
+            <w:vAlign w:val="bottom"/>
+            <w:hideMark/>
+          </w:tcPr>
+          <w:p>
+            <w:pPr>
+              <w:spacing w:after="0" w:line="240" w:lineRule="auto"/>
+              <w:rPr>
+                <w:rFonts w:ascii="Calibri" w:eastAsia="Times New Roman" w:hAnsi="Calibri" w:cstheme="minorHAnsi"/>
+                <w:b/>
+                <w:bCs/>
+                <w:color w:val="000000"/>
+              </w:rPr>
+            </w:pPr>
+            <w:r>
+              <w:rPr>
+                <w:rFonts w:ascii="Calibri" w:eastAsia="Times New Roman" w:hAnsi="Calibri" w:cstheme="minorHAnsi"/>
+                <w:b/>
+                <w:bCs/>
+                <w:color w:val="000000"/>
+              </w:rPr>
+              <w:t>Semester</w:t>
+            </w:r>
+          </w:p>
+        </w:tc>
+        <w:tc>
+          <w:tcPr>
+            <w:tcW w:w="5306" w:type="dxa"/>
+            <w:tcBorders>
+              <w:top w:val="single" w:sz="4" w:space="0" w:color="auto"/>
+              <w:left w:val="nil"/>
+              <w:bottom w:val="single" w:sz="4" w:space="0" w:color="auto"/>
+              <w:right w:val="single" w:sz="4" w:space="0" w:color="auto"/>
+            </w:tcBorders>
+            <w:shd w:val="clear" w:color="auto" w:fill="auto"/>
+            <w:vAlign w:val="bottom"/>
+            <w:hideMark/>
+          </w:tcPr>
+          <w:p>
+            <w:pPr>
+              <w:spacing w:after="0" w:line="240" w:lineRule="auto"/>
+              <w:rPr>
+                <w:rFonts w:ascii="Calibri" w:eastAsia="Times New Roman" w:hAnsi="Calibri" w:cstheme="minorHAnsi"/>
+                <w:b/>
+                <w:bCs/>
+                <w:color w:val="000000"/>
+              </w:rPr>
+            </w:pPr>
+            <w:r>
+              <w:rPr>
+                <w:rFonts w:ascii="Calibri" w:eastAsia="Times New Roman" w:hAnsi="Calibri" w:cstheme="minorHAnsi"/>
+                <w:b/>
+                <w:bCs/>
+                <w:color w:val="000000"/>
+              </w:rPr>
+              <w:t>Requirement</w:t>
+            </w:r>
+          </w:p>
+        </w:tc>
+        <w:tc>
+          <w:tcPr>
+            <w:tcW w:w="2339" w:type="dxa"/>
+            <w:tcBorders>
+              <w:top w:val="single" w:sz="4" w:space="0" w:color="auto"/>
+              <w:left w:val="nil"/>
+              <w:bottom w:val="single" w:sz="4" w:space="0" w:color="auto"/>
+              <w:right w:val="single" w:sz="4" w:space="0" w:color="auto"/>
+            </w:tcBorders>
+            <w:shd w:val="clear" w:color="auto" w:fill="auto"/>
+            <w:vAlign w:val="bottom"/>
+            <w:hideMark/>
+          </w:tcPr>
+          <w:p>
+            <w:pPr>
+              <w:spacing w:after="0" w:line="240" w:lineRule="auto"/>
+              <w:rPr>
+                <w:rFonts w:ascii="Calibri" w:eastAsia="Times New Roman" w:hAnsi="Calibri" w:cstheme="minorHAnsi"/>
+                <w:b/>
+                <w:bCs/>
+                <w:color w:val="000000"/>
+              </w:rPr>
+            </w:pPr>
+            <w:r>
+              <w:rPr>
+                <w:rFonts w:ascii="Calibri" w:eastAsia="Times New Roman" w:hAnsi="Calibri" w:cstheme="minorHAnsi"/>
+                <w:b/>
+                <w:bCs/>
+                <w:color w:val="000000"/>
+              </w:rPr>
+              <w:t>Source of Requirement</w:t>
+            </w:r>
+          </w:p>
+        </w:tc>
+      </w:tr>
+      <w:tr>
+        <w:trPr>
+          <w:trHeight w:val="900"/>
+        </w:trPr>
+        <w:tc>
+          <w:tcPr>
+            <w:tcW w:w="630" w:type="dxa"/>
+            <w:tcBorders>
+              <w:top w:val="single" w:sz="4" w:space="0" w:color="auto"/>
+              <w:left w:val="single" w:sz="4" w:space="0" w:color="auto"/>
+              <w:bottom w:val="single" w:sz="4" w:space="0" w:color="auto"/>
+              <w:right w:val="single" w:sz="4" w:space="0" w:color="auto"/>
+            </w:tcBorders>
+            <w:shd w:val="clear" w:color="auto" w:fill="auto"/>
+            <w:noWrap/>
+          </w:tcPr>
+          <w:p>
+            <w:pPr>
+              <w:spacing w:after="0" w:line="240" w:lineRule="auto"/>
+              <w:rPr>
+                <w:rFonts w:ascii="Calibri" w:eastAsia="Times New Roman" w:hAnsi="Calibri" w:cstheme="minorHAnsi"/>
+                <w:b/>
+                <w:bCs/>
+                <w:color w:val="000000"/>
+              </w:rPr>
+            </w:pPr>
+            <w:r>
+              <w:rPr>
+                <w:rFonts w:ascii="Calibri" w:eastAsia="Times New Roman" w:hAnsi="Calibri" w:cstheme="minorHAnsi"/>
+                <w:color w:val="000000"/>
+              </w:rPr>
+              <w:t>B3</w:t>
+            </w:r>
+          </w:p>
+        </w:tc>
+        <w:tc>
+          <w:tcPr>
+            <w:tcW w:w="1080" w:type="dxa"/>
+            <w:tcBorders>
+              <w:top w:val="single" w:sz="4" w:space="0" w:color="auto"/>
+              <w:left w:val="nil"/>
+              <w:bottom w:val="single" w:sz="4" w:space="0" w:color="auto"/>
+              <w:right w:val="single" w:sz="4" w:space="0" w:color="auto"/>
+            </w:tcBorders>
+            <w:shd w:val="clear" w:color="auto" w:fill="auto"/>
+          </w:tcPr>
+          <w:p>
+            <w:pPr>
+              <w:spacing w:after="0" w:line="240" w:lineRule="auto"/>
+              <w:rPr>
+                <w:rFonts w:ascii="Calibri" w:eastAsia="Times New Roman" w:hAnsi="Calibri" w:cstheme="minorHAnsi"/>
+                <w:b/>
+                <w:bCs/>
+                <w:color w:val="000000"/>
+              </w:rPr>
+            </w:pPr>
+            <w:r>
+              <w:rPr>
+                <w:rFonts w:ascii="Calibri" w:eastAsia="Times New Roman" w:hAnsi="Calibri" w:cstheme="minorHAnsi"/>
+                <w:color w:val="000000"/>
+              </w:rPr>
+              <w:t>Future</w:t>
+            </w:r>
+          </w:p>
+        </w:tc>
+        <w:tc>
+          <w:tcPr>
+            <w:tcW w:w="5306" w:type="dxa"/>
+            <w:tcBorders>
+              <w:top w:val="single" w:sz="4" w:space="0" w:color="auto"/>
+              <w:left w:val="nil"/>
+              <w:bottom w:val="single" w:sz="4" w:space="0" w:color="auto"/>
+              <w:right w:val="single" w:sz="4" w:space="0" w:color="auto"/>
+            </w:tcBorders>
+            <w:shd w:val="clear" w:color="auto" w:fill="auto"/>
+          </w:tcPr>
+          <w:p>
+            <w:pPr>
+              <w:spacing w:after="0" w:line="240" w:lineRule="auto"/>
+              <w:rPr>
+                <w:rFonts w:ascii="Calibri" w:eastAsia="Times New Roman" w:hAnsi="Calibri" w:cstheme="minorHAnsi"/>
+                <w:b/>
+                <w:bCs/>
+                <w:color w:val="000000"/>
+              </w:rPr>
+            </w:pPr>
+            <w:r>
+              <w:rPr>
+                <w:rFonts w:ascii="Calibri" w:eastAsia="Times New Roman" w:hAnsi="Calibri" w:cstheme="minorHAnsi"/>
+                <w:color w:val="000000"/>
+              </w:rPr>
+              <w:t>All work should be contained in a single extension</w:t>
+            </w:r>
+          </w:p>
+        </w:tc>
+        <w:tc>
+          <w:tcPr>
+            <w:tcW w:w="2339" w:type="dxa"/>
+            <w:tcBorders>
+              <w:top w:val="single" w:sz="4" w:space="0" w:color="auto"/>
+              <w:left w:val="nil"/>
+              <w:bottom w:val="single" w:sz="4" w:space="0" w:color="auto"/>
+              <w:right w:val="single" w:sz="4" w:space="0" w:color="auto"/>
+            </w:tcBorders>
+            <w:shd w:val="clear" w:color="auto" w:fill="auto"/>
+          </w:tcPr>
+          <w:p>
+            <w:pPr>
+              <w:rPr>
+                <w:rFonts w:ascii="Calibri" w:eastAsia="Times New Roman" w:hAnsi="Calibri" w:cstheme="minorHAnsi"/>
+                <w:color w:val="000000"/>
+              </w:rPr>
+            </w:pPr>
+            <w:hyperlink r:id="rId15" w:history="1">
+              <w:r>
+                <w:rPr>
+                  <w:rStyle w:val="Hyperlink"/>
+                  <w:rFonts w:ascii="Calibri" w:eastAsia="Times New Roman" w:hAnsi="Calibri" w:cstheme="minorHAnsi"/>
+                </w:rPr>
+                <w:t>https://learn.umuc.edu/d2l/le/content/287871/viewContent/11764296/View</w:t>
+              </w:r>
+            </w:hyperlink>
+          </w:p>
+          <w:p>
+            <w:pPr>
+              <w:spacing w:after="0" w:line="240" w:lineRule="auto"/>
+              <w:rPr>
+                <w:b/>
+              </w:rPr>
+            </w:pPr>
+          </w:p>
+        </w:tc>
+      </w:tr>
+      <w:tr>
+        <w:trPr>
+          <w:trHeight w:val="900"/>
+        </w:trPr>
+        <w:tc>
+          <w:tcPr>
+            <w:tcW w:w="630" w:type="dxa"/>
+            <w:tcBorders>
+              <w:top w:val="single" w:sz="4" w:space="0" w:color="auto"/>
+              <w:left w:val="single" w:sz="4" w:space="0" w:color="auto"/>
+              <w:bottom w:val="single" w:sz="4" w:space="0" w:color="auto"/>
+              <w:right w:val="single" w:sz="4" w:space="0" w:color="auto"/>
+            </w:tcBorders>
+            <w:shd w:val="clear" w:color="auto" w:fill="auto"/>
+            <w:noWrap/>
+            <w:hideMark/>
+          </w:tcPr>
+          <w:p>
+            <w:pPr>
+              <w:spacing w:after="0" w:line="240" w:lineRule="auto"/>
+              <w:rPr>
+                <w:rFonts w:ascii="Calibri" w:eastAsia="Times New Roman" w:hAnsi="Calibri" w:cstheme="minorHAnsi"/>
+                <w:bCs/>
+                <w:color w:val="000000"/>
+              </w:rPr>
+            </w:pPr>
+            <w:r>
+              <w:rPr>
+                <w:rFonts w:ascii="Calibri" w:eastAsia="Times New Roman" w:hAnsi="Calibri" w:cstheme="minorHAnsi"/>
+                <w:bCs/>
+                <w:color w:val="000000"/>
+              </w:rPr>
               <w:t>F1</w:t>
             </w:r>
           </w:p>
@@ -6691,6 +8354,7 @@
                 <w:bCs/>
                 <w:color w:val="000000"/>
               </w:rPr>
+              <w:lastRenderedPageBreak/>
               <w:t>F3</w:t>
             </w:r>
           </w:p>
@@ -7069,1107 +8733,6 @@
           </w:p>
         </w:tc>
       </w:tr>
-      <w:tr>
-        <w:trPr>
-          <w:trHeight w:val="900"/>
-        </w:trPr>
-        <w:tc>
-          <w:tcPr>
-            <w:tcW w:w="630" w:type="dxa"/>
-            <w:tcBorders>
-              <w:top w:val="single" w:sz="4" w:space="0" w:color="auto"/>
-              <w:left w:val="single" w:sz="4" w:space="0" w:color="auto"/>
-              <w:bottom w:val="single" w:sz="4" w:space="0" w:color="auto"/>
-              <w:right w:val="single" w:sz="4" w:space="0" w:color="auto"/>
-            </w:tcBorders>
-            <w:shd w:val="clear" w:color="auto" w:fill="auto"/>
-            <w:noWrap/>
-            <w:hideMark/>
-          </w:tcPr>
-          <w:p>
-            <w:pPr>
-              <w:spacing w:after="0" w:line="240" w:lineRule="auto"/>
-              <w:rPr>
-                <w:rFonts w:ascii="Calibri" w:eastAsia="Times New Roman" w:hAnsi="Calibri" w:cstheme="minorHAnsi"/>
-                <w:bCs/>
-                <w:color w:val="000000"/>
-              </w:rPr>
-            </w:pPr>
-            <w:r>
-              <w:rPr>
-                <w:rFonts w:ascii="Calibri" w:eastAsia="Times New Roman" w:hAnsi="Calibri" w:cstheme="minorHAnsi"/>
-                <w:bCs/>
-                <w:color w:val="000000"/>
-              </w:rPr>
-              <w:t>F</w:t>
-            </w:r>
-            <w:r>
-              <w:rPr>
-                <w:rFonts w:ascii="Calibri" w:eastAsia="Times New Roman" w:hAnsi="Calibri" w:cstheme="minorHAnsi"/>
-                <w:bCs/>
-                <w:color w:val="000000"/>
-              </w:rPr>
-              <w:t>7</w:t>
-            </w:r>
-          </w:p>
-        </w:tc>
-        <w:tc>
-          <w:tcPr>
-            <w:tcW w:w="1080" w:type="dxa"/>
-            <w:tcBorders>
-              <w:top w:val="single" w:sz="4" w:space="0" w:color="auto"/>
-              <w:left w:val="nil"/>
-              <w:bottom w:val="single" w:sz="4" w:space="0" w:color="auto"/>
-              <w:right w:val="single" w:sz="4" w:space="0" w:color="auto"/>
-            </w:tcBorders>
-            <w:shd w:val="clear" w:color="auto" w:fill="auto"/>
-            <w:hideMark/>
-          </w:tcPr>
-          <w:p>
-            <w:pPr>
-              <w:spacing w:after="0" w:line="240" w:lineRule="auto"/>
-              <w:rPr>
-                <w:rFonts w:ascii="Calibri" w:eastAsia="Times New Roman" w:hAnsi="Calibri" w:cstheme="minorHAnsi"/>
-                <w:bCs/>
-                <w:color w:val="000000"/>
-              </w:rPr>
-            </w:pPr>
-            <w:r>
-              <w:rPr>
-                <w:rFonts w:ascii="Calibri" w:eastAsia="Times New Roman" w:hAnsi="Calibri" w:cstheme="minorHAnsi"/>
-                <w:bCs/>
-                <w:color w:val="000000"/>
-              </w:rPr>
-              <w:t>Spring 2018</w:t>
-            </w:r>
-          </w:p>
-        </w:tc>
-        <w:tc>
-          <w:tcPr>
-            <w:tcW w:w="5306" w:type="dxa"/>
-            <w:tcBorders>
-              <w:top w:val="single" w:sz="4" w:space="0" w:color="auto"/>
-              <w:left w:val="nil"/>
-              <w:bottom w:val="single" w:sz="4" w:space="0" w:color="auto"/>
-              <w:right w:val="single" w:sz="4" w:space="0" w:color="auto"/>
-            </w:tcBorders>
-            <w:shd w:val="clear" w:color="auto" w:fill="auto"/>
-            <w:hideMark/>
-          </w:tcPr>
-          <w:p>
-            <w:pPr>
-              <w:spacing w:after="0" w:line="240" w:lineRule="auto"/>
-              <w:rPr>
-                <w:rFonts w:ascii="Calibri" w:eastAsia="Times New Roman" w:hAnsi="Calibri" w:cstheme="minorHAnsi"/>
-                <w:bCs/>
-                <w:color w:val="000000"/>
-              </w:rPr>
-            </w:pPr>
-            <w:r>
-              <w:rPr>
-                <w:rFonts w:ascii="Calibri" w:eastAsia="Times New Roman" w:hAnsi="Calibri" w:cstheme="minorHAnsi"/>
-                <w:bCs/>
-                <w:color w:val="000000"/>
-              </w:rPr>
-              <w:t>Be able to instantly update score as activities are done</w:t>
-            </w:r>
-          </w:p>
-        </w:tc>
-        <w:tc>
-          <w:tcPr>
-            <w:tcW w:w="2339" w:type="dxa"/>
-            <w:tcBorders>
-              <w:top w:val="single" w:sz="4" w:space="0" w:color="auto"/>
-              <w:left w:val="nil"/>
-              <w:bottom w:val="single" w:sz="4" w:space="0" w:color="auto"/>
-              <w:right w:val="single" w:sz="4" w:space="0" w:color="auto"/>
-            </w:tcBorders>
-            <w:shd w:val="clear" w:color="auto" w:fill="auto"/>
-            <w:hideMark/>
-          </w:tcPr>
-          <w:p>
-            <w:pPr>
-              <w:spacing w:after="0" w:line="240" w:lineRule="auto"/>
-              <w:rPr>
-                <w:rFonts w:ascii="Calibri" w:eastAsia="Times New Roman" w:hAnsi="Calibri" w:cstheme="minorHAnsi"/>
-                <w:bCs/>
-                <w:color w:val="000000"/>
-              </w:rPr>
-            </w:pPr>
-            <w:r>
-              <w:rPr>
-                <w:rFonts w:ascii="Calibri" w:eastAsia="Times New Roman" w:hAnsi="Calibri" w:cstheme="minorHAnsi"/>
-                <w:bCs/>
-                <w:color w:val="000000"/>
-              </w:rPr>
-              <w:t>Daren Welsh</w:t>
-            </w:r>
-          </w:p>
-        </w:tc>
-      </w:tr>
-      <w:tr>
-        <w:trPr>
-          <w:trHeight w:val="900"/>
-        </w:trPr>
-        <w:tc>
-          <w:tcPr>
-            <w:tcW w:w="630" w:type="dxa"/>
-            <w:tcBorders>
-              <w:top w:val="single" w:sz="4" w:space="0" w:color="auto"/>
-              <w:left w:val="single" w:sz="4" w:space="0" w:color="auto"/>
-              <w:bottom w:val="single" w:sz="4" w:space="0" w:color="auto"/>
-              <w:right w:val="single" w:sz="4" w:space="0" w:color="auto"/>
-            </w:tcBorders>
-            <w:shd w:val="clear" w:color="auto" w:fill="auto"/>
-            <w:noWrap/>
-            <w:hideMark/>
-          </w:tcPr>
-          <w:p>
-            <w:pPr>
-              <w:spacing w:after="0" w:line="240" w:lineRule="auto"/>
-              <w:rPr>
-                <w:rFonts w:ascii="Calibri" w:eastAsia="Times New Roman" w:hAnsi="Calibri" w:cstheme="minorHAnsi"/>
-                <w:bCs/>
-                <w:color w:val="000000"/>
-              </w:rPr>
-            </w:pPr>
-            <w:r>
-              <w:rPr>
-                <w:rFonts w:ascii="Calibri" w:eastAsia="Times New Roman" w:hAnsi="Calibri" w:cstheme="minorHAnsi"/>
-                <w:bCs/>
-                <w:color w:val="000000"/>
-              </w:rPr>
-              <w:t>F</w:t>
-            </w:r>
-            <w:r>
-              <w:rPr>
-                <w:rFonts w:ascii="Calibri" w:eastAsia="Times New Roman" w:hAnsi="Calibri" w:cstheme="minorHAnsi"/>
-                <w:bCs/>
-                <w:color w:val="000000"/>
-              </w:rPr>
-              <w:t>8</w:t>
-            </w:r>
-          </w:p>
-        </w:tc>
-        <w:tc>
-          <w:tcPr>
-            <w:tcW w:w="1080" w:type="dxa"/>
-            <w:tcBorders>
-              <w:top w:val="single" w:sz="4" w:space="0" w:color="auto"/>
-              <w:left w:val="nil"/>
-              <w:bottom w:val="single" w:sz="4" w:space="0" w:color="auto"/>
-              <w:right w:val="single" w:sz="4" w:space="0" w:color="auto"/>
-            </w:tcBorders>
-            <w:shd w:val="clear" w:color="auto" w:fill="auto"/>
-            <w:hideMark/>
-          </w:tcPr>
-          <w:p>
-            <w:pPr>
-              <w:spacing w:after="0" w:line="240" w:lineRule="auto"/>
-              <w:rPr>
-                <w:rFonts w:ascii="Calibri" w:eastAsia="Times New Roman" w:hAnsi="Calibri" w:cstheme="minorHAnsi"/>
-                <w:bCs/>
-                <w:color w:val="000000"/>
-              </w:rPr>
-            </w:pPr>
-            <w:r>
-              <w:rPr>
-                <w:rFonts w:ascii="Calibri" w:eastAsia="Times New Roman" w:hAnsi="Calibri" w:cstheme="minorHAnsi"/>
-                <w:bCs/>
-                <w:color w:val="000000"/>
-              </w:rPr>
-              <w:t>Spring 2018</w:t>
-            </w:r>
-          </w:p>
-        </w:tc>
-        <w:tc>
-          <w:tcPr>
-            <w:tcW w:w="5306" w:type="dxa"/>
-            <w:tcBorders>
-              <w:top w:val="single" w:sz="4" w:space="0" w:color="auto"/>
-              <w:left w:val="nil"/>
-              <w:bottom w:val="single" w:sz="4" w:space="0" w:color="auto"/>
-              <w:right w:val="single" w:sz="4" w:space="0" w:color="auto"/>
-            </w:tcBorders>
-            <w:shd w:val="clear" w:color="auto" w:fill="auto"/>
-            <w:hideMark/>
-          </w:tcPr>
-          <w:p>
-            <w:pPr>
-              <w:spacing w:after="0" w:line="240" w:lineRule="auto"/>
-              <w:rPr>
-                <w:rFonts w:ascii="Calibri" w:eastAsia="Times New Roman" w:hAnsi="Calibri" w:cstheme="minorHAnsi"/>
-                <w:bCs/>
-                <w:color w:val="000000"/>
-              </w:rPr>
-            </w:pPr>
-            <w:r>
-              <w:rPr>
-                <w:rFonts w:ascii="Calibri" w:eastAsia="Times New Roman" w:hAnsi="Calibri" w:cstheme="minorHAnsi"/>
-                <w:bCs/>
-                <w:color w:val="000000"/>
-              </w:rPr>
-              <w:t>Include Badges</w:t>
-            </w:r>
-          </w:p>
-        </w:tc>
-        <w:tc>
-          <w:tcPr>
-            <w:tcW w:w="2339" w:type="dxa"/>
-            <w:tcBorders>
-              <w:top w:val="single" w:sz="4" w:space="0" w:color="auto"/>
-              <w:left w:val="nil"/>
-              <w:bottom w:val="single" w:sz="4" w:space="0" w:color="auto"/>
-              <w:right w:val="single" w:sz="4" w:space="0" w:color="auto"/>
-            </w:tcBorders>
-            <w:shd w:val="clear" w:color="auto" w:fill="auto"/>
-            <w:hideMark/>
-          </w:tcPr>
-          <w:p>
-            <w:pPr>
-              <w:spacing w:after="0" w:line="240" w:lineRule="auto"/>
-              <w:rPr>
-                <w:rFonts w:ascii="Calibri" w:eastAsia="Times New Roman" w:hAnsi="Calibri" w:cstheme="minorHAnsi"/>
-                <w:bCs/>
-                <w:color w:val="000000"/>
-              </w:rPr>
-            </w:pPr>
-            <w:r>
-              <w:rPr>
-                <w:rFonts w:ascii="Calibri" w:eastAsia="Times New Roman" w:hAnsi="Calibri" w:cstheme="minorHAnsi"/>
-                <w:bCs/>
-                <w:color w:val="000000"/>
-              </w:rPr>
-              <w:t>Daren Welsh</w:t>
-            </w:r>
-          </w:p>
-        </w:tc>
-      </w:tr>
-      <w:tr>
-        <w:trPr>
-          <w:trHeight w:val="900"/>
-        </w:trPr>
-        <w:tc>
-          <w:tcPr>
-            <w:tcW w:w="630" w:type="dxa"/>
-            <w:tcBorders>
-              <w:top w:val="single" w:sz="4" w:space="0" w:color="auto"/>
-              <w:left w:val="single" w:sz="4" w:space="0" w:color="auto"/>
-              <w:bottom w:val="single" w:sz="4" w:space="0" w:color="auto"/>
-              <w:right w:val="single" w:sz="4" w:space="0" w:color="auto"/>
-            </w:tcBorders>
-            <w:shd w:val="clear" w:color="auto" w:fill="auto"/>
-            <w:noWrap/>
-            <w:hideMark/>
-          </w:tcPr>
-          <w:p>
-            <w:pPr>
-              <w:spacing w:after="0" w:line="240" w:lineRule="auto"/>
-              <w:rPr>
-                <w:rFonts w:ascii="Calibri" w:eastAsia="Times New Roman" w:hAnsi="Calibri" w:cstheme="minorHAnsi"/>
-                <w:bCs/>
-                <w:color w:val="000000"/>
-              </w:rPr>
-            </w:pPr>
-            <w:r>
-              <w:rPr>
-                <w:rFonts w:ascii="Calibri" w:eastAsia="Times New Roman" w:hAnsi="Calibri" w:cstheme="minorHAnsi"/>
-                <w:bCs/>
-                <w:color w:val="000000"/>
-              </w:rPr>
-              <w:t>F</w:t>
-            </w:r>
-            <w:r>
-              <w:rPr>
-                <w:rFonts w:ascii="Calibri" w:eastAsia="Times New Roman" w:hAnsi="Calibri" w:cstheme="minorHAnsi"/>
-                <w:bCs/>
-                <w:color w:val="000000"/>
-              </w:rPr>
-              <w:t>9</w:t>
-            </w:r>
-          </w:p>
-        </w:tc>
-        <w:tc>
-          <w:tcPr>
-            <w:tcW w:w="1080" w:type="dxa"/>
-            <w:tcBorders>
-              <w:top w:val="single" w:sz="4" w:space="0" w:color="auto"/>
-              <w:left w:val="nil"/>
-              <w:bottom w:val="single" w:sz="4" w:space="0" w:color="auto"/>
-              <w:right w:val="single" w:sz="4" w:space="0" w:color="auto"/>
-            </w:tcBorders>
-            <w:shd w:val="clear" w:color="auto" w:fill="auto"/>
-            <w:hideMark/>
-          </w:tcPr>
-          <w:p>
-            <w:pPr>
-              <w:spacing w:after="0" w:line="240" w:lineRule="auto"/>
-              <w:rPr>
-                <w:rFonts w:ascii="Calibri" w:eastAsia="Times New Roman" w:hAnsi="Calibri" w:cstheme="minorHAnsi"/>
-                <w:bCs/>
-                <w:color w:val="000000"/>
-              </w:rPr>
-            </w:pPr>
-            <w:r>
-              <w:rPr>
-                <w:rFonts w:ascii="Calibri" w:eastAsia="Times New Roman" w:hAnsi="Calibri" w:cstheme="minorHAnsi"/>
-                <w:bCs/>
-                <w:color w:val="000000"/>
-              </w:rPr>
-              <w:t>Spring 2018</w:t>
-            </w:r>
-          </w:p>
-        </w:tc>
-        <w:tc>
-          <w:tcPr>
-            <w:tcW w:w="5306" w:type="dxa"/>
-            <w:tcBorders>
-              <w:top w:val="single" w:sz="4" w:space="0" w:color="auto"/>
-              <w:left w:val="nil"/>
-              <w:bottom w:val="single" w:sz="4" w:space="0" w:color="auto"/>
-              <w:right w:val="single" w:sz="4" w:space="0" w:color="auto"/>
-            </w:tcBorders>
-            <w:shd w:val="clear" w:color="auto" w:fill="auto"/>
-            <w:hideMark/>
-          </w:tcPr>
-          <w:p>
-            <w:pPr>
-              <w:spacing w:after="0" w:line="240" w:lineRule="auto"/>
-              <w:rPr>
-                <w:rFonts w:ascii="Calibri" w:eastAsia="Times New Roman" w:hAnsi="Calibri" w:cstheme="minorHAnsi"/>
-                <w:bCs/>
-                <w:color w:val="000000"/>
-              </w:rPr>
-            </w:pPr>
-            <w:r>
-              <w:rPr>
-                <w:rFonts w:ascii="Calibri" w:eastAsia="Times New Roman" w:hAnsi="Calibri" w:cstheme="minorHAnsi"/>
-                <w:bCs/>
-                <w:color w:val="000000"/>
-              </w:rPr>
-              <w:t>Include Once-And-Done Games</w:t>
-            </w:r>
-          </w:p>
-        </w:tc>
-        <w:tc>
-          <w:tcPr>
-            <w:tcW w:w="2339" w:type="dxa"/>
-            <w:tcBorders>
-              <w:top w:val="single" w:sz="4" w:space="0" w:color="auto"/>
-              <w:left w:val="nil"/>
-              <w:bottom w:val="single" w:sz="4" w:space="0" w:color="auto"/>
-              <w:right w:val="single" w:sz="4" w:space="0" w:color="auto"/>
-            </w:tcBorders>
-            <w:shd w:val="clear" w:color="auto" w:fill="auto"/>
-            <w:hideMark/>
-          </w:tcPr>
-          <w:p>
-            <w:pPr>
-              <w:spacing w:after="0" w:line="240" w:lineRule="auto"/>
-              <w:rPr>
-                <w:rFonts w:ascii="Calibri" w:eastAsia="Times New Roman" w:hAnsi="Calibri" w:cstheme="minorHAnsi"/>
-                <w:bCs/>
-                <w:color w:val="000000"/>
-              </w:rPr>
-            </w:pPr>
-            <w:r>
-              <w:rPr>
-                <w:rFonts w:ascii="Calibri" w:eastAsia="Times New Roman" w:hAnsi="Calibri" w:cstheme="minorHAnsi"/>
-                <w:bCs/>
-                <w:color w:val="000000"/>
-              </w:rPr>
-              <w:t>Daren Welsh</w:t>
-            </w:r>
-          </w:p>
-        </w:tc>
-      </w:tr>
-      <w:tr>
-        <w:trPr>
-          <w:trHeight w:val="900"/>
-        </w:trPr>
-        <w:tc>
-          <w:tcPr>
-            <w:tcW w:w="630" w:type="dxa"/>
-            <w:tcBorders>
-              <w:top w:val="single" w:sz="4" w:space="0" w:color="auto"/>
-              <w:left w:val="single" w:sz="4" w:space="0" w:color="auto"/>
-              <w:bottom w:val="single" w:sz="4" w:space="0" w:color="auto"/>
-              <w:right w:val="single" w:sz="4" w:space="0" w:color="auto"/>
-            </w:tcBorders>
-            <w:shd w:val="clear" w:color="auto" w:fill="auto"/>
-            <w:noWrap/>
-            <w:hideMark/>
-          </w:tcPr>
-          <w:p>
-            <w:pPr>
-              <w:spacing w:after="0" w:line="240" w:lineRule="auto"/>
-              <w:rPr>
-                <w:rFonts w:ascii="Calibri" w:eastAsia="Times New Roman" w:hAnsi="Calibri" w:cstheme="minorHAnsi"/>
-                <w:bCs/>
-                <w:color w:val="000000"/>
-              </w:rPr>
-            </w:pPr>
-            <w:r>
-              <w:rPr>
-                <w:rFonts w:ascii="Calibri" w:eastAsia="Times New Roman" w:hAnsi="Calibri" w:cstheme="minorHAnsi"/>
-                <w:bCs/>
-                <w:color w:val="000000"/>
-              </w:rPr>
-              <w:t>F1</w:t>
-            </w:r>
-            <w:r>
-              <w:rPr>
-                <w:rFonts w:ascii="Calibri" w:eastAsia="Times New Roman" w:hAnsi="Calibri" w:cstheme="minorHAnsi"/>
-                <w:bCs/>
-                <w:color w:val="000000"/>
-              </w:rPr>
-              <w:t>0</w:t>
-            </w:r>
-          </w:p>
-        </w:tc>
-        <w:tc>
-          <w:tcPr>
-            <w:tcW w:w="1080" w:type="dxa"/>
-            <w:tcBorders>
-              <w:top w:val="single" w:sz="4" w:space="0" w:color="auto"/>
-              <w:left w:val="nil"/>
-              <w:bottom w:val="single" w:sz="4" w:space="0" w:color="auto"/>
-              <w:right w:val="single" w:sz="4" w:space="0" w:color="auto"/>
-            </w:tcBorders>
-            <w:shd w:val="clear" w:color="auto" w:fill="auto"/>
-            <w:hideMark/>
-          </w:tcPr>
-          <w:p>
-            <w:pPr>
-              <w:spacing w:after="0" w:line="240" w:lineRule="auto"/>
-              <w:rPr>
-                <w:rFonts w:ascii="Calibri" w:eastAsia="Times New Roman" w:hAnsi="Calibri" w:cstheme="minorHAnsi"/>
-                <w:bCs/>
-                <w:color w:val="000000"/>
-              </w:rPr>
-            </w:pPr>
-            <w:r>
-              <w:rPr>
-                <w:rFonts w:ascii="Calibri" w:eastAsia="Times New Roman" w:hAnsi="Calibri" w:cstheme="minorHAnsi"/>
-                <w:bCs/>
-                <w:color w:val="000000"/>
-              </w:rPr>
-              <w:t>Spring 2018</w:t>
-            </w:r>
-          </w:p>
-        </w:tc>
-        <w:tc>
-          <w:tcPr>
-            <w:tcW w:w="5306" w:type="dxa"/>
-            <w:tcBorders>
-              <w:top w:val="single" w:sz="4" w:space="0" w:color="auto"/>
-              <w:left w:val="nil"/>
-              <w:bottom w:val="single" w:sz="4" w:space="0" w:color="auto"/>
-              <w:right w:val="single" w:sz="4" w:space="0" w:color="auto"/>
-            </w:tcBorders>
-            <w:shd w:val="clear" w:color="auto" w:fill="auto"/>
-            <w:hideMark/>
-          </w:tcPr>
-          <w:p>
-            <w:pPr>
-              <w:spacing w:after="0" w:line="240" w:lineRule="auto"/>
-              <w:rPr>
-                <w:rFonts w:ascii="Calibri" w:eastAsia="Times New Roman" w:hAnsi="Calibri" w:cstheme="minorHAnsi"/>
-                <w:bCs/>
-                <w:color w:val="000000"/>
-              </w:rPr>
-            </w:pPr>
-            <w:r>
-              <w:rPr>
-                <w:rFonts w:ascii="Calibri" w:eastAsia="Times New Roman" w:hAnsi="Calibri" w:cstheme="minorHAnsi"/>
-                <w:bCs/>
-                <w:color w:val="000000"/>
-              </w:rPr>
-              <w:t>User Profile will display all badges earned</w:t>
-            </w:r>
-          </w:p>
-        </w:tc>
-        <w:tc>
-          <w:tcPr>
-            <w:tcW w:w="2339" w:type="dxa"/>
-            <w:tcBorders>
-              <w:top w:val="single" w:sz="4" w:space="0" w:color="auto"/>
-              <w:left w:val="nil"/>
-              <w:bottom w:val="single" w:sz="4" w:space="0" w:color="auto"/>
-              <w:right w:val="single" w:sz="4" w:space="0" w:color="auto"/>
-            </w:tcBorders>
-            <w:shd w:val="clear" w:color="auto" w:fill="auto"/>
-            <w:hideMark/>
-          </w:tcPr>
-          <w:p>
-            <w:pPr>
-              <w:spacing w:after="0" w:line="240" w:lineRule="auto"/>
-              <w:rPr>
-                <w:rFonts w:ascii="Calibri" w:eastAsia="Times New Roman" w:hAnsi="Calibri" w:cstheme="minorHAnsi"/>
-                <w:b/>
-                <w:bCs/>
-                <w:color w:val="000000"/>
-              </w:rPr>
-            </w:pPr>
-            <w:r>
-              <w:rPr>
-                <w:rFonts w:ascii="Calibri" w:eastAsia="Times New Roman" w:hAnsi="Calibri" w:cstheme="minorHAnsi"/>
-                <w:bCs/>
-                <w:color w:val="000000"/>
-              </w:rPr>
-              <w:t>Daren Welsh</w:t>
-            </w:r>
-          </w:p>
-        </w:tc>
-      </w:tr>
-      <w:tr>
-        <w:trPr>
-          <w:trHeight w:val="900"/>
-        </w:trPr>
-        <w:tc>
-          <w:tcPr>
-            <w:tcW w:w="630" w:type="dxa"/>
-            <w:tcBorders>
-              <w:top w:val="single" w:sz="4" w:space="0" w:color="auto"/>
-              <w:left w:val="single" w:sz="4" w:space="0" w:color="auto"/>
-              <w:bottom w:val="single" w:sz="4" w:space="0" w:color="auto"/>
-              <w:right w:val="single" w:sz="4" w:space="0" w:color="auto"/>
-            </w:tcBorders>
-            <w:shd w:val="clear" w:color="auto" w:fill="auto"/>
-            <w:noWrap/>
-            <w:hideMark/>
-          </w:tcPr>
-          <w:p>
-            <w:pPr>
-              <w:spacing w:after="0" w:line="240" w:lineRule="auto"/>
-              <w:rPr>
-                <w:rFonts w:ascii="Calibri" w:eastAsia="Times New Roman" w:hAnsi="Calibri" w:cstheme="minorHAnsi"/>
-                <w:bCs/>
-                <w:color w:val="000000"/>
-              </w:rPr>
-            </w:pPr>
-            <w:r>
-              <w:rPr>
-                <w:rFonts w:ascii="Calibri" w:eastAsia="Times New Roman" w:hAnsi="Calibri" w:cstheme="minorHAnsi"/>
-                <w:bCs/>
-                <w:color w:val="000000"/>
-              </w:rPr>
-              <w:t>F1</w:t>
-            </w:r>
-            <w:r>
-              <w:rPr>
-                <w:rFonts w:ascii="Calibri" w:eastAsia="Times New Roman" w:hAnsi="Calibri" w:cstheme="minorHAnsi"/>
-                <w:bCs/>
-                <w:color w:val="000000"/>
-              </w:rPr>
-              <w:t>1</w:t>
-            </w:r>
-          </w:p>
-        </w:tc>
-        <w:tc>
-          <w:tcPr>
-            <w:tcW w:w="1080" w:type="dxa"/>
-            <w:tcBorders>
-              <w:top w:val="single" w:sz="4" w:space="0" w:color="auto"/>
-              <w:left w:val="nil"/>
-              <w:bottom w:val="single" w:sz="4" w:space="0" w:color="auto"/>
-              <w:right w:val="single" w:sz="4" w:space="0" w:color="auto"/>
-            </w:tcBorders>
-            <w:shd w:val="clear" w:color="auto" w:fill="auto"/>
-            <w:hideMark/>
-          </w:tcPr>
-          <w:p>
-            <w:pPr>
-              <w:spacing w:after="0" w:line="240" w:lineRule="auto"/>
-              <w:rPr>
-                <w:rFonts w:ascii="Calibri" w:eastAsia="Times New Roman" w:hAnsi="Calibri" w:cstheme="minorHAnsi"/>
-                <w:bCs/>
-                <w:color w:val="000000"/>
-              </w:rPr>
-            </w:pPr>
-            <w:r>
-              <w:rPr>
-                <w:rFonts w:ascii="Calibri" w:eastAsia="Times New Roman" w:hAnsi="Calibri" w:cstheme="minorHAnsi"/>
-                <w:bCs/>
-                <w:color w:val="000000"/>
-              </w:rPr>
-              <w:t>Spring 2018</w:t>
-            </w:r>
-          </w:p>
-        </w:tc>
-        <w:tc>
-          <w:tcPr>
-            <w:tcW w:w="5306" w:type="dxa"/>
-            <w:tcBorders>
-              <w:top w:val="single" w:sz="4" w:space="0" w:color="auto"/>
-              <w:left w:val="nil"/>
-              <w:bottom w:val="single" w:sz="4" w:space="0" w:color="auto"/>
-              <w:right w:val="single" w:sz="4" w:space="0" w:color="auto"/>
-            </w:tcBorders>
-            <w:shd w:val="clear" w:color="auto" w:fill="auto"/>
-            <w:hideMark/>
-          </w:tcPr>
-          <w:p>
-            <w:pPr>
-              <w:spacing w:after="0" w:line="240" w:lineRule="auto"/>
-              <w:rPr>
-                <w:rFonts w:ascii="Calibri" w:eastAsia="Times New Roman" w:hAnsi="Calibri" w:cstheme="minorHAnsi"/>
-                <w:bCs/>
-                <w:color w:val="000000"/>
-              </w:rPr>
-            </w:pPr>
-            <w:r>
-              <w:rPr>
-                <w:rFonts w:ascii="Calibri" w:eastAsia="Times New Roman" w:hAnsi="Calibri" w:cstheme="minorHAnsi"/>
-                <w:bCs/>
-                <w:color w:val="000000"/>
-              </w:rPr>
-              <w:t>User Profile will display user name</w:t>
-            </w:r>
-          </w:p>
-        </w:tc>
-        <w:tc>
-          <w:tcPr>
-            <w:tcW w:w="2339" w:type="dxa"/>
-            <w:tcBorders>
-              <w:top w:val="single" w:sz="4" w:space="0" w:color="auto"/>
-              <w:left w:val="nil"/>
-              <w:bottom w:val="single" w:sz="4" w:space="0" w:color="auto"/>
-              <w:right w:val="single" w:sz="4" w:space="0" w:color="auto"/>
-            </w:tcBorders>
-            <w:shd w:val="clear" w:color="auto" w:fill="auto"/>
-            <w:hideMark/>
-          </w:tcPr>
-          <w:p>
-            <w:pPr>
-              <w:spacing w:after="0" w:line="240" w:lineRule="auto"/>
-              <w:rPr>
-                <w:rFonts w:ascii="Calibri" w:eastAsia="Times New Roman" w:hAnsi="Calibri" w:cstheme="minorHAnsi"/>
-                <w:bCs/>
-                <w:color w:val="000000"/>
-              </w:rPr>
-            </w:pPr>
-            <w:r>
-              <w:rPr>
-                <w:rFonts w:ascii="Calibri" w:eastAsia="Times New Roman" w:hAnsi="Calibri" w:cstheme="minorHAnsi"/>
-                <w:bCs/>
-                <w:color w:val="000000"/>
-              </w:rPr>
-              <w:t>Daren Welsh</w:t>
-            </w:r>
-          </w:p>
-        </w:tc>
-      </w:tr>
-      <w:tr>
-        <w:trPr>
-          <w:trHeight w:val="900"/>
-        </w:trPr>
-        <w:tc>
-          <w:tcPr>
-            <w:tcW w:w="630" w:type="dxa"/>
-            <w:tcBorders>
-              <w:top w:val="single" w:sz="4" w:space="0" w:color="auto"/>
-              <w:left w:val="single" w:sz="4" w:space="0" w:color="auto"/>
-              <w:bottom w:val="single" w:sz="4" w:space="0" w:color="auto"/>
-              <w:right w:val="single" w:sz="4" w:space="0" w:color="auto"/>
-            </w:tcBorders>
-            <w:shd w:val="clear" w:color="auto" w:fill="auto"/>
-            <w:noWrap/>
-            <w:hideMark/>
-          </w:tcPr>
-          <w:p>
-            <w:pPr>
-              <w:spacing w:after="0" w:line="240" w:lineRule="auto"/>
-              <w:rPr>
-                <w:rFonts w:ascii="Calibri" w:eastAsia="Times New Roman" w:hAnsi="Calibri" w:cstheme="minorHAnsi"/>
-                <w:bCs/>
-                <w:color w:val="000000"/>
-              </w:rPr>
-            </w:pPr>
-            <w:r>
-              <w:rPr>
-                <w:rFonts w:ascii="Calibri" w:eastAsia="Times New Roman" w:hAnsi="Calibri" w:cstheme="minorHAnsi"/>
-                <w:bCs/>
-                <w:color w:val="000000"/>
-              </w:rPr>
-              <w:t>F1</w:t>
-            </w:r>
-            <w:r>
-              <w:rPr>
-                <w:rFonts w:ascii="Calibri" w:eastAsia="Times New Roman" w:hAnsi="Calibri" w:cstheme="minorHAnsi"/>
-                <w:bCs/>
-                <w:color w:val="000000"/>
-              </w:rPr>
-              <w:t>2</w:t>
-            </w:r>
-          </w:p>
-        </w:tc>
-        <w:tc>
-          <w:tcPr>
-            <w:tcW w:w="1080" w:type="dxa"/>
-            <w:tcBorders>
-              <w:top w:val="single" w:sz="4" w:space="0" w:color="auto"/>
-              <w:left w:val="nil"/>
-              <w:bottom w:val="single" w:sz="4" w:space="0" w:color="auto"/>
-              <w:right w:val="single" w:sz="4" w:space="0" w:color="auto"/>
-            </w:tcBorders>
-            <w:shd w:val="clear" w:color="auto" w:fill="auto"/>
-            <w:hideMark/>
-          </w:tcPr>
-          <w:p>
-            <w:pPr>
-              <w:spacing w:after="0" w:line="240" w:lineRule="auto"/>
-              <w:rPr>
-                <w:rFonts w:ascii="Calibri" w:eastAsia="Times New Roman" w:hAnsi="Calibri" w:cstheme="minorHAnsi"/>
-                <w:bCs/>
-                <w:color w:val="000000"/>
-              </w:rPr>
-            </w:pPr>
-            <w:r>
-              <w:rPr>
-                <w:rFonts w:ascii="Calibri" w:eastAsia="Times New Roman" w:hAnsi="Calibri" w:cstheme="minorHAnsi"/>
-                <w:bCs/>
-                <w:color w:val="000000"/>
-              </w:rPr>
-              <w:t>Spring 2018</w:t>
-            </w:r>
-          </w:p>
-        </w:tc>
-        <w:tc>
-          <w:tcPr>
-            <w:tcW w:w="5306" w:type="dxa"/>
-            <w:tcBorders>
-              <w:top w:val="single" w:sz="4" w:space="0" w:color="auto"/>
-              <w:left w:val="nil"/>
-              <w:bottom w:val="single" w:sz="4" w:space="0" w:color="auto"/>
-              <w:right w:val="single" w:sz="4" w:space="0" w:color="auto"/>
-            </w:tcBorders>
-            <w:shd w:val="clear" w:color="auto" w:fill="auto"/>
-            <w:hideMark/>
-          </w:tcPr>
-          <w:p>
-            <w:pPr>
-              <w:spacing w:after="0" w:line="240" w:lineRule="auto"/>
-              <w:rPr>
-                <w:rFonts w:ascii="Calibri" w:eastAsia="Times New Roman" w:hAnsi="Calibri" w:cstheme="minorHAnsi"/>
-                <w:bCs/>
-                <w:color w:val="000000"/>
-              </w:rPr>
-            </w:pPr>
-            <w:r>
-              <w:rPr>
-                <w:rFonts w:ascii="Calibri" w:eastAsia="Times New Roman" w:hAnsi="Calibri" w:cstheme="minorHAnsi"/>
-                <w:bCs/>
-                <w:color w:val="000000"/>
-              </w:rPr>
-              <w:t>User Profile will display full name</w:t>
-            </w:r>
-          </w:p>
-        </w:tc>
-        <w:tc>
-          <w:tcPr>
-            <w:tcW w:w="2339" w:type="dxa"/>
-            <w:tcBorders>
-              <w:top w:val="single" w:sz="4" w:space="0" w:color="auto"/>
-              <w:left w:val="nil"/>
-              <w:bottom w:val="single" w:sz="4" w:space="0" w:color="auto"/>
-              <w:right w:val="single" w:sz="4" w:space="0" w:color="auto"/>
-            </w:tcBorders>
-            <w:shd w:val="clear" w:color="auto" w:fill="auto"/>
-            <w:hideMark/>
-          </w:tcPr>
-          <w:p>
-            <w:pPr>
-              <w:spacing w:after="0" w:line="240" w:lineRule="auto"/>
-              <w:rPr>
-                <w:rFonts w:ascii="Calibri" w:eastAsia="Times New Roman" w:hAnsi="Calibri" w:cstheme="minorHAnsi"/>
-                <w:bCs/>
-                <w:color w:val="000000"/>
-              </w:rPr>
-            </w:pPr>
-            <w:r>
-              <w:rPr>
-                <w:rFonts w:ascii="Calibri" w:eastAsia="Times New Roman" w:hAnsi="Calibri" w:cstheme="minorHAnsi"/>
-                <w:bCs/>
-                <w:color w:val="000000"/>
-              </w:rPr>
-              <w:t>Daren Welsh</w:t>
-            </w:r>
-          </w:p>
-        </w:tc>
-      </w:tr>
-      <w:tr>
-        <w:trPr>
-          <w:trHeight w:val="900"/>
-        </w:trPr>
-        <w:tc>
-          <w:tcPr>
-            <w:tcW w:w="630" w:type="dxa"/>
-            <w:tcBorders>
-              <w:top w:val="single" w:sz="4" w:space="0" w:color="auto"/>
-              <w:left w:val="single" w:sz="4" w:space="0" w:color="auto"/>
-              <w:bottom w:val="single" w:sz="4" w:space="0" w:color="auto"/>
-              <w:right w:val="single" w:sz="4" w:space="0" w:color="auto"/>
-            </w:tcBorders>
-            <w:shd w:val="clear" w:color="auto" w:fill="auto"/>
-            <w:noWrap/>
-            <w:hideMark/>
-          </w:tcPr>
-          <w:p>
-            <w:pPr>
-              <w:spacing w:after="0" w:line="240" w:lineRule="auto"/>
-              <w:rPr>
-                <w:rFonts w:ascii="Calibri" w:eastAsia="Times New Roman" w:hAnsi="Calibri" w:cstheme="minorHAnsi"/>
-                <w:bCs/>
-                <w:color w:val="000000"/>
-              </w:rPr>
-            </w:pPr>
-            <w:r>
-              <w:rPr>
-                <w:rFonts w:ascii="Calibri" w:eastAsia="Times New Roman" w:hAnsi="Calibri" w:cstheme="minorHAnsi"/>
-                <w:bCs/>
-                <w:color w:val="000000"/>
-              </w:rPr>
-              <w:t>F1</w:t>
-            </w:r>
-            <w:r>
-              <w:rPr>
-                <w:rFonts w:ascii="Calibri" w:eastAsia="Times New Roman" w:hAnsi="Calibri" w:cstheme="minorHAnsi"/>
-                <w:bCs/>
-                <w:color w:val="000000"/>
-              </w:rPr>
-              <w:t>3</w:t>
-            </w:r>
-          </w:p>
-        </w:tc>
-        <w:tc>
-          <w:tcPr>
-            <w:tcW w:w="1080" w:type="dxa"/>
-            <w:tcBorders>
-              <w:top w:val="single" w:sz="4" w:space="0" w:color="auto"/>
-              <w:left w:val="nil"/>
-              <w:bottom w:val="single" w:sz="4" w:space="0" w:color="auto"/>
-              <w:right w:val="single" w:sz="4" w:space="0" w:color="auto"/>
-            </w:tcBorders>
-            <w:shd w:val="clear" w:color="auto" w:fill="auto"/>
-            <w:hideMark/>
-          </w:tcPr>
-          <w:p>
-            <w:pPr>
-              <w:spacing w:after="0" w:line="240" w:lineRule="auto"/>
-              <w:rPr>
-                <w:rFonts w:ascii="Calibri" w:eastAsia="Times New Roman" w:hAnsi="Calibri" w:cstheme="minorHAnsi"/>
-                <w:bCs/>
-                <w:color w:val="000000"/>
-              </w:rPr>
-            </w:pPr>
-            <w:r>
-              <w:rPr>
-                <w:rFonts w:ascii="Calibri" w:eastAsia="Times New Roman" w:hAnsi="Calibri" w:cstheme="minorHAnsi"/>
-                <w:bCs/>
-                <w:color w:val="000000"/>
-              </w:rPr>
-              <w:t>Spring 2018</w:t>
-            </w:r>
-          </w:p>
-        </w:tc>
-        <w:tc>
-          <w:tcPr>
-            <w:tcW w:w="5306" w:type="dxa"/>
-            <w:tcBorders>
-              <w:top w:val="single" w:sz="4" w:space="0" w:color="auto"/>
-              <w:left w:val="nil"/>
-              <w:bottom w:val="single" w:sz="4" w:space="0" w:color="auto"/>
-              <w:right w:val="single" w:sz="4" w:space="0" w:color="auto"/>
-            </w:tcBorders>
-            <w:shd w:val="clear" w:color="auto" w:fill="auto"/>
-            <w:hideMark/>
-          </w:tcPr>
-          <w:p>
-            <w:pPr>
-              <w:spacing w:after="0" w:line="240" w:lineRule="auto"/>
-              <w:rPr>
-                <w:rFonts w:ascii="Calibri" w:eastAsia="Times New Roman" w:hAnsi="Calibri" w:cstheme="minorHAnsi"/>
-                <w:bCs/>
-                <w:color w:val="000000"/>
-              </w:rPr>
-            </w:pPr>
-            <w:r>
-              <w:rPr>
-                <w:rFonts w:ascii="Calibri" w:eastAsia="Times New Roman" w:hAnsi="Calibri" w:cstheme="minorHAnsi"/>
-                <w:bCs/>
-                <w:color w:val="000000"/>
-              </w:rPr>
-              <w:t>User will get a badge for verifying his/her user name</w:t>
-            </w:r>
-          </w:p>
-        </w:tc>
-        <w:tc>
-          <w:tcPr>
-            <w:tcW w:w="2339" w:type="dxa"/>
-            <w:tcBorders>
-              <w:top w:val="single" w:sz="4" w:space="0" w:color="auto"/>
-              <w:left w:val="nil"/>
-              <w:bottom w:val="single" w:sz="4" w:space="0" w:color="auto"/>
-              <w:right w:val="single" w:sz="4" w:space="0" w:color="auto"/>
-            </w:tcBorders>
-            <w:shd w:val="clear" w:color="auto" w:fill="auto"/>
-            <w:hideMark/>
-          </w:tcPr>
-          <w:p>
-            <w:pPr>
-              <w:spacing w:after="0" w:line="240" w:lineRule="auto"/>
-              <w:rPr>
-                <w:rFonts w:ascii="Calibri" w:eastAsia="Times New Roman" w:hAnsi="Calibri" w:cstheme="minorHAnsi"/>
-                <w:bCs/>
-                <w:color w:val="000000"/>
-              </w:rPr>
-            </w:pPr>
-            <w:r>
-              <w:rPr>
-                <w:rFonts w:ascii="Calibri" w:eastAsia="Times New Roman" w:hAnsi="Calibri" w:cstheme="minorHAnsi"/>
-                <w:bCs/>
-                <w:color w:val="000000"/>
-              </w:rPr>
-              <w:t>Spring 2018 Team</w:t>
-            </w:r>
-          </w:p>
-        </w:tc>
-      </w:tr>
-      <w:tr>
-        <w:trPr>
-          <w:trHeight w:val="900"/>
-        </w:trPr>
-        <w:tc>
-          <w:tcPr>
-            <w:tcW w:w="630" w:type="dxa"/>
-            <w:tcBorders>
-              <w:top w:val="single" w:sz="4" w:space="0" w:color="auto"/>
-              <w:left w:val="single" w:sz="4" w:space="0" w:color="auto"/>
-              <w:bottom w:val="single" w:sz="4" w:space="0" w:color="auto"/>
-              <w:right w:val="single" w:sz="4" w:space="0" w:color="auto"/>
-            </w:tcBorders>
-            <w:shd w:val="clear" w:color="auto" w:fill="auto"/>
-            <w:noWrap/>
-          </w:tcPr>
-          <w:p>
-            <w:pPr>
-              <w:spacing w:after="0" w:line="240" w:lineRule="auto"/>
-              <w:rPr>
-                <w:rFonts w:ascii="Calibri" w:eastAsia="Times New Roman" w:hAnsi="Calibri" w:cstheme="minorHAnsi"/>
-                <w:bCs/>
-                <w:color w:val="000000"/>
-              </w:rPr>
-            </w:pPr>
-            <w:r>
-              <w:rPr>
-                <w:rFonts w:ascii="Calibri" w:eastAsia="Times New Roman" w:hAnsi="Calibri" w:cstheme="minorHAnsi"/>
-                <w:bCs/>
-                <w:color w:val="000000"/>
-              </w:rPr>
-              <w:t>F1</w:t>
-            </w:r>
-            <w:r>
-              <w:rPr>
-                <w:rFonts w:ascii="Calibri" w:eastAsia="Times New Roman" w:hAnsi="Calibri" w:cstheme="minorHAnsi"/>
-                <w:bCs/>
-                <w:color w:val="000000"/>
-              </w:rPr>
-              <w:t>4</w:t>
-            </w:r>
-          </w:p>
-        </w:tc>
-        <w:tc>
-          <w:tcPr>
-            <w:tcW w:w="1080" w:type="dxa"/>
-            <w:tcBorders>
-              <w:top w:val="single" w:sz="4" w:space="0" w:color="auto"/>
-              <w:left w:val="nil"/>
-              <w:bottom w:val="single" w:sz="4" w:space="0" w:color="auto"/>
-              <w:right w:val="single" w:sz="4" w:space="0" w:color="auto"/>
-            </w:tcBorders>
-            <w:shd w:val="clear" w:color="auto" w:fill="auto"/>
-          </w:tcPr>
-          <w:p>
-            <w:pPr>
-              <w:spacing w:after="0" w:line="240" w:lineRule="auto"/>
-              <w:rPr>
-                <w:rFonts w:ascii="Calibri" w:eastAsia="Times New Roman" w:hAnsi="Calibri" w:cstheme="minorHAnsi"/>
-                <w:bCs/>
-                <w:color w:val="000000"/>
-              </w:rPr>
-            </w:pPr>
-            <w:r>
-              <w:rPr>
-                <w:rFonts w:ascii="Calibri" w:eastAsia="Times New Roman" w:hAnsi="Calibri" w:cstheme="minorHAnsi"/>
-                <w:bCs/>
-                <w:color w:val="000000"/>
-              </w:rPr>
-              <w:t>Spring 2018</w:t>
-            </w:r>
-          </w:p>
-        </w:tc>
-        <w:tc>
-          <w:tcPr>
-            <w:tcW w:w="5306" w:type="dxa"/>
-            <w:tcBorders>
-              <w:top w:val="single" w:sz="4" w:space="0" w:color="auto"/>
-              <w:left w:val="nil"/>
-              <w:bottom w:val="single" w:sz="4" w:space="0" w:color="auto"/>
-              <w:right w:val="single" w:sz="4" w:space="0" w:color="auto"/>
-            </w:tcBorders>
-            <w:shd w:val="clear" w:color="auto" w:fill="auto"/>
-          </w:tcPr>
-          <w:p>
-            <w:pPr>
-              <w:spacing w:after="0" w:line="240" w:lineRule="auto"/>
-              <w:rPr>
-                <w:rFonts w:ascii="Calibri" w:eastAsia="Times New Roman" w:hAnsi="Calibri" w:cstheme="minorHAnsi"/>
-                <w:bCs/>
-                <w:color w:val="000000"/>
-              </w:rPr>
-            </w:pPr>
-            <w:r>
-              <w:rPr>
-                <w:rFonts w:ascii="Calibri" w:eastAsia="Times New Roman" w:hAnsi="Calibri" w:cstheme="minorHAnsi"/>
-                <w:bCs/>
-                <w:color w:val="000000"/>
-              </w:rPr>
-              <w:t>Make games scalable</w:t>
-            </w:r>
-          </w:p>
-        </w:tc>
-        <w:tc>
-          <w:tcPr>
-            <w:tcW w:w="2339" w:type="dxa"/>
-            <w:tcBorders>
-              <w:top w:val="single" w:sz="4" w:space="0" w:color="auto"/>
-              <w:left w:val="nil"/>
-              <w:bottom w:val="single" w:sz="4" w:space="0" w:color="auto"/>
-              <w:right w:val="single" w:sz="4" w:space="0" w:color="auto"/>
-            </w:tcBorders>
-            <w:shd w:val="clear" w:color="auto" w:fill="auto"/>
-          </w:tcPr>
-          <w:p>
-            <w:pPr>
-              <w:spacing w:after="0" w:line="240" w:lineRule="auto"/>
-              <w:rPr>
-                <w:rFonts w:ascii="Calibri" w:eastAsia="Times New Roman" w:hAnsi="Calibri" w:cstheme="minorHAnsi"/>
-                <w:bCs/>
-                <w:color w:val="000000"/>
-              </w:rPr>
-            </w:pPr>
-            <w:r>
-              <w:rPr>
-                <w:rFonts w:ascii="Calibri" w:eastAsia="Times New Roman" w:hAnsi="Calibri" w:cstheme="minorHAnsi"/>
-                <w:bCs/>
-                <w:color w:val="000000"/>
-              </w:rPr>
-              <w:t>Daren Welsh</w:t>
-            </w:r>
-          </w:p>
-        </w:tc>
-      </w:tr>
     </w:tbl>
     <w:p>
       <w:pPr>
@@ -8178,15 +8741,14 @@
           <w:rFonts w:ascii="Calibri" w:hAnsi="Calibri"/>
         </w:rPr>
       </w:pPr>
-      <w:bookmarkStart w:id="27" w:name="_Hlk508469748"/>
-      <w:bookmarkStart w:id="28" w:name="_Toc509916310"/>
+      <w:bookmarkStart w:id="31" w:name="_Toc509925261"/>
       <w:r>
         <w:rPr>
           <w:rFonts w:ascii="Calibri" w:hAnsi="Calibri"/>
         </w:rPr>
         <w:t>COTS Identification</w:t>
       </w:r>
-      <w:bookmarkEnd w:id="28"/>
+      <w:bookmarkEnd w:id="31"/>
     </w:p>
     <w:p>
       <w:pPr>
@@ -8211,7 +8773,6 @@
         <w:rPr>
           <w:rFonts w:ascii="Calibri" w:hAnsi="Calibri"/>
         </w:rPr>
-        <w:lastRenderedPageBreak/>
         <w:t>Software – PHP v5.6</w:t>
       </w:r>
     </w:p>
@@ -8235,17 +8796,17 @@
           <w:rFonts w:ascii="Calibri" w:hAnsi="Calibri" w:cstheme="minorHAnsi"/>
         </w:rPr>
       </w:pPr>
-      <w:bookmarkStart w:id="29" w:name="_Toc508459131"/>
-      <w:bookmarkStart w:id="30" w:name="_Toc509916311"/>
-      <w:bookmarkEnd w:id="27"/>
+      <w:bookmarkStart w:id="32" w:name="_Toc508459131"/>
+      <w:bookmarkStart w:id="33" w:name="_Toc509925262"/>
+      <w:bookmarkEnd w:id="29"/>
       <w:r>
         <w:rPr>
           <w:rFonts w:ascii="Calibri" w:hAnsi="Calibri" w:cstheme="minorHAnsi"/>
         </w:rPr>
         <w:t>References</w:t>
       </w:r>
-      <w:bookmarkEnd w:id="29"/>
-      <w:bookmarkEnd w:id="30"/>
+      <w:bookmarkEnd w:id="32"/>
+      <w:bookmarkEnd w:id="33"/>
     </w:p>
     <w:p>
       <w:pPr>
@@ -8458,12 +9019,8 @@
       </w:hyperlink>
     </w:p>
     <w:sectPr>
-      <w:headerReference w:type="even" r:id="rId25"/>
-      <w:headerReference w:type="default" r:id="rId26"/>
-      <w:footerReference w:type="even" r:id="rId27"/>
-      <w:footerReference w:type="default" r:id="rId28"/>
-      <w:headerReference w:type="first" r:id="rId29"/>
-      <w:footerReference w:type="first" r:id="rId30"/>
+      <w:footerReference w:type="default" r:id="rId25"/>
+      <w:footerReference w:type="first" r:id="rId26"/>
       <w:pgSz w:w="12240" w:h="15840"/>
       <w:pgMar w:top="1440" w:right="1440" w:bottom="1440" w:left="1440" w:header="720" w:footer="720" w:gutter="0"/>
       <w:cols w:space="720"/>
@@ -8500,16 +9057,6 @@
 </file>
 
 <file path=word/footer1.xml><?xml version="1.0" encoding="utf-8"?>
-<w:ftr xmlns:wpc="http://schemas.microsoft.com/office/word/2010/wordprocessingCanvas" xmlns:cx="http://schemas.microsoft.com/office/drawing/2014/chartex" xmlns:cx1="http://schemas.microsoft.com/office/drawing/2015/9/8/chartex" xmlns:cx2="http://schemas.microsoft.com/office/drawing/2015/10/21/chartex" xmlns:cx3="http://schemas.microsoft.com/office/drawing/2016/5/9/chartex" xmlns:cx4="http://schemas.microsoft.com/office/drawing/2016/5/10/chartex" xmlns:cx5="http://schemas.microsoft.com/office/drawing/2016/5/11/chartex" xmlns:cx6="http://schemas.microsoft.com/office/drawing/2016/5/12/chartex" xmlns:cx7="http://schemas.microsoft.com/office/drawing/2016/5/13/chartex" xmlns:cx8="http://schemas.microsoft.com/office/drawing/2016/5/14/chartex" xmlns:mc="http://schemas.openxmlformats.org/markup-compatibility/2006" xmlns:aink="http://schemas.microsoft.com/office/drawing/2016/ink" xmlns:am3d="http://schemas.microsoft.com/office/drawing/2017/model3d" xmlns:o="urn:schemas-microsoft-com:office:office" xmlns:r="http://schemas.openxmlformats.org/officeDocument/2006/relationships" xmlns:m="http://schemas.openxmlformats.org/officeDocument/2006/math" xmlns:v="urn:schemas-microsoft-com:vml" xmlns:wp14="http://schemas.microsoft.com/office/word/2010/wordprocessingDrawing" xmlns:wp="http://schemas.openxmlformats.org/drawingml/2006/wordprocessingDrawing" xmlns:w10="urn:schemas-microsoft-com:office:word" xmlns:w="http://schemas.openxmlformats.org/wordprocessingml/2006/main" xmlns:w14="http://schemas.microsoft.com/office/word/2010/wordml" xmlns:w15="http://schemas.microsoft.com/office/word/2012/wordml" xmlns:w16cid="http://schemas.microsoft.com/office/word/2016/wordml/cid" xmlns:w16se="http://schemas.microsoft.com/office/word/2015/wordml/symex" xmlns:wpg="http://schemas.microsoft.com/office/word/2010/wordprocessingGroup" xmlns:wpi="http://schemas.microsoft.com/office/word/2010/wordprocessingInk" xmlns:wne="http://schemas.microsoft.com/office/word/2006/wordml" xmlns:wps="http://schemas.microsoft.com/office/word/2010/wordprocessingShape" mc:Ignorable="w14 w15 w16se w16cid wp14">
-  <w:p>
-    <w:pPr>
-      <w:pStyle w:val="Footer"/>
-    </w:pPr>
-  </w:p>
-</w:ftr>
-</file>
-
-<file path=word/footer2.xml><?xml version="1.0" encoding="utf-8"?>
 <w:ftr xmlns:wpc="http://schemas.microsoft.com/office/word/2010/wordprocessingCanvas" xmlns:cx="http://schemas.microsoft.com/office/drawing/2014/chartex" xmlns:cx1="http://schemas.microsoft.com/office/drawing/2015/9/8/chartex" xmlns:cx2="http://schemas.microsoft.com/office/drawing/2015/10/21/chartex" xmlns:cx3="http://schemas.microsoft.com/office/drawing/2016/5/9/chartex" xmlns:cx4="http://schemas.microsoft.com/office/drawing/2016/5/10/chartex" xmlns:cx5="http://schemas.microsoft.com/office/drawing/2016/5/11/chartex" xmlns:cx6="http://schemas.microsoft.com/office/drawing/2016/5/12/chartex" xmlns:cx7="http://schemas.microsoft.com/office/drawing/2016/5/13/chartex" xmlns:cx8="http://schemas.microsoft.com/office/drawing/2016/5/14/chartex" xmlns:mc="http://schemas.openxmlformats.org/markup-compatibility/2006" xmlns:aink="http://schemas.microsoft.com/office/drawing/2016/ink" xmlns:am3d="http://schemas.microsoft.com/office/drawing/2017/model3d" xmlns:o="urn:schemas-microsoft-com:office:office" xmlns:r="http://schemas.openxmlformats.org/officeDocument/2006/relationships" xmlns:m="http://schemas.openxmlformats.org/officeDocument/2006/math" xmlns:v="urn:schemas-microsoft-com:vml" xmlns:wp14="http://schemas.microsoft.com/office/word/2010/wordprocessingDrawing" xmlns:wp="http://schemas.openxmlformats.org/drawingml/2006/wordprocessingDrawing" xmlns:w10="urn:schemas-microsoft-com:office:word" xmlns:w="http://schemas.openxmlformats.org/wordprocessingml/2006/main" xmlns:w14="http://schemas.microsoft.com/office/word/2010/wordml" xmlns:w15="http://schemas.microsoft.com/office/word/2012/wordml" xmlns:w16cid="http://schemas.microsoft.com/office/word/2016/wordml/cid" xmlns:w16se="http://schemas.microsoft.com/office/word/2015/wordml/symex" xmlns:wpg="http://schemas.microsoft.com/office/word/2010/wordprocessingGroup" xmlns:wpi="http://schemas.microsoft.com/office/word/2010/wordprocessingInk" xmlns:wne="http://schemas.microsoft.com/office/word/2006/wordml" xmlns:wps="http://schemas.microsoft.com/office/word/2010/wordprocessingShape" mc:Ignorable="w14 w15 w16se w16cid wp14">
   <w:p>
     <w:pPr>
@@ -8584,7 +9131,7 @@
 </w:ftr>
 </file>
 
-<file path=word/footer3.xml><?xml version="1.0" encoding="utf-8"?>
+<file path=word/footer2.xml><?xml version="1.0" encoding="utf-8"?>
 <w:ftr xmlns:wpc="http://schemas.microsoft.com/office/word/2010/wordprocessingCanvas" xmlns:cx="http://schemas.microsoft.com/office/drawing/2014/chartex" xmlns:cx1="http://schemas.microsoft.com/office/drawing/2015/9/8/chartex" xmlns:cx2="http://schemas.microsoft.com/office/drawing/2015/10/21/chartex" xmlns:cx3="http://schemas.microsoft.com/office/drawing/2016/5/9/chartex" xmlns:cx4="http://schemas.microsoft.com/office/drawing/2016/5/10/chartex" xmlns:cx5="http://schemas.microsoft.com/office/drawing/2016/5/11/chartex" xmlns:cx6="http://schemas.microsoft.com/office/drawing/2016/5/12/chartex" xmlns:cx7="http://schemas.microsoft.com/office/drawing/2016/5/13/chartex" xmlns:cx8="http://schemas.microsoft.com/office/drawing/2016/5/14/chartex" xmlns:mc="http://schemas.openxmlformats.org/markup-compatibility/2006" xmlns:aink="http://schemas.microsoft.com/office/drawing/2016/ink" xmlns:am3d="http://schemas.microsoft.com/office/drawing/2017/model3d" xmlns:o="urn:schemas-microsoft-com:office:office" xmlns:r="http://schemas.openxmlformats.org/officeDocument/2006/relationships" xmlns:m="http://schemas.openxmlformats.org/officeDocument/2006/math" xmlns:v="urn:schemas-microsoft-com:vml" xmlns:wp14="http://schemas.microsoft.com/office/word/2010/wordprocessingDrawing" xmlns:wp="http://schemas.openxmlformats.org/drawingml/2006/wordprocessingDrawing" xmlns:w10="urn:schemas-microsoft-com:office:word" xmlns:w="http://schemas.openxmlformats.org/wordprocessingml/2006/main" xmlns:w14="http://schemas.microsoft.com/office/word/2010/wordml" xmlns:w15="http://schemas.microsoft.com/office/word/2012/wordml" xmlns:w16cid="http://schemas.microsoft.com/office/word/2016/wordml/cid" xmlns:w16se="http://schemas.microsoft.com/office/word/2015/wordml/symex" xmlns:wpg="http://schemas.microsoft.com/office/word/2010/wordprocessingGroup" xmlns:wpi="http://schemas.microsoft.com/office/word/2010/wordprocessingInk" xmlns:wne="http://schemas.microsoft.com/office/word/2006/wordml" xmlns:wps="http://schemas.microsoft.com/office/word/2010/wordprocessingShape" mc:Ignorable="w14 w15 w16se w16cid wp14">
   <w:p>
     <w:pPr>
@@ -8612,8 +9159,6 @@
       </w:rPr>
       <w:t>27</w:t>
     </w:r>
-    <w:bookmarkStart w:id="31" w:name="_GoBack"/>
-    <w:bookmarkEnd w:id="31"/>
     <w:r>
       <w:rPr>
         <w:rFonts w:ascii="Calibri" w:hAnsi="Calibri"/>
@@ -8659,36 +9204,6 @@
     </w:p>
   </w:footnote>
 </w:footnotes>
-</file>
-
-<file path=word/header1.xml><?xml version="1.0" encoding="utf-8"?>
-<w:hdr xmlns:wpc="http://schemas.microsoft.com/office/word/2010/wordprocessingCanvas" xmlns:cx="http://schemas.microsoft.com/office/drawing/2014/chartex" xmlns:cx1="http://schemas.microsoft.com/office/drawing/2015/9/8/chartex" xmlns:cx2="http://schemas.microsoft.com/office/drawing/2015/10/21/chartex" xmlns:cx3="http://schemas.microsoft.com/office/drawing/2016/5/9/chartex" xmlns:cx4="http://schemas.microsoft.com/office/drawing/2016/5/10/chartex" xmlns:cx5="http://schemas.microsoft.com/office/drawing/2016/5/11/chartex" xmlns:cx6="http://schemas.microsoft.com/office/drawing/2016/5/12/chartex" xmlns:cx7="http://schemas.microsoft.com/office/drawing/2016/5/13/chartex" xmlns:cx8="http://schemas.microsoft.com/office/drawing/2016/5/14/chartex" xmlns:mc="http://schemas.openxmlformats.org/markup-compatibility/2006" xmlns:aink="http://schemas.microsoft.com/office/drawing/2016/ink" xmlns:am3d="http://schemas.microsoft.com/office/drawing/2017/model3d" xmlns:o="urn:schemas-microsoft-com:office:office" xmlns:r="http://schemas.openxmlformats.org/officeDocument/2006/relationships" xmlns:m="http://schemas.openxmlformats.org/officeDocument/2006/math" xmlns:v="urn:schemas-microsoft-com:vml" xmlns:wp14="http://schemas.microsoft.com/office/word/2010/wordprocessingDrawing" xmlns:wp="http://schemas.openxmlformats.org/drawingml/2006/wordprocessingDrawing" xmlns:w10="urn:schemas-microsoft-com:office:word" xmlns:w="http://schemas.openxmlformats.org/wordprocessingml/2006/main" xmlns:w14="http://schemas.microsoft.com/office/word/2010/wordml" xmlns:w15="http://schemas.microsoft.com/office/word/2012/wordml" xmlns:w16cid="http://schemas.microsoft.com/office/word/2016/wordml/cid" xmlns:w16se="http://schemas.microsoft.com/office/word/2015/wordml/symex" xmlns:wpg="http://schemas.microsoft.com/office/word/2010/wordprocessingGroup" xmlns:wpi="http://schemas.microsoft.com/office/word/2010/wordprocessingInk" xmlns:wne="http://schemas.microsoft.com/office/word/2006/wordml" xmlns:wps="http://schemas.microsoft.com/office/word/2010/wordprocessingShape" mc:Ignorable="w14 w15 w16se w16cid wp14">
-  <w:p>
-    <w:pPr>
-      <w:pStyle w:val="Header"/>
-    </w:pPr>
-  </w:p>
-</w:hdr>
-</file>
-
-<file path=word/header2.xml><?xml version="1.0" encoding="utf-8"?>
-<w:hdr xmlns:wpc="http://schemas.microsoft.com/office/word/2010/wordprocessingCanvas" xmlns:cx="http://schemas.microsoft.com/office/drawing/2014/chartex" xmlns:cx1="http://schemas.microsoft.com/office/drawing/2015/9/8/chartex" xmlns:cx2="http://schemas.microsoft.com/office/drawing/2015/10/21/chartex" xmlns:cx3="http://schemas.microsoft.com/office/drawing/2016/5/9/chartex" xmlns:cx4="http://schemas.microsoft.com/office/drawing/2016/5/10/chartex" xmlns:cx5="http://schemas.microsoft.com/office/drawing/2016/5/11/chartex" xmlns:cx6="http://schemas.microsoft.com/office/drawing/2016/5/12/chartex" xmlns:cx7="http://schemas.microsoft.com/office/drawing/2016/5/13/chartex" xmlns:cx8="http://schemas.microsoft.com/office/drawing/2016/5/14/chartex" xmlns:mc="http://schemas.openxmlformats.org/markup-compatibility/2006" xmlns:aink="http://schemas.microsoft.com/office/drawing/2016/ink" xmlns:am3d="http://schemas.microsoft.com/office/drawing/2017/model3d" xmlns:o="urn:schemas-microsoft-com:office:office" xmlns:r="http://schemas.openxmlformats.org/officeDocument/2006/relationships" xmlns:m="http://schemas.openxmlformats.org/officeDocument/2006/math" xmlns:v="urn:schemas-microsoft-com:vml" xmlns:wp14="http://schemas.microsoft.com/office/word/2010/wordprocessingDrawing" xmlns:wp="http://schemas.openxmlformats.org/drawingml/2006/wordprocessingDrawing" xmlns:w10="urn:schemas-microsoft-com:office:word" xmlns:w="http://schemas.openxmlformats.org/wordprocessingml/2006/main" xmlns:w14="http://schemas.microsoft.com/office/word/2010/wordml" xmlns:w15="http://schemas.microsoft.com/office/word/2012/wordml" xmlns:w16cid="http://schemas.microsoft.com/office/word/2016/wordml/cid" xmlns:w16se="http://schemas.microsoft.com/office/word/2015/wordml/symex" xmlns:wpg="http://schemas.microsoft.com/office/word/2010/wordprocessingGroup" xmlns:wpi="http://schemas.microsoft.com/office/word/2010/wordprocessingInk" xmlns:wne="http://schemas.microsoft.com/office/word/2006/wordml" xmlns:wps="http://schemas.microsoft.com/office/word/2010/wordprocessingShape" mc:Ignorable="w14 w15 w16se w16cid wp14">
-  <w:p>
-    <w:pPr>
-      <w:pStyle w:val="Header"/>
-    </w:pPr>
-  </w:p>
-</w:hdr>
-</file>
-
-<file path=word/header3.xml><?xml version="1.0" encoding="utf-8"?>
-<w:hdr xmlns:wpc="http://schemas.microsoft.com/office/word/2010/wordprocessingCanvas" xmlns:cx="http://schemas.microsoft.com/office/drawing/2014/chartex" xmlns:cx1="http://schemas.microsoft.com/office/drawing/2015/9/8/chartex" xmlns:cx2="http://schemas.microsoft.com/office/drawing/2015/10/21/chartex" xmlns:cx3="http://schemas.microsoft.com/office/drawing/2016/5/9/chartex" xmlns:cx4="http://schemas.microsoft.com/office/drawing/2016/5/10/chartex" xmlns:cx5="http://schemas.microsoft.com/office/drawing/2016/5/11/chartex" xmlns:cx6="http://schemas.microsoft.com/office/drawing/2016/5/12/chartex" xmlns:cx7="http://schemas.microsoft.com/office/drawing/2016/5/13/chartex" xmlns:cx8="http://schemas.microsoft.com/office/drawing/2016/5/14/chartex" xmlns:mc="http://schemas.openxmlformats.org/markup-compatibility/2006" xmlns:aink="http://schemas.microsoft.com/office/drawing/2016/ink" xmlns:am3d="http://schemas.microsoft.com/office/drawing/2017/model3d" xmlns:o="urn:schemas-microsoft-com:office:office" xmlns:r="http://schemas.openxmlformats.org/officeDocument/2006/relationships" xmlns:m="http://schemas.openxmlformats.org/officeDocument/2006/math" xmlns:v="urn:schemas-microsoft-com:vml" xmlns:wp14="http://schemas.microsoft.com/office/word/2010/wordprocessingDrawing" xmlns:wp="http://schemas.openxmlformats.org/drawingml/2006/wordprocessingDrawing" xmlns:w10="urn:schemas-microsoft-com:office:word" xmlns:w="http://schemas.openxmlformats.org/wordprocessingml/2006/main" xmlns:w14="http://schemas.microsoft.com/office/word/2010/wordml" xmlns:w15="http://schemas.microsoft.com/office/word/2012/wordml" xmlns:w16cid="http://schemas.microsoft.com/office/word/2016/wordml/cid" xmlns:w16se="http://schemas.microsoft.com/office/word/2015/wordml/symex" xmlns:wpg="http://schemas.microsoft.com/office/word/2010/wordprocessingGroup" xmlns:wpi="http://schemas.microsoft.com/office/word/2010/wordprocessingInk" xmlns:wne="http://schemas.microsoft.com/office/word/2006/wordml" xmlns:wps="http://schemas.microsoft.com/office/word/2010/wordprocessingShape" mc:Ignorable="w14 w15 w16se w16cid wp14">
-  <w:p>
-    <w:pPr>
-      <w:pStyle w:val="Header"/>
-    </w:pPr>
-  </w:p>
-</w:hdr>
 </file>
 
 <file path=word/numbering.xml><?xml version="1.0" encoding="utf-8"?>
@@ -10587,7 +11102,7 @@
 </file>
 
 <file path=customXml/itemProps1.xml><?xml version="1.0" encoding="utf-8"?>
-<ds:datastoreItem xmlns:ds="http://schemas.openxmlformats.org/officeDocument/2006/customXml" ds:itemID="{014CE614-C4BC-42CE-B373-3632E2A858E2}">
+<ds:datastoreItem xmlns:ds="http://schemas.openxmlformats.org/officeDocument/2006/customXml" ds:itemID="{C1DB5A44-6958-469E-AB80-90DD80CE30DA}">
   <ds:schemaRefs>
     <ds:schemaRef ds:uri="http://schemas.openxmlformats.org/officeDocument/2006/bibliography"/>
   </ds:schemaRefs>

</xml_diff>

<commit_message>
Updated Game Design document to reflect actual code/project files.
</commit_message>
<xml_diff>
--- a/SWEN_670_Documentation/Milestone 3/Game Design/NASA Gamify Game Design - Milestone 3.docx
+++ b/SWEN_670_Documentation/Milestone 3/Game Design/NASA Gamify Game Design - Milestone 3.docx
@@ -335,17 +335,7 @@
           <w:sz w:val="24"/>
           <w:szCs w:val="24"/>
         </w:rPr>
-        <w:t>Jacqueline</w:t>
-      </w:r>
-      <w:bookmarkStart w:id="0" w:name="_GoBack"/>
-      <w:bookmarkEnd w:id="0"/>
-      <w:r>
-        <w:rPr>
-          <w:rFonts w:ascii="Calibri" w:hAnsi="Calibri" w:cs="Arial"/>
-          <w:sz w:val="24"/>
-          <w:szCs w:val="24"/>
-        </w:rPr>
-        <w:t xml:space="preserve"> Macfadyen</w:t>
+        <w:t>Jacqueline Macfadyen</w:t>
       </w:r>
     </w:p>
     <w:p>
@@ -1506,7 +1496,7 @@
                 <w:noProof/>
                 <w:webHidden/>
               </w:rPr>
-              <w:t>6</w:t>
+              <w:t>7</w:t>
             </w:r>
             <w:r>
               <w:rPr>
@@ -1864,7 +1854,7 @@
                 <w:noProof/>
                 <w:webHidden/>
               </w:rPr>
-              <w:t>7</w:t>
+              <w:t>8</w:t>
             </w:r>
             <w:r>
               <w:rPr>
@@ -2660,6 +2650,125 @@
           </w:p>
         </w:tc>
       </w:tr>
+      <w:tr>
+        <w:trPr>
+          <w:trHeight w:val="300"/>
+        </w:trPr>
+        <w:tc>
+          <w:tcPr>
+            <w:tcW w:w="1075" w:type="dxa"/>
+            <w:tcBorders>
+              <w:top w:val="single" w:sz="4" w:space="0" w:color="auto"/>
+              <w:left w:val="single" w:sz="4" w:space="0" w:color="auto"/>
+              <w:bottom w:val="single" w:sz="4" w:space="0" w:color="auto"/>
+              <w:right w:val="single" w:sz="4" w:space="0" w:color="auto"/>
+            </w:tcBorders>
+            <w:shd w:val="clear" w:color="auto" w:fill="auto"/>
+            <w:noWrap/>
+          </w:tcPr>
+          <w:p>
+            <w:pPr>
+              <w:spacing w:after="0" w:line="240" w:lineRule="auto"/>
+              <w:rPr>
+                <w:rFonts w:ascii="Calibri" w:eastAsia="Times New Roman" w:hAnsi="Calibri" w:cs="Calibri"/>
+                <w:color w:val="000000"/>
+              </w:rPr>
+            </w:pPr>
+            <w:r>
+              <w:rPr>
+                <w:rFonts w:ascii="Calibri" w:eastAsia="Times New Roman" w:hAnsi="Calibri" w:cs="Calibri"/>
+                <w:color w:val="000000"/>
+              </w:rPr>
+              <w:t>1.3</w:t>
+            </w:r>
+          </w:p>
+        </w:tc>
+        <w:tc>
+          <w:tcPr>
+            <w:tcW w:w="4860" w:type="dxa"/>
+            <w:tcBorders>
+              <w:top w:val="single" w:sz="4" w:space="0" w:color="auto"/>
+              <w:left w:val="nil"/>
+              <w:bottom w:val="single" w:sz="4" w:space="0" w:color="auto"/>
+              <w:right w:val="single" w:sz="4" w:space="0" w:color="auto"/>
+            </w:tcBorders>
+            <w:shd w:val="clear" w:color="auto" w:fill="auto"/>
+            <w:noWrap/>
+          </w:tcPr>
+          <w:p>
+            <w:pPr>
+              <w:spacing w:after="0" w:line="240" w:lineRule="auto"/>
+              <w:rPr>
+                <w:rFonts w:ascii="Calibri" w:eastAsia="Times New Roman" w:hAnsi="Calibri" w:cs="Calibri"/>
+                <w:color w:val="000000"/>
+              </w:rPr>
+            </w:pPr>
+            <w:r>
+              <w:rPr>
+                <w:rFonts w:ascii="Calibri" w:eastAsia="Times New Roman" w:hAnsi="Calibri" w:cs="Calibri"/>
+                <w:color w:val="000000"/>
+              </w:rPr>
+              <w:t>Various updates to align with project</w:t>
+            </w:r>
+          </w:p>
+        </w:tc>
+        <w:tc>
+          <w:tcPr>
+            <w:tcW w:w="2160" w:type="dxa"/>
+            <w:tcBorders>
+              <w:top w:val="single" w:sz="4" w:space="0" w:color="auto"/>
+              <w:left w:val="nil"/>
+              <w:bottom w:val="single" w:sz="4" w:space="0" w:color="auto"/>
+              <w:right w:val="single" w:sz="4" w:space="0" w:color="auto"/>
+            </w:tcBorders>
+            <w:shd w:val="clear" w:color="auto" w:fill="auto"/>
+            <w:noWrap/>
+          </w:tcPr>
+          <w:p>
+            <w:pPr>
+              <w:spacing w:after="0" w:line="240" w:lineRule="auto"/>
+              <w:rPr>
+                <w:rFonts w:ascii="Calibri" w:eastAsia="Times New Roman" w:hAnsi="Calibri" w:cs="Calibri"/>
+                <w:color w:val="000000"/>
+              </w:rPr>
+            </w:pPr>
+            <w:r>
+              <w:rPr>
+                <w:rFonts w:ascii="Calibri" w:eastAsia="Times New Roman" w:hAnsi="Calibri" w:cs="Calibri"/>
+                <w:color w:val="000000"/>
+              </w:rPr>
+              <w:t>Kevin Fortier</w:t>
+            </w:r>
+          </w:p>
+        </w:tc>
+        <w:tc>
+          <w:tcPr>
+            <w:tcW w:w="1278" w:type="dxa"/>
+            <w:tcBorders>
+              <w:top w:val="single" w:sz="4" w:space="0" w:color="auto"/>
+              <w:left w:val="nil"/>
+              <w:bottom w:val="single" w:sz="4" w:space="0" w:color="auto"/>
+              <w:right w:val="single" w:sz="4" w:space="0" w:color="auto"/>
+            </w:tcBorders>
+          </w:tcPr>
+          <w:p>
+            <w:pPr>
+              <w:spacing w:after="0" w:line="240" w:lineRule="auto"/>
+              <w:rPr>
+                <w:rFonts w:ascii="Calibri" w:eastAsia="Times New Roman" w:hAnsi="Calibri" w:cs="Calibri"/>
+                <w:color w:val="000000"/>
+              </w:rPr>
+            </w:pPr>
+            <w:r>
+              <w:rPr>
+                <w:rFonts w:ascii="Calibri" w:eastAsia="Times New Roman" w:hAnsi="Calibri" w:cs="Calibri"/>
+                <w:color w:val="000000"/>
+              </w:rPr>
+              <w:t>03/28/2018</w:t>
+            </w:r>
+          </w:p>
+        </w:tc>
+      </w:tr>
     </w:tbl>
     <w:p>
       <w:pPr>
@@ -2668,30 +2777,87 @@
           <w:rFonts w:ascii="Calibri" w:hAnsi="Calibri"/>
         </w:rPr>
       </w:pPr>
-      <w:bookmarkStart w:id="1" w:name="_Toc509925240"/>
+      <w:bookmarkStart w:id="0" w:name="_Toc509925240"/>
       <w:r>
         <w:rPr>
           <w:rFonts w:ascii="Calibri" w:hAnsi="Calibri"/>
         </w:rPr>
         <w:t>Introduction</w:t>
+      </w:r>
+      <w:bookmarkEnd w:id="0"/>
+    </w:p>
+    <w:p>
+      <w:pPr>
+        <w:pStyle w:val="Heading2"/>
+        <w:rPr>
+          <w:rFonts w:ascii="Calibri" w:hAnsi="Calibri"/>
+        </w:rPr>
+      </w:pPr>
+      <w:bookmarkStart w:id="1" w:name="_Toc509925241"/>
+      <w:r>
+        <w:rPr>
+          <w:rFonts w:ascii="Calibri" w:hAnsi="Calibri"/>
+        </w:rPr>
+        <w:t>Document Overview</w:t>
       </w:r>
       <w:bookmarkEnd w:id="1"/>
     </w:p>
     <w:p>
       <w:pPr>
-        <w:pStyle w:val="Heading2"/>
-        <w:rPr>
-          <w:rFonts w:ascii="Calibri" w:hAnsi="Calibri"/>
-        </w:rPr>
-      </w:pPr>
-      <w:bookmarkStart w:id="2" w:name="_Toc509925241"/>
-      <w:r>
-        <w:rPr>
-          <w:rFonts w:ascii="Calibri" w:hAnsi="Calibri"/>
-        </w:rPr>
-        <w:t>Document Overview</w:t>
-      </w:r>
+        <w:rPr>
+          <w:rFonts w:ascii="Calibri" w:hAnsi="Calibri"/>
+        </w:rPr>
+      </w:pPr>
+      <w:r>
+        <w:rPr>
+          <w:rFonts w:ascii="Calibri" w:hAnsi="Calibri"/>
+        </w:rPr>
+        <w:t>This document define</w:t>
+      </w:r>
+      <w:r>
+        <w:rPr>
+          <w:rFonts w:ascii="Calibri" w:hAnsi="Calibri"/>
+        </w:rPr>
+        <w:t>s</w:t>
+      </w:r>
+      <w:r>
+        <w:rPr>
+          <w:rFonts w:ascii="Calibri" w:hAnsi="Calibri"/>
+        </w:rPr>
+        <w:t xml:space="preserve"> the NASA EVA Gamification extension’s game design approach.  The extension will adhere to open source licensing rules, specifically the MIT License.  All backend code for the </w:t>
+      </w:r>
+      <w:bookmarkStart w:id="2" w:name="_GoBack"/>
       <w:bookmarkEnd w:id="2"/>
+      <w:r>
+        <w:rPr>
+          <w:rFonts w:ascii="Calibri" w:hAnsi="Calibri"/>
+        </w:rPr>
+        <w:t xml:space="preserve">extension will use </w:t>
+      </w:r>
+      <w:r>
+        <w:rPr>
+          <w:rFonts w:ascii="Calibri" w:hAnsi="Calibri"/>
+        </w:rPr>
+        <w:t xml:space="preserve">commercial off-the-shelf (COTS) software.  Specifically, </w:t>
+      </w:r>
+      <w:r>
+        <w:rPr>
+          <w:rFonts w:ascii="Calibri" w:hAnsi="Calibri"/>
+        </w:rPr>
+        <w:t>PHP v5.6, MariaDB v5.5 DBMS, and MediaWiki v1.27 as a baseline.  Code for the extension will be maintained on GitHub and be publicly accessible after the completion of the Spring 2018 semester</w:t>
+      </w:r>
+      <w:r>
+        <w:rPr>
+          <w:rFonts w:ascii="Calibri" w:hAnsi="Calibri"/>
+        </w:rPr>
+        <w:t xml:space="preserve"> ("The MIT License")</w:t>
+      </w:r>
+      <w:r>
+        <w:rPr>
+          <w:rFonts w:ascii="Calibri" w:hAnsi="Calibri"/>
+        </w:rPr>
+        <w:t>.</w:t>
+      </w:r>
     </w:p>
     <w:p>
       <w:pPr>
@@ -2703,56 +2869,43 @@
         <w:rPr>
           <w:rFonts w:ascii="Calibri" w:hAnsi="Calibri"/>
         </w:rPr>
-        <w:t>This document will define the NASA EVA Gamification extension’s game design approach.  The extension will adhere to open source licensing rules, specifically the MIT License.  All backend code for the extension will use PHP v5.6 functionality, MariaDB v5.5 DBMS, and MediaWiki v1.27 as a baseline.  Code for the extension will be maintained on GitHub and be publicly accessible after the completion of the Spring 2018 semester</w:t>
-      </w:r>
-      <w:r>
-        <w:rPr>
-          <w:rFonts w:ascii="Calibri" w:hAnsi="Calibri"/>
-        </w:rPr>
-        <w:t xml:space="preserve"> ("The MIT License")</w:t>
+        <w:t xml:space="preserve">Each game will award badges. </w:t>
+      </w:r>
+      <w:r>
+        <w:rPr>
+          <w:rFonts w:ascii="Calibri" w:hAnsi="Calibri"/>
+        </w:rPr>
+        <w:t xml:space="preserve"> </w:t>
+      </w:r>
+      <w:r>
+        <w:rPr>
+          <w:rFonts w:ascii="Calibri" w:hAnsi="Calibri"/>
+        </w:rPr>
+        <w:t xml:space="preserve">One and done games (for example, email verification) will award a single badge. </w:t>
+      </w:r>
+      <w:r>
+        <w:rPr>
+          <w:rFonts w:ascii="Calibri" w:hAnsi="Calibri"/>
+        </w:rPr>
+        <w:t xml:space="preserve"> </w:t>
+      </w:r>
+      <w:r>
+        <w:rPr>
+          <w:rFonts w:ascii="Calibri" w:hAnsi="Calibri"/>
+        </w:rPr>
+        <w:t xml:space="preserve">Tiered games (for example, post 10 times, post 100 times, post 1000 times) will award a badge for each </w:t>
+      </w:r>
+      <w:r>
+        <w:rPr>
+          <w:rFonts w:ascii="Calibri" w:hAnsi="Calibri"/>
+        </w:rPr>
+        <w:t>rank</w:t>
       </w:r>
       <w:r>
         <w:rPr>
           <w:rFonts w:ascii="Calibri" w:hAnsi="Calibri"/>
         </w:rPr>
         <w:t>.</w:t>
-      </w:r>
-    </w:p>
-    <w:p>
-      <w:pPr>
-        <w:rPr>
-          <w:rFonts w:ascii="Calibri" w:hAnsi="Calibri"/>
-        </w:rPr>
-      </w:pPr>
-      <w:r>
-        <w:rPr>
-          <w:rFonts w:ascii="Calibri" w:hAnsi="Calibri"/>
-        </w:rPr>
-        <w:t xml:space="preserve">Each game will award badges. </w:t>
-      </w:r>
-      <w:r>
-        <w:rPr>
-          <w:rFonts w:ascii="Calibri" w:hAnsi="Calibri"/>
-        </w:rPr>
-        <w:t xml:space="preserve"> </w:t>
-      </w:r>
-      <w:r>
-        <w:rPr>
-          <w:rFonts w:ascii="Calibri" w:hAnsi="Calibri"/>
-        </w:rPr>
-        <w:t xml:space="preserve">One and done games (for example, email verification) will award a single badge. </w:t>
-      </w:r>
-      <w:r>
-        <w:rPr>
-          <w:rFonts w:ascii="Calibri" w:hAnsi="Calibri"/>
-        </w:rPr>
-        <w:t xml:space="preserve"> </w:t>
-      </w:r>
-      <w:r>
-        <w:rPr>
-          <w:rFonts w:ascii="Calibri" w:hAnsi="Calibri"/>
-        </w:rPr>
-        <w:t>Tiered games (for example, post 10 times, post 100 times, post 1000 times) will award a badge for each level.</w:t>
       </w:r>
     </w:p>
     <w:p>
@@ -2853,7 +3006,33 @@
         <w:rPr>
           <w:rFonts w:ascii="Calibri" w:hAnsi="Calibri"/>
         </w:rPr>
-        <w:t>The MediaWiki hook functionality – to perform extension code when certain MediaWiki actions are taken</w:t>
+        <w:t xml:space="preserve">The MediaWiki hook functionality – to perform </w:t>
+      </w:r>
+      <w:r>
+        <w:rPr>
+          <w:rFonts w:ascii="Calibri" w:hAnsi="Calibri"/>
+        </w:rPr>
+        <w:t xml:space="preserve">additional activities </w:t>
+      </w:r>
+      <w:r>
+        <w:rPr>
+          <w:rFonts w:ascii="Calibri" w:hAnsi="Calibri"/>
+        </w:rPr>
+        <w:t xml:space="preserve">when certain </w:t>
+      </w:r>
+      <w:proofErr w:type="spellStart"/>
+      <w:r>
+        <w:rPr>
+          <w:rFonts w:ascii="Calibri" w:hAnsi="Calibri"/>
+        </w:rPr>
+        <w:t>MediaWiki</w:t>
+      </w:r>
+      <w:proofErr w:type="spellEnd"/>
+      <w:r>
+        <w:rPr>
+          <w:rFonts w:ascii="Calibri" w:hAnsi="Calibri"/>
+        </w:rPr>
+        <w:t xml:space="preserve"> actions are taken</w:t>
       </w:r>
     </w:p>
     <w:p>
@@ -2953,7 +3132,19 @@
         <w:rPr>
           <w:rFonts w:ascii="Calibri" w:hAnsi="Calibri"/>
         </w:rPr>
-        <w:t>PHP array to store the configuration of the games the extension knows about, as well as an array to define the different badge threshold names.</w:t>
+        <w:t>PHP array to store the configuration of the games the extension knows about</w:t>
+      </w:r>
+      <w:r>
+        <w:rPr>
+          <w:rFonts w:ascii="Calibri" w:hAnsi="Calibri"/>
+        </w:rPr>
+        <w:t xml:space="preserve"> and what badge rank the game will bestow.  The extension will also define a maximum rank value, to be used within the user profile</w:t>
+      </w:r>
+      <w:r>
+        <w:rPr>
+          <w:rFonts w:ascii="Calibri" w:hAnsi="Calibri"/>
+        </w:rPr>
+        <w:t>.</w:t>
       </w:r>
     </w:p>
     <w:p>
@@ -2984,21 +3175,31 @@
         <w:rPr>
           <w:rFonts w:ascii="Calibri" w:hAnsi="Calibri"/>
         </w:rPr>
-        <w:t xml:space="preserve">The </w:t>
-      </w:r>
-      <w:proofErr w:type="spellStart"/>
-      <w:r>
-        <w:rPr>
-          <w:rFonts w:ascii="Calibri" w:hAnsi="Calibri"/>
-        </w:rPr>
-        <w:t>badge_tag</w:t>
-      </w:r>
-      <w:proofErr w:type="spellEnd"/>
-      <w:r>
-        <w:rPr>
-          <w:rFonts w:ascii="Calibri" w:hAnsi="Calibri"/>
-        </w:rPr>
-        <w:t xml:space="preserve"> that can be earned through the gamification</w:t>
+        <w:t>A</w:t>
+      </w:r>
+      <w:r>
+        <w:rPr>
+          <w:rFonts w:ascii="Calibri" w:hAnsi="Calibri"/>
+        </w:rPr>
+        <w:t xml:space="preserve"> badge</w:t>
+      </w:r>
+      <w:r>
+        <w:rPr>
+          <w:rFonts w:ascii="Calibri" w:hAnsi="Calibri"/>
+        </w:rPr>
+        <w:t xml:space="preserve"> </w:t>
+      </w:r>
+      <w:r>
+        <w:rPr>
+          <w:rFonts w:ascii="Calibri" w:hAnsi="Calibri"/>
+        </w:rPr>
+        <w:t>tag that can be earned through the gam</w:t>
+      </w:r>
+      <w:r>
+        <w:rPr>
+          <w:rFonts w:ascii="Calibri" w:hAnsi="Calibri"/>
+        </w:rPr>
+        <w:t>e</w:t>
       </w:r>
     </w:p>
     <w:p>
@@ -3016,13 +3217,13 @@
         <w:rPr>
           <w:rFonts w:ascii="Calibri" w:hAnsi="Calibri"/>
         </w:rPr>
-        <w:t>The threshold value which will earn the badge</w:t>
-      </w:r>
-      <w:r>
-        <w:rPr>
-          <w:rFonts w:ascii="Calibri" w:hAnsi="Calibri"/>
-        </w:rPr>
-        <w:t>, where applicable</w:t>
+        <w:t xml:space="preserve">The </w:t>
+      </w:r>
+      <w:r>
+        <w:rPr>
+          <w:rFonts w:ascii="Calibri" w:hAnsi="Calibri"/>
+        </w:rPr>
+        <w:t>rank value associated with that game, allowing an admin to customize the importance of each game</w:t>
       </w:r>
     </w:p>
     <w:p>
@@ -3035,13 +3236,74 @@
         <w:rPr>
           <w:rFonts w:ascii="Calibri" w:hAnsi="Calibri"/>
         </w:rPr>
-        <w:t xml:space="preserve">The badge threshold names </w:t>
-      </w:r>
-      <w:r>
-        <w:rPr>
-          <w:rFonts w:ascii="Calibri" w:hAnsi="Calibri"/>
-        </w:rPr>
-        <w:t>will be stored in an array, where higher ordinal indexes will relate to harder, more challenging, thresholds.  Default values will set:</w:t>
+        <w:lastRenderedPageBreak/>
+        <w:t xml:space="preserve">The badge </w:t>
+      </w:r>
+      <w:r>
+        <w:rPr>
+          <w:rFonts w:ascii="Calibri" w:hAnsi="Calibri"/>
+        </w:rPr>
+        <w:t>rank</w:t>
+      </w:r>
+      <w:r>
+        <w:rPr>
+          <w:rFonts w:ascii="Calibri" w:hAnsi="Calibri"/>
+        </w:rPr>
+        <w:t xml:space="preserve"> names </w:t>
+      </w:r>
+      <w:r>
+        <w:rPr>
+          <w:rFonts w:ascii="Calibri" w:hAnsi="Calibri"/>
+        </w:rPr>
+        <w:t xml:space="preserve">will be stored in an </w:t>
+      </w:r>
+      <w:r>
+        <w:rPr>
+          <w:rFonts w:ascii="Calibri" w:hAnsi="Calibri"/>
+        </w:rPr>
+        <w:t xml:space="preserve">i18n-localization </w:t>
+      </w:r>
+      <w:r>
+        <w:rPr>
+          <w:rFonts w:ascii="Calibri" w:hAnsi="Calibri"/>
+        </w:rPr>
+        <w:t xml:space="preserve">array, where higher ordinal indexes will relate to harder, more challenging, </w:t>
+      </w:r>
+      <w:r>
+        <w:rPr>
+          <w:rFonts w:ascii="Calibri" w:hAnsi="Calibri"/>
+        </w:rPr>
+        <w:t>ranks</w:t>
+      </w:r>
+      <w:r>
+        <w:rPr>
+          <w:rFonts w:ascii="Calibri" w:hAnsi="Calibri"/>
+        </w:rPr>
+        <w:t xml:space="preserve">.  Default values </w:t>
+      </w:r>
+      <w:r>
+        <w:rPr>
+          <w:rFonts w:ascii="Calibri" w:hAnsi="Calibri"/>
+        </w:rPr>
+        <w:t xml:space="preserve">for the NASA EVA Gamification extension </w:t>
+      </w:r>
+      <w:r>
+        <w:rPr>
+          <w:rFonts w:ascii="Calibri" w:hAnsi="Calibri"/>
+        </w:rPr>
+        <w:t>will set</w:t>
+      </w:r>
+      <w:r>
+        <w:rPr>
+          <w:rFonts w:ascii="Calibri" w:hAnsi="Calibri"/>
+        </w:rPr>
+        <w:t xml:space="preserve"> to</w:t>
+      </w:r>
+      <w:r>
+        <w:rPr>
+          <w:rFonts w:ascii="Calibri" w:hAnsi="Calibri"/>
+        </w:rPr>
+        <w:t>:</w:t>
       </w:r>
     </w:p>
     <w:p>
@@ -3059,7 +3321,13 @@
         <w:rPr>
           <w:rFonts w:ascii="Calibri" w:hAnsi="Calibri"/>
         </w:rPr>
-        <w:t>1 – Bronze</w:t>
+        <w:t xml:space="preserve">1 – </w:t>
+      </w:r>
+      <w:r>
+        <w:rPr>
+          <w:rFonts w:ascii="Calibri" w:hAnsi="Calibri"/>
+        </w:rPr>
+        <w:t>Astronaut</w:t>
       </w:r>
     </w:p>
     <w:p>
@@ -3077,7 +3345,13 @@
         <w:rPr>
           <w:rFonts w:ascii="Calibri" w:hAnsi="Calibri"/>
         </w:rPr>
-        <w:t>2 – Silver</w:t>
+        <w:t xml:space="preserve">2 – </w:t>
+      </w:r>
+      <w:r>
+        <w:rPr>
+          <w:rFonts w:ascii="Calibri" w:hAnsi="Calibri"/>
+        </w:rPr>
+        <w:t>Spacewalker</w:t>
       </w:r>
     </w:p>
     <w:p>
@@ -3095,8 +3369,13 @@
         <w:rPr>
           <w:rFonts w:ascii="Calibri" w:hAnsi="Calibri"/>
         </w:rPr>
-        <w:lastRenderedPageBreak/>
-        <w:t>3 – Gold</w:t>
+        <w:t xml:space="preserve">3 – </w:t>
+      </w:r>
+      <w:r>
+        <w:rPr>
+          <w:rFonts w:ascii="Calibri" w:hAnsi="Calibri"/>
+        </w:rPr>
+        <w:t>Moonwalker</w:t>
       </w:r>
     </w:p>
     <w:p>
@@ -3125,7 +3404,19 @@
         <w:rPr>
           <w:rFonts w:ascii="Calibri" w:hAnsi="Calibri"/>
         </w:rPr>
-        <w:t xml:space="preserve">The hook interface allows for the extension to perform extra steps during MediaWiki actions.  For this extension, each game will need to hook into the related MediaWiki action and determine if a user has earned a badge by performing that action.  If it is determined </w:t>
+        <w:t xml:space="preserve">The hook interface allows for the extension to perform extra steps during MediaWiki actions.  For this extension, each game </w:t>
+      </w:r>
+      <w:r>
+        <w:rPr>
+          <w:rFonts w:ascii="Calibri" w:hAnsi="Calibri"/>
+        </w:rPr>
+        <w:t>may</w:t>
+      </w:r>
+      <w:r>
+        <w:rPr>
+          <w:rFonts w:ascii="Calibri" w:hAnsi="Calibri"/>
+        </w:rPr>
+        <w:t xml:space="preserve"> need to hook into the related MediaWiki action and determine if a user has earned a badge by performing that action.  If it is determined </w:t>
       </w:r>
       <w:r>
         <w:rPr>
@@ -3157,31 +3448,13 @@
         <w:rPr>
           <w:rFonts w:ascii="Calibri" w:hAnsi="Calibri"/>
         </w:rPr>
-        <w:t xml:space="preserve"> database table.  The MySQL construct of ON DUPLICATE KEY will be leveraged on the INSERT statement, to avoid multiple rows </w:t>
-      </w:r>
-      <w:r>
-        <w:rPr>
-          <w:rFonts w:ascii="Calibri" w:hAnsi="Calibri"/>
-        </w:rPr>
-        <w:t xml:space="preserve">in the database table </w:t>
-      </w:r>
-      <w:r>
-        <w:rPr>
-          <w:rFonts w:ascii="Calibri" w:hAnsi="Calibri"/>
-        </w:rPr>
-        <w:t xml:space="preserve">and extra </w:t>
-      </w:r>
-      <w:r>
-        <w:rPr>
-          <w:rFonts w:ascii="Calibri" w:hAnsi="Calibri"/>
-        </w:rPr>
-        <w:t xml:space="preserve">PHP </w:t>
-      </w:r>
-      <w:r>
-        <w:rPr>
-          <w:rFonts w:ascii="Calibri" w:hAnsi="Calibri"/>
-        </w:rPr>
-        <w:t>code to determine if a badge has previously been earned.</w:t>
+        <w:t xml:space="preserve"> database table.  The MySQL </w:t>
+      </w:r>
+      <w:r>
+        <w:rPr>
+          <w:rFonts w:ascii="Calibri" w:hAnsi="Calibri"/>
+        </w:rPr>
+        <w:t xml:space="preserve">INSERT statement will use the IGNORE option, to avoid the need of an additional SELECT statement to determine if the row already exists in the database table. </w:t>
       </w:r>
     </w:p>
     <w:p>
@@ -3238,15 +3511,15 @@
           <w:rFonts w:ascii="Calibri" w:hAnsi="Calibri"/>
         </w:rPr>
       </w:pPr>
-      <w:bookmarkStart w:id="8" w:name="_Hlk508469473"/>
-      <w:bookmarkStart w:id="9" w:name="_Toc509925247"/>
+      <w:bookmarkStart w:id="8" w:name="_Toc509925247"/>
+      <w:bookmarkStart w:id="9" w:name="_Hlk508469473"/>
       <w:r>
         <w:rPr>
           <w:rFonts w:ascii="Calibri" w:hAnsi="Calibri"/>
         </w:rPr>
         <w:t>Software Design Description</w:t>
       </w:r>
-      <w:bookmarkEnd w:id="9"/>
+      <w:bookmarkEnd w:id="8"/>
     </w:p>
     <w:p>
       <w:pPr>
@@ -3256,7 +3529,7 @@
         </w:rPr>
       </w:pPr>
       <w:bookmarkStart w:id="10" w:name="_Toc509925248"/>
-      <w:bookmarkEnd w:id="8"/>
+      <w:bookmarkEnd w:id="9"/>
       <w:r>
         <w:rPr>
           <w:rFonts w:ascii="Calibri" w:hAnsi="Calibri"/>
@@ -3383,7 +3656,13 @@
         <w:rPr>
           <w:rFonts w:ascii="Calibri" w:hAnsi="Calibri"/>
         </w:rPr>
-        <w:t>Verifying an email address, while important, is a very easy and quick process.  As such, the awarded badge will be at the Bronze</w:t>
+        <w:t xml:space="preserve">Verifying an email address, while important, is a very easy and quick process.  As such, the awarded badge will be at the </w:t>
+      </w:r>
+      <w:r>
+        <w:rPr>
+          <w:rFonts w:ascii="Calibri" w:hAnsi="Calibri"/>
+        </w:rPr>
+        <w:t>Astronaut</w:t>
       </w:r>
       <w:r>
         <w:rPr>
@@ -3395,7 +3674,13 @@
         <w:rPr>
           <w:rFonts w:ascii="Calibri" w:hAnsi="Calibri"/>
         </w:rPr>
-        <w:t xml:space="preserve"> Rank.</w:t>
+        <w:t xml:space="preserve"> r</w:t>
+      </w:r>
+      <w:r>
+        <w:rPr>
+          <w:rFonts w:ascii="Calibri" w:hAnsi="Calibri"/>
+        </w:rPr>
+        <w:t>ank.</w:t>
       </w:r>
     </w:p>
     <w:p>
@@ -3516,7 +3801,19 @@
           <w:rFonts w:ascii="Calibri" w:hAnsi="Calibri"/>
         </w:rPr>
         <w:br/>
-        <w:t xml:space="preserve">  insert into database table: </w:t>
+        <w:t xml:space="preserve">  insert </w:t>
+      </w:r>
+      <w:r>
+        <w:rPr>
+          <w:rFonts w:ascii="Calibri" w:hAnsi="Calibri"/>
+        </w:rPr>
+        <w:t xml:space="preserve">ignore </w:t>
+      </w:r>
+      <w:r>
+        <w:rPr>
+          <w:rFonts w:ascii="Calibri" w:hAnsi="Calibri"/>
+        </w:rPr>
+        <w:t xml:space="preserve">into database table: </w:t>
       </w:r>
       <w:proofErr w:type="spellStart"/>
       <w:r>
@@ -3671,15 +3968,15 @@
         <w:tblLook w:val="04A0" w:firstRow="1" w:lastRow="0" w:firstColumn="1" w:lastColumn="0" w:noHBand="0" w:noVBand="1"/>
       </w:tblPr>
       <w:tblGrid>
-        <w:gridCol w:w="2335"/>
-        <w:gridCol w:w="1170"/>
-        <w:gridCol w:w="3303"/>
-        <w:gridCol w:w="2542"/>
+        <w:gridCol w:w="2155"/>
+        <w:gridCol w:w="1080"/>
+        <w:gridCol w:w="3420"/>
+        <w:gridCol w:w="2610"/>
       </w:tblGrid>
       <w:tr>
         <w:tc>
           <w:tcPr>
-            <w:tcW w:w="2335" w:type="dxa"/>
+            <w:tcW w:w="2155" w:type="dxa"/>
           </w:tcPr>
           <w:p>
             <w:pPr>
@@ -3694,13 +3991,14 @@
                 <w:rFonts w:ascii="Calibri" w:hAnsi="Calibri"/>
                 <w:b/>
               </w:rPr>
+              <w:lastRenderedPageBreak/>
               <w:t>Attribute Name</w:t>
             </w:r>
           </w:p>
         </w:tc>
         <w:tc>
           <w:tcPr>
-            <w:tcW w:w="1170" w:type="dxa"/>
+            <w:tcW w:w="1080" w:type="dxa"/>
           </w:tcPr>
           <w:p>
             <w:pPr>
@@ -3720,7 +4018,7 @@
         </w:tc>
         <w:tc>
           <w:tcPr>
-            <w:tcW w:w="3303" w:type="dxa"/>
+            <w:tcW w:w="3420" w:type="dxa"/>
           </w:tcPr>
           <w:p>
             <w:pPr>
@@ -3740,7 +4038,7 @@
         </w:tc>
         <w:tc>
           <w:tcPr>
-            <w:tcW w:w="2542" w:type="dxa"/>
+            <w:tcW w:w="2610" w:type="dxa"/>
           </w:tcPr>
           <w:p>
             <w:pPr>
@@ -3762,7 +4060,7 @@
       <w:tr>
         <w:tc>
           <w:tcPr>
-            <w:tcW w:w="2335" w:type="dxa"/>
+            <w:tcW w:w="2155" w:type="dxa"/>
           </w:tcPr>
           <w:p>
             <w:pPr>
@@ -3782,7 +4080,7 @@
         </w:tc>
         <w:tc>
           <w:tcPr>
-            <w:tcW w:w="1170" w:type="dxa"/>
+            <w:tcW w:w="1080" w:type="dxa"/>
           </w:tcPr>
           <w:p>
             <w:pPr>
@@ -3800,7 +4098,7 @@
         </w:tc>
         <w:tc>
           <w:tcPr>
-            <w:tcW w:w="3303" w:type="dxa"/>
+            <w:tcW w:w="3420" w:type="dxa"/>
           </w:tcPr>
           <w:p>
             <w:pPr>
@@ -3818,7 +4116,7 @@
         </w:tc>
         <w:tc>
           <w:tcPr>
-            <w:tcW w:w="2542" w:type="dxa"/>
+            <w:tcW w:w="2610" w:type="dxa"/>
           </w:tcPr>
           <w:p>
             <w:pPr>
@@ -3854,7 +4152,7 @@
       <w:tr>
         <w:tc>
           <w:tcPr>
-            <w:tcW w:w="2335" w:type="dxa"/>
+            <w:tcW w:w="2155" w:type="dxa"/>
           </w:tcPr>
           <w:p>
             <w:pPr>
@@ -3872,7 +4170,7 @@
         </w:tc>
         <w:tc>
           <w:tcPr>
-            <w:tcW w:w="1170" w:type="dxa"/>
+            <w:tcW w:w="1080" w:type="dxa"/>
           </w:tcPr>
           <w:p>
             <w:pPr>
@@ -3890,7 +4188,7 @@
         </w:tc>
         <w:tc>
           <w:tcPr>
-            <w:tcW w:w="3303" w:type="dxa"/>
+            <w:tcW w:w="3420" w:type="dxa"/>
           </w:tcPr>
           <w:p>
             <w:pPr>
@@ -3910,26 +4208,19 @@
         </w:tc>
         <w:tc>
           <w:tcPr>
-            <w:tcW w:w="2542" w:type="dxa"/>
-          </w:tcPr>
-          <w:p>
-            <w:pPr>
-              <w:rPr>
-                <w:rFonts w:ascii="Calibri" w:hAnsi="Calibri"/>
-              </w:rPr>
-            </w:pPr>
-            <w:r>
-              <w:rPr>
-                <w:rFonts w:ascii="Calibri" w:hAnsi="Calibri"/>
-              </w:rPr>
-              <w:t xml:space="preserve">The internal name of the extension which other </w:t>
-            </w:r>
-            <w:r>
-              <w:rPr>
-                <w:rFonts w:ascii="Calibri" w:hAnsi="Calibri"/>
-              </w:rPr>
-              <w:lastRenderedPageBreak/>
-              <w:t>extensions will use to determine what is loaded.</w:t>
+            <w:tcW w:w="2610" w:type="dxa"/>
+          </w:tcPr>
+          <w:p>
+            <w:pPr>
+              <w:rPr>
+                <w:rFonts w:ascii="Calibri" w:hAnsi="Calibri"/>
+              </w:rPr>
+            </w:pPr>
+            <w:r>
+              <w:rPr>
+                <w:rFonts w:ascii="Calibri" w:hAnsi="Calibri"/>
+              </w:rPr>
+              <w:t>The internal name of the extension which other extensions will use to determine what is loaded.</w:t>
             </w:r>
           </w:p>
         </w:tc>
@@ -3937,26 +4228,25 @@
       <w:tr>
         <w:tc>
           <w:tcPr>
-            <w:tcW w:w="2335" w:type="dxa"/>
-          </w:tcPr>
-          <w:p>
-            <w:pPr>
-              <w:rPr>
-                <w:rFonts w:ascii="Calibri" w:hAnsi="Calibri"/>
-              </w:rPr>
-            </w:pPr>
-            <w:r>
-              <w:rPr>
-                <w:rFonts w:ascii="Calibri" w:hAnsi="Calibri"/>
-              </w:rPr>
-              <w:lastRenderedPageBreak/>
+            <w:tcW w:w="2155" w:type="dxa"/>
+          </w:tcPr>
+          <w:p>
+            <w:pPr>
+              <w:rPr>
+                <w:rFonts w:ascii="Calibri" w:hAnsi="Calibri"/>
+              </w:rPr>
+            </w:pPr>
+            <w:r>
+              <w:rPr>
+                <w:rFonts w:ascii="Calibri" w:hAnsi="Calibri"/>
+              </w:rPr>
               <w:t>type</w:t>
             </w:r>
           </w:p>
         </w:tc>
         <w:tc>
           <w:tcPr>
-            <w:tcW w:w="1170" w:type="dxa"/>
+            <w:tcW w:w="1080" w:type="dxa"/>
           </w:tcPr>
           <w:p>
             <w:pPr>
@@ -3974,7 +4264,7 @@
         </w:tc>
         <w:tc>
           <w:tcPr>
-            <w:tcW w:w="3303" w:type="dxa"/>
+            <w:tcW w:w="3420" w:type="dxa"/>
           </w:tcPr>
           <w:p>
             <w:pPr>
@@ -3992,7 +4282,7 @@
         </w:tc>
         <w:tc>
           <w:tcPr>
-            <w:tcW w:w="2542" w:type="dxa"/>
+            <w:tcW w:w="2610" w:type="dxa"/>
           </w:tcPr>
           <w:p>
             <w:pPr>
@@ -4028,7 +4318,7 @@
       <w:tr>
         <w:tc>
           <w:tcPr>
-            <w:tcW w:w="2335" w:type="dxa"/>
+            <w:tcW w:w="2155" w:type="dxa"/>
           </w:tcPr>
           <w:p>
             <w:pPr>
@@ -4046,7 +4336,7 @@
         </w:tc>
         <w:tc>
           <w:tcPr>
-            <w:tcW w:w="1170" w:type="dxa"/>
+            <w:tcW w:w="1080" w:type="dxa"/>
           </w:tcPr>
           <w:p>
             <w:pPr>
@@ -4064,7 +4354,7 @@
         </w:tc>
         <w:tc>
           <w:tcPr>
-            <w:tcW w:w="3303" w:type="dxa"/>
+            <w:tcW w:w="3420" w:type="dxa"/>
           </w:tcPr>
           <w:p>
             <w:pPr>
@@ -4082,7 +4372,7 @@
         </w:tc>
         <w:tc>
           <w:tcPr>
-            <w:tcW w:w="2542" w:type="dxa"/>
+            <w:tcW w:w="2610" w:type="dxa"/>
           </w:tcPr>
           <w:p>
             <w:pPr>
@@ -4116,7 +4406,7 @@
       <w:tr>
         <w:tc>
           <w:tcPr>
-            <w:tcW w:w="2335" w:type="dxa"/>
+            <w:tcW w:w="2155" w:type="dxa"/>
           </w:tcPr>
           <w:p>
             <w:pPr>
@@ -4134,7 +4424,7 @@
         </w:tc>
         <w:tc>
           <w:tcPr>
-            <w:tcW w:w="1170" w:type="dxa"/>
+            <w:tcW w:w="1080" w:type="dxa"/>
           </w:tcPr>
           <w:p>
             <w:pPr>
@@ -4152,37 +4442,43 @@
         </w:tc>
         <w:tc>
           <w:tcPr>
-            <w:tcW w:w="3303" w:type="dxa"/>
-          </w:tcPr>
-          <w:p>
-            <w:pPr>
-              <w:rPr>
-                <w:rFonts w:ascii="Calibri" w:hAnsi="Calibri"/>
-              </w:rPr>
-            </w:pPr>
-            <w:r>
-              <w:rPr>
-                <w:rFonts w:ascii="Calibri" w:hAnsi="Calibri"/>
-              </w:rPr>
-              <w:t>0.1.0</w:t>
-            </w:r>
-          </w:p>
-        </w:tc>
-        <w:tc>
-          <w:tcPr>
-            <w:tcW w:w="2542" w:type="dxa"/>
-          </w:tcPr>
-          <w:p>
-            <w:pPr>
-              <w:rPr>
-                <w:rFonts w:ascii="Calibri" w:hAnsi="Calibri"/>
-              </w:rPr>
-            </w:pPr>
-            <w:r>
-              <w:rPr>
-                <w:rFonts w:ascii="Calibri" w:hAnsi="Calibri"/>
-              </w:rPr>
-              <w:t>Typical version control.  Expect value at end of semester to reach 1.0.0.</w:t>
+            <w:tcW w:w="3420" w:type="dxa"/>
+          </w:tcPr>
+          <w:p>
+            <w:pPr>
+              <w:rPr>
+                <w:rFonts w:ascii="Calibri" w:hAnsi="Calibri"/>
+              </w:rPr>
+            </w:pPr>
+            <w:r>
+              <w:rPr>
+                <w:rFonts w:ascii="Calibri" w:hAnsi="Calibri"/>
+              </w:rPr>
+              <w:t>1.0</w:t>
+            </w:r>
+            <w:r>
+              <w:rPr>
+                <w:rFonts w:ascii="Calibri" w:hAnsi="Calibri"/>
+              </w:rPr>
+              <w:t>.0</w:t>
+            </w:r>
+          </w:p>
+        </w:tc>
+        <w:tc>
+          <w:tcPr>
+            <w:tcW w:w="2610" w:type="dxa"/>
+          </w:tcPr>
+          <w:p>
+            <w:pPr>
+              <w:rPr>
+                <w:rFonts w:ascii="Calibri" w:hAnsi="Calibri"/>
+              </w:rPr>
+            </w:pPr>
+            <w:r>
+              <w:rPr>
+                <w:rFonts w:ascii="Calibri" w:hAnsi="Calibri"/>
+              </w:rPr>
+              <w:t xml:space="preserve">Typical version control.  </w:t>
             </w:r>
           </w:p>
         </w:tc>
@@ -4190,7 +4486,7 @@
       <w:tr>
         <w:tc>
           <w:tcPr>
-            <w:tcW w:w="2335" w:type="dxa"/>
+            <w:tcW w:w="2155" w:type="dxa"/>
           </w:tcPr>
           <w:p>
             <w:pPr>
@@ -4210,7 +4506,7 @@
         </w:tc>
         <w:tc>
           <w:tcPr>
-            <w:tcW w:w="1170" w:type="dxa"/>
+            <w:tcW w:w="1080" w:type="dxa"/>
           </w:tcPr>
           <w:p>
             <w:pPr>
@@ -4228,7 +4524,7 @@
         </w:tc>
         <w:tc>
           <w:tcPr>
-            <w:tcW w:w="3303" w:type="dxa"/>
+            <w:tcW w:w="3420" w:type="dxa"/>
           </w:tcPr>
           <w:p>
             <w:pPr>
@@ -4270,19 +4566,33 @@
         </w:tc>
         <w:tc>
           <w:tcPr>
-            <w:tcW w:w="2542" w:type="dxa"/>
-          </w:tcPr>
-          <w:p>
-            <w:pPr>
-              <w:rPr>
-                <w:rFonts w:ascii="Calibri" w:hAnsi="Calibri"/>
-              </w:rPr>
-            </w:pPr>
-            <w:r>
-              <w:rPr>
-                <w:rFonts w:ascii="Calibri" w:hAnsi="Calibri"/>
-              </w:rPr>
-              <w:t>Used to link back to the extension’s documentation or homepage outside of MediaWiki.</w:t>
+            <w:tcW w:w="2610" w:type="dxa"/>
+          </w:tcPr>
+          <w:p>
+            <w:pPr>
+              <w:rPr>
+                <w:rFonts w:ascii="Calibri" w:hAnsi="Calibri"/>
+              </w:rPr>
+            </w:pPr>
+            <w:r>
+              <w:rPr>
+                <w:rFonts w:ascii="Calibri" w:hAnsi="Calibri"/>
+              </w:rPr>
+              <w:t xml:space="preserve">Used to link back to the extension’s documentation or homepage outside of </w:t>
+            </w:r>
+            <w:proofErr w:type="spellStart"/>
+            <w:r>
+              <w:rPr>
+                <w:rFonts w:ascii="Calibri" w:hAnsi="Calibri"/>
+              </w:rPr>
+              <w:t>MediaWiki</w:t>
+            </w:r>
+            <w:proofErr w:type="spellEnd"/>
+            <w:r>
+              <w:rPr>
+                <w:rFonts w:ascii="Calibri" w:hAnsi="Calibri"/>
+              </w:rPr>
+              <w:t>.</w:t>
             </w:r>
           </w:p>
         </w:tc>
@@ -4290,7 +4600,7 @@
       <w:tr>
         <w:tc>
           <w:tcPr>
-            <w:tcW w:w="2335" w:type="dxa"/>
+            <w:tcW w:w="2155" w:type="dxa"/>
           </w:tcPr>
           <w:p>
             <w:pPr>
@@ -4310,7 +4620,7 @@
         </w:tc>
         <w:tc>
           <w:tcPr>
-            <w:tcW w:w="1170" w:type="dxa"/>
+            <w:tcW w:w="1080" w:type="dxa"/>
           </w:tcPr>
           <w:p>
             <w:pPr>
@@ -4328,7 +4638,7 @@
         </w:tc>
         <w:tc>
           <w:tcPr>
-            <w:tcW w:w="3303" w:type="dxa"/>
+            <w:tcW w:w="3420" w:type="dxa"/>
           </w:tcPr>
           <w:p>
             <w:pPr>
@@ -4354,7 +4664,7 @@
         </w:tc>
         <w:tc>
           <w:tcPr>
-            <w:tcW w:w="2542" w:type="dxa"/>
+            <w:tcW w:w="2610" w:type="dxa"/>
           </w:tcPr>
           <w:p>
             <w:pPr>
@@ -4396,7 +4706,7 @@
       <w:tr>
         <w:tc>
           <w:tcPr>
-            <w:tcW w:w="2335" w:type="dxa"/>
+            <w:tcW w:w="2155" w:type="dxa"/>
           </w:tcPr>
           <w:p>
             <w:pPr>
@@ -4414,7 +4724,7 @@
         </w:tc>
         <w:tc>
           <w:tcPr>
-            <w:tcW w:w="1170" w:type="dxa"/>
+            <w:tcW w:w="1080" w:type="dxa"/>
           </w:tcPr>
           <w:p>
             <w:pPr>
@@ -4432,7 +4742,7 @@
         </w:tc>
         <w:tc>
           <w:tcPr>
-            <w:tcW w:w="3303" w:type="dxa"/>
+            <w:tcW w:w="3420" w:type="dxa"/>
           </w:tcPr>
           <w:p>
             <w:pPr>
@@ -4450,7 +4760,7 @@
         </w:tc>
         <w:tc>
           <w:tcPr>
-            <w:tcW w:w="2542" w:type="dxa"/>
+            <w:tcW w:w="2610" w:type="dxa"/>
           </w:tcPr>
           <w:p>
             <w:pPr>
@@ -4503,7 +4813,7 @@
       <w:tr>
         <w:tc>
           <w:tcPr>
-            <w:tcW w:w="2335" w:type="dxa"/>
+            <w:tcW w:w="2155" w:type="dxa"/>
           </w:tcPr>
           <w:p>
             <w:pPr>
@@ -4523,7 +4833,7 @@
         </w:tc>
         <w:tc>
           <w:tcPr>
-            <w:tcW w:w="1170" w:type="dxa"/>
+            <w:tcW w:w="1080" w:type="dxa"/>
           </w:tcPr>
           <w:p>
             <w:pPr>
@@ -4541,7 +4851,7 @@
         </w:tc>
         <w:tc>
           <w:tcPr>
-            <w:tcW w:w="3303" w:type="dxa"/>
+            <w:tcW w:w="3420" w:type="dxa"/>
           </w:tcPr>
           <w:p>
             <w:pPr>
@@ -4601,7 +4911,7 @@
         </w:tc>
         <w:tc>
           <w:tcPr>
-            <w:tcW w:w="2542" w:type="dxa"/>
+            <w:tcW w:w="2610" w:type="dxa"/>
           </w:tcPr>
           <w:p>
             <w:pPr>
@@ -4621,7 +4931,7 @@
       <w:tr>
         <w:tc>
           <w:tcPr>
-            <w:tcW w:w="2335" w:type="dxa"/>
+            <w:tcW w:w="2155" w:type="dxa"/>
           </w:tcPr>
           <w:p>
             <w:pPr>
@@ -4641,7 +4951,7 @@
         </w:tc>
         <w:tc>
           <w:tcPr>
-            <w:tcW w:w="1170" w:type="dxa"/>
+            <w:tcW w:w="1080" w:type="dxa"/>
           </w:tcPr>
           <w:p>
             <w:pPr>
@@ -4659,7 +4969,7 @@
         </w:tc>
         <w:tc>
           <w:tcPr>
-            <w:tcW w:w="3303" w:type="dxa"/>
+            <w:tcW w:w="3420" w:type="dxa"/>
           </w:tcPr>
           <w:p>
             <w:pPr>
@@ -4902,7 +5212,7 @@
         </w:tc>
         <w:tc>
           <w:tcPr>
-            <w:tcW w:w="2542" w:type="dxa"/>
+            <w:tcW w:w="2610" w:type="dxa"/>
           </w:tcPr>
           <w:p>
             <w:pPr>
@@ -4971,7 +5281,7 @@
       <w:tr>
         <w:tc>
           <w:tcPr>
-            <w:tcW w:w="2335" w:type="dxa"/>
+            <w:tcW w:w="2155" w:type="dxa"/>
           </w:tcPr>
           <w:p>
             <w:pPr>
@@ -4992,7 +5302,7 @@
         </w:tc>
         <w:tc>
           <w:tcPr>
-            <w:tcW w:w="1170" w:type="dxa"/>
+            <w:tcW w:w="1080" w:type="dxa"/>
           </w:tcPr>
           <w:p>
             <w:pPr>
@@ -5010,7 +5320,7 @@
         </w:tc>
         <w:tc>
           <w:tcPr>
-            <w:tcW w:w="3303" w:type="dxa"/>
+            <w:tcW w:w="3420" w:type="dxa"/>
           </w:tcPr>
           <w:p>
             <w:pPr>
@@ -5030,13 +5340,31 @@
               <w:rPr>
                 <w:rFonts w:ascii="Calibri" w:hAnsi="Calibri"/>
               </w:rPr>
-              <w:t>: NASA_EVA_Gamification.i18n.alias.php</w:t>
-            </w:r>
-          </w:p>
-        </w:tc>
-        <w:tc>
-          <w:tcPr>
-            <w:tcW w:w="2542" w:type="dxa"/>
+              <w:t xml:space="preserve">: </w:t>
+            </w:r>
+            <w:r>
+              <w:rPr>
+                <w:rFonts w:ascii="Calibri" w:hAnsi="Calibri"/>
+              </w:rPr>
+              <w:t>“</w:t>
+            </w:r>
+            <w:r>
+              <w:rPr>
+                <w:rFonts w:ascii="Calibri" w:hAnsi="Calibri"/>
+              </w:rPr>
+              <w:t>NASA_EVA_Gamification.i18n.alias.php</w:t>
+            </w:r>
+            <w:r>
+              <w:rPr>
+                <w:rFonts w:ascii="Calibri" w:hAnsi="Calibri"/>
+              </w:rPr>
+              <w:t>”</w:t>
+            </w:r>
+          </w:p>
+        </w:tc>
+        <w:tc>
+          <w:tcPr>
+            <w:tcW w:w="2610" w:type="dxa"/>
           </w:tcPr>
           <w:p>
             <w:pPr>
@@ -5077,7 +5405,7 @@
       <w:tr>
         <w:tc>
           <w:tcPr>
-            <w:tcW w:w="2335" w:type="dxa"/>
+            <w:tcW w:w="2155" w:type="dxa"/>
           </w:tcPr>
           <w:p>
             <w:pPr>
@@ -5097,7 +5425,7 @@
         </w:tc>
         <w:tc>
           <w:tcPr>
-            <w:tcW w:w="1170" w:type="dxa"/>
+            <w:tcW w:w="1080" w:type="dxa"/>
           </w:tcPr>
           <w:p>
             <w:pPr>
@@ -5115,7 +5443,7 @@
         </w:tc>
         <w:tc>
           <w:tcPr>
-            <w:tcW w:w="3303" w:type="dxa"/>
+            <w:tcW w:w="3420" w:type="dxa"/>
           </w:tcPr>
           <w:p>
             <w:pPr>
@@ -5135,13 +5463,13 @@
               <w:rPr>
                 <w:rFonts w:ascii="Calibri" w:hAnsi="Calibri"/>
               </w:rPr>
-              <w:t>: "i18n"</w:t>
-            </w:r>
-          </w:p>
-        </w:tc>
-        <w:tc>
-          <w:tcPr>
-            <w:tcW w:w="2542" w:type="dxa"/>
+              <w:t>: “i18n”</w:t>
+            </w:r>
+          </w:p>
+        </w:tc>
+        <w:tc>
+          <w:tcPr>
+            <w:tcW w:w="2610" w:type="dxa"/>
           </w:tcPr>
           <w:p>
             <w:pPr>
@@ -5175,7 +5503,7 @@
       <w:tr>
         <w:tc>
           <w:tcPr>
-            <w:tcW w:w="2335" w:type="dxa"/>
+            <w:tcW w:w="2155" w:type="dxa"/>
           </w:tcPr>
           <w:p>
             <w:pPr>
@@ -5195,7 +5523,7 @@
         </w:tc>
         <w:tc>
           <w:tcPr>
-            <w:tcW w:w="1170" w:type="dxa"/>
+            <w:tcW w:w="1080" w:type="dxa"/>
           </w:tcPr>
           <w:p>
             <w:pPr>
@@ -5213,7 +5541,7 @@
         </w:tc>
         <w:tc>
           <w:tcPr>
-            <w:tcW w:w="3303" w:type="dxa"/>
+            <w:tcW w:w="3420" w:type="dxa"/>
           </w:tcPr>
           <w:p>
             <w:pPr>
@@ -5226,36 +5554,40 @@
               <w:rPr>
                 <w:rFonts w:ascii="Calibri" w:hAnsi="Calibri"/>
               </w:rPr>
-              <w:t>SpecialPages</w:t>
+              <w:t>UserGamificationProfile</w:t>
             </w:r>
             <w:proofErr w:type="spellEnd"/>
             <w:r>
               <w:rPr>
                 <w:rFonts w:ascii="Calibri" w:hAnsi="Calibri"/>
               </w:rPr>
-              <w:t>: {“HelloWorld": "</w:t>
+              <w:t xml:space="preserve">: </w:t>
+            </w:r>
+            <w:r>
+              <w:rPr>
+                <w:rFonts w:ascii="Calibri" w:hAnsi="Calibri"/>
+              </w:rPr>
+              <w:t>“</w:t>
             </w:r>
             <w:proofErr w:type="spellStart"/>
             <w:r>
               <w:rPr>
                 <w:rFonts w:ascii="Calibri" w:hAnsi="Calibri"/>
               </w:rPr>
-              <w:t>SpecialHelloWorld</w:t>
+              <w:t>SpecialUserGamificationProfile</w:t>
             </w:r>
             <w:proofErr w:type="spellEnd"/>
-            <w:proofErr w:type="gramStart"/>
-            <w:r>
-              <w:rPr>
-                <w:rFonts w:ascii="Calibri" w:hAnsi="Calibri"/>
-              </w:rPr>
-              <w:t>" }</w:t>
-            </w:r>
-            <w:proofErr w:type="gramEnd"/>
-          </w:p>
-        </w:tc>
-        <w:tc>
-          <w:tcPr>
-            <w:tcW w:w="2542" w:type="dxa"/>
+            <w:r>
+              <w:rPr>
+                <w:rFonts w:ascii="Calibri" w:hAnsi="Calibri"/>
+              </w:rPr>
+              <w:t>”</w:t>
+            </w:r>
+          </w:p>
+        </w:tc>
+        <w:tc>
+          <w:tcPr>
+            <w:tcW w:w="2610" w:type="dxa"/>
           </w:tcPr>
           <w:p>
             <w:pPr>
@@ -5310,7 +5642,7 @@
       <w:tr>
         <w:tc>
           <w:tcPr>
-            <w:tcW w:w="2335" w:type="dxa"/>
+            <w:tcW w:w="2155" w:type="dxa"/>
           </w:tcPr>
           <w:p>
             <w:pPr>
@@ -5330,7 +5662,7 @@
         </w:tc>
         <w:tc>
           <w:tcPr>
-            <w:tcW w:w="1170" w:type="dxa"/>
+            <w:tcW w:w="1080" w:type="dxa"/>
           </w:tcPr>
           <w:p>
             <w:pPr>
@@ -5348,7 +5680,7 @@
         </w:tc>
         <w:tc>
           <w:tcPr>
-            <w:tcW w:w="3303" w:type="dxa"/>
+            <w:tcW w:w="3420" w:type="dxa"/>
           </w:tcPr>
           <w:p>
             <w:pPr>
@@ -5370,6 +5702,12 @@
               </w:rPr>
               <w:t xml:space="preserve">: </w:t>
             </w:r>
+            <w:r>
+              <w:rPr>
+                <w:rFonts w:ascii="Calibri" w:hAnsi="Calibri"/>
+              </w:rPr>
+              <w:t>“</w:t>
+            </w:r>
             <w:proofErr w:type="spellStart"/>
             <w:r>
               <w:rPr>
@@ -5382,6 +5720,12 @@
               <w:rPr>
                 <w:rFonts w:ascii="Calibri" w:hAnsi="Calibri"/>
               </w:rPr>
+              <w:t>”</w:t>
+            </w:r>
+            <w:r>
+              <w:rPr>
+                <w:rFonts w:ascii="Calibri" w:hAnsi="Calibri"/>
+              </w:rPr>
               <w:br/>
             </w:r>
             <w:proofErr w:type="spellStart"/>
@@ -5389,28 +5733,52 @@
               <w:rPr>
                 <w:rFonts w:ascii="Calibri" w:hAnsi="Calibri"/>
               </w:rPr>
-              <w:t>SpecialHelloWorld</w:t>
+              <w:t>SpecialUserGamificationProfile</w:t>
             </w:r>
             <w:proofErr w:type="spellEnd"/>
             <w:r>
               <w:rPr>
                 <w:rFonts w:ascii="Calibri" w:hAnsi="Calibri"/>
               </w:rPr>
-              <w:t>: specials/</w:t>
+              <w:t xml:space="preserve">: </w:t>
+            </w:r>
+            <w:r>
+              <w:rPr>
+                <w:rFonts w:ascii="Calibri" w:hAnsi="Calibri"/>
+              </w:rPr>
+              <w:t>“</w:t>
+            </w:r>
+            <w:r>
+              <w:rPr>
+                <w:rFonts w:ascii="Calibri" w:hAnsi="Calibri"/>
+              </w:rPr>
+              <w:t>specials/</w:t>
             </w:r>
             <w:proofErr w:type="spellStart"/>
             <w:r>
               <w:rPr>
                 <w:rFonts w:ascii="Calibri" w:hAnsi="Calibri"/>
               </w:rPr>
-              <w:t>SpecialHelloWorld.php</w:t>
+              <w:t>Spe</w:t>
+            </w:r>
+            <w:r>
+              <w:rPr>
+                <w:rFonts w:ascii="Calibri" w:hAnsi="Calibri"/>
+              </w:rPr>
+              <w:t>cialUserGamificationProfile.php</w:t>
             </w:r>
             <w:proofErr w:type="spellEnd"/>
-          </w:p>
-        </w:tc>
-        <w:tc>
-          <w:tcPr>
-            <w:tcW w:w="2542" w:type="dxa"/>
+            <w:r>
+              <w:rPr>
+                <w:rFonts w:ascii="Calibri" w:hAnsi="Calibri"/>
+              </w:rPr>
+              <w:t>”</w:t>
+            </w:r>
+          </w:p>
+        </w:tc>
+        <w:tc>
+          <w:tcPr>
+            <w:tcW w:w="2610" w:type="dxa"/>
           </w:tcPr>
           <w:p>
             <w:pPr>
@@ -5451,7 +5819,7 @@
       <w:tr>
         <w:tc>
           <w:tcPr>
-            <w:tcW w:w="2335" w:type="dxa"/>
+            <w:tcW w:w="2155" w:type="dxa"/>
           </w:tcPr>
           <w:p>
             <w:pPr>
@@ -5469,7 +5837,7 @@
         </w:tc>
         <w:tc>
           <w:tcPr>
-            <w:tcW w:w="1170" w:type="dxa"/>
+            <w:tcW w:w="1080" w:type="dxa"/>
           </w:tcPr>
           <w:p>
             <w:pPr>
@@ -5487,7 +5855,7 @@
         </w:tc>
         <w:tc>
           <w:tcPr>
-            <w:tcW w:w="3303" w:type="dxa"/>
+            <w:tcW w:w="3420" w:type="dxa"/>
           </w:tcPr>
           <w:p>
             <w:pPr>
@@ -5539,11 +5907,59 @@
               <w:t>onConfirmEmailComplete</w:t>
             </w:r>
             <w:proofErr w:type="spellEnd"/>
-          </w:p>
-        </w:tc>
-        <w:tc>
-          <w:tcPr>
-            <w:tcW w:w="2542" w:type="dxa"/>
+            <w:r>
+              <w:rPr>
+                <w:rFonts w:ascii="Calibri" w:hAnsi="Calibri"/>
+              </w:rPr>
+              <w:br/>
+            </w:r>
+            <w:proofErr w:type="spellStart"/>
+            <w:r>
+              <w:rPr>
+                <w:rFonts w:ascii="Calibri" w:hAnsi="Calibri"/>
+              </w:rPr>
+              <w:t>LoadExtensionSchemaUpdates</w:t>
+            </w:r>
+            <w:proofErr w:type="spellEnd"/>
+            <w:r>
+              <w:rPr>
+                <w:rFonts w:ascii="Calibri" w:hAnsi="Calibri"/>
+              </w:rPr>
+              <w:t>: “</w:t>
+            </w:r>
+            <w:proofErr w:type="spellStart"/>
+            <w:r>
+              <w:rPr>
+                <w:rFonts w:ascii="Calibri" w:hAnsi="Calibri"/>
+              </w:rPr>
+              <w:t>NASA_EVA_GamificationHooks</w:t>
+            </w:r>
+            <w:proofErr w:type="spellEnd"/>
+            <w:r>
+              <w:rPr>
+                <w:rFonts w:ascii="Calibri" w:hAnsi="Calibri"/>
+              </w:rPr>
+              <w:t>::</w:t>
+            </w:r>
+            <w:proofErr w:type="spellStart"/>
+            <w:r>
+              <w:rPr>
+                <w:rFonts w:ascii="Calibri" w:hAnsi="Calibri"/>
+              </w:rPr>
+              <w:t>onLoadExtensionSchemaUpdates</w:t>
+            </w:r>
+            <w:proofErr w:type="spellEnd"/>
+            <w:r>
+              <w:rPr>
+                <w:rFonts w:ascii="Calibri" w:hAnsi="Calibri"/>
+              </w:rPr>
+              <w:t>”</w:t>
+            </w:r>
+          </w:p>
+        </w:tc>
+        <w:tc>
+          <w:tcPr>
+            <w:tcW w:w="2610" w:type="dxa"/>
           </w:tcPr>
           <w:p>
             <w:pPr>
@@ -5563,7 +5979,7 @@
       <w:tr>
         <w:tc>
           <w:tcPr>
-            <w:tcW w:w="2335" w:type="dxa"/>
+            <w:tcW w:w="2155" w:type="dxa"/>
           </w:tcPr>
           <w:p>
             <w:pPr>
@@ -5581,7 +5997,7 @@
         </w:tc>
         <w:tc>
           <w:tcPr>
-            <w:tcW w:w="1170" w:type="dxa"/>
+            <w:tcW w:w="1080" w:type="dxa"/>
           </w:tcPr>
           <w:p>
             <w:pPr>
@@ -5599,7 +6015,7 @@
         </w:tc>
         <w:tc>
           <w:tcPr>
-            <w:tcW w:w="3303" w:type="dxa"/>
+            <w:tcW w:w="3420" w:type="dxa"/>
           </w:tcPr>
           <w:p>
             <w:pPr>
@@ -5612,20 +6028,54 @@
               <w:rPr>
                 <w:rFonts w:ascii="Calibri" w:hAnsi="Calibri"/>
               </w:rPr>
-              <w:t>NASA_EVA_GamificationEnableFoo</w:t>
+              <w:t>NASA_EVA_GamificationGamesToRankMapping</w:t>
             </w:r>
             <w:proofErr w:type="spellEnd"/>
             <w:r>
               <w:rPr>
                 <w:rFonts w:ascii="Calibri" w:hAnsi="Calibri"/>
               </w:rPr>
-              <w:t>: true</w:t>
-            </w:r>
-          </w:p>
-        </w:tc>
-        <w:tc>
-          <w:tcPr>
-            <w:tcW w:w="2542" w:type="dxa"/>
+              <w:t>: {“gamification-badge-</w:t>
+            </w:r>
+            <w:proofErr w:type="spellStart"/>
+            <w:r>
+              <w:rPr>
+                <w:rFonts w:ascii="Calibri" w:hAnsi="Calibri"/>
+              </w:rPr>
+              <w:t>emailverification</w:t>
+            </w:r>
+            <w:proofErr w:type="spellEnd"/>
+            <w:r>
+              <w:rPr>
+                <w:rFonts w:ascii="Calibri" w:hAnsi="Calibri"/>
+              </w:rPr>
+              <w:t>” =&gt; “gamification-rank-1”}</w:t>
+            </w:r>
+            <w:r>
+              <w:rPr>
+                <w:rFonts w:ascii="Calibri" w:hAnsi="Calibri"/>
+              </w:rPr>
+              <w:br/>
+            </w:r>
+            <w:proofErr w:type="spellStart"/>
+            <w:r>
+              <w:rPr>
+                <w:rFonts w:ascii="Calibri" w:hAnsi="Calibri"/>
+              </w:rPr>
+              <w:t>NASA_EVA_GamificationMaxNumberOfRanks</w:t>
+            </w:r>
+            <w:proofErr w:type="spellEnd"/>
+            <w:r>
+              <w:rPr>
+                <w:rFonts w:ascii="Calibri" w:hAnsi="Calibri"/>
+              </w:rPr>
+              <w:t>: 3</w:t>
+            </w:r>
+          </w:p>
+        </w:tc>
+        <w:tc>
+          <w:tcPr>
+            <w:tcW w:w="2610" w:type="dxa"/>
           </w:tcPr>
           <w:p>
             <w:pPr>
@@ -5679,6 +6129,7 @@
         <w:rPr>
           <w:rFonts w:ascii="Calibri" w:hAnsi="Calibri"/>
         </w:rPr>
+        <w:lastRenderedPageBreak/>
         <w:t>NASA_EVA_Gamification.hooks.php</w:t>
       </w:r>
       <w:bookmarkEnd w:id="17"/>
@@ -5687,6 +6138,8 @@
     </w:p>
     <w:p>
       <w:pPr>
+        <w:keepNext/>
+        <w:keepLines/>
         <w:rPr>
           <w:rFonts w:ascii="Calibri" w:hAnsi="Calibri"/>
         </w:rPr>
@@ -5718,8 +6171,8 @@
       </w:tblPr>
       <w:tblGrid>
         <w:gridCol w:w="3194"/>
-        <w:gridCol w:w="3042"/>
-        <w:gridCol w:w="3114"/>
+        <w:gridCol w:w="3020"/>
+        <w:gridCol w:w="3136"/>
       </w:tblGrid>
       <w:tr>
         <w:tc>
@@ -5728,6 +6181,8 @@
           </w:tcPr>
           <w:p>
             <w:pPr>
+              <w:keepNext/>
+              <w:keepLines/>
               <w:rPr>
                 <w:rFonts w:ascii="Calibri" w:hAnsi="Calibri"/>
                 <w:b/>
@@ -5738,7 +6193,6 @@
                 <w:rFonts w:ascii="Calibri" w:hAnsi="Calibri"/>
                 <w:b/>
               </w:rPr>
-              <w:lastRenderedPageBreak/>
               <w:t>Hook Name</w:t>
             </w:r>
           </w:p>
@@ -5749,6 +6203,8 @@
           </w:tcPr>
           <w:p>
             <w:pPr>
+              <w:keepNext/>
+              <w:keepLines/>
               <w:rPr>
                 <w:rFonts w:ascii="Calibri" w:hAnsi="Calibri"/>
                 <w:b/>
@@ -5769,6 +6225,8 @@
           </w:tcPr>
           <w:p>
             <w:pPr>
+              <w:keepNext/>
+              <w:keepLines/>
               <w:rPr>
                 <w:rFonts w:ascii="Calibri" w:hAnsi="Calibri"/>
                 <w:b/>
@@ -5791,6 +6249,8 @@
           </w:tcPr>
           <w:p>
             <w:pPr>
+              <w:keepNext/>
+              <w:keepLines/>
               <w:rPr>
                 <w:rFonts w:ascii="Calibri" w:hAnsi="Calibri"/>
               </w:rPr>
@@ -5811,6 +6271,8 @@
           </w:tcPr>
           <w:p>
             <w:pPr>
+              <w:keepNext/>
+              <w:keepLines/>
               <w:rPr>
                 <w:rFonts w:ascii="Calibri" w:hAnsi="Calibri"/>
               </w:rPr>
@@ -5831,6 +6293,8 @@
           </w:tcPr>
           <w:p>
             <w:pPr>
+              <w:keepNext/>
+              <w:keepLines/>
               <w:rPr>
                 <w:rFonts w:ascii="Calibri" w:hAnsi="Calibri"/>
               </w:rPr>
@@ -5851,6 +6315,8 @@
           </w:tcPr>
           <w:p>
             <w:pPr>
+              <w:keepNext/>
+              <w:keepLines/>
               <w:rPr>
                 <w:rFonts w:ascii="Calibri" w:hAnsi="Calibri"/>
               </w:rPr>
@@ -5871,6 +6337,8 @@
           </w:tcPr>
           <w:p>
             <w:pPr>
+              <w:keepNext/>
+              <w:keepLines/>
               <w:rPr>
                 <w:rFonts w:ascii="Calibri" w:hAnsi="Calibri"/>
               </w:rPr>
@@ -5891,6 +6359,8 @@
           </w:tcPr>
           <w:p>
             <w:pPr>
+              <w:keepNext/>
+              <w:keepLines/>
               <w:rPr>
                 <w:rFonts w:ascii="Calibri" w:hAnsi="Calibri"/>
               </w:rPr>
@@ -5913,7 +6383,25 @@
               <w:rPr>
                 <w:rFonts w:ascii="Calibri" w:hAnsi="Calibri"/>
               </w:rPr>
-              <w:t xml:space="preserve"> script to add/alter the database tables for the extension</w:t>
+              <w:t xml:space="preserve"> script to add/alter the database tables </w:t>
+            </w:r>
+            <w:r>
+              <w:rPr>
+                <w:rFonts w:ascii="Calibri" w:hAnsi="Calibri"/>
+              </w:rPr>
+              <w:t xml:space="preserve">when the </w:t>
+            </w:r>
+            <w:r>
+              <w:rPr>
+                <w:rFonts w:ascii="Calibri" w:hAnsi="Calibri"/>
+              </w:rPr>
+              <w:t>extension</w:t>
+            </w:r>
+            <w:r>
+              <w:rPr>
+                <w:rFonts w:ascii="Calibri" w:hAnsi="Calibri"/>
+              </w:rPr>
+              <w:t xml:space="preserve"> is loaded into the wiki</w:t>
             </w:r>
           </w:p>
         </w:tc>
@@ -5963,7 +6451,19 @@
         <w:rPr>
           <w:rFonts w:ascii="Calibri" w:hAnsi="Calibri"/>
         </w:rPr>
-        <w:t>MediaWIki</w:t>
+        <w:t>MediaW</w:t>
+      </w:r>
+      <w:r>
+        <w:rPr>
+          <w:rFonts w:ascii="Calibri" w:hAnsi="Calibri"/>
+        </w:rPr>
+        <w:t>i</w:t>
+      </w:r>
+      <w:r>
+        <w:rPr>
+          <w:rFonts w:ascii="Calibri" w:hAnsi="Calibri"/>
+        </w:rPr>
+        <w:t>ki</w:t>
       </w:r>
       <w:proofErr w:type="spellEnd"/>
       <w:r>
@@ -5982,7 +6482,7 @@
         <w:rPr>
           <w:rFonts w:ascii="Calibri" w:hAnsi="Calibri"/>
         </w:rPr>
-        <w:t xml:space="preserve"> The Spring 2018 Semester team recommends that future semesters use this to store the extension configuration of the trophy names.</w:t>
+        <w:t xml:space="preserve"> </w:t>
       </w:r>
     </w:p>
     <w:p>
@@ -6005,6 +6505,7 @@
     </w:p>
     <w:p>
       <w:pPr>
+        <w:jc w:val="center"/>
         <w:rPr>
           <w:rFonts w:ascii="Calibri" w:hAnsi="Calibri"/>
         </w:rPr>
@@ -6015,8 +6516,8 @@
           <w:noProof/>
         </w:rPr>
         <w:drawing>
-          <wp:inline distT="0" distB="0" distL="0" distR="0" wp14:anchorId="60E36D1A" wp14:editId="0FDD6387">
-            <wp:extent cx="3219450" cy="2819400"/>
+          <wp:inline distT="0" distB="0" distL="0" distR="0" wp14:anchorId="60E36D1A" wp14:editId="2A3E4138">
+            <wp:extent cx="3848100" cy="3026269"/>
             <wp:effectExtent l="0" t="0" r="0" b="0"/>
             <wp:docPr id="1" name="Picture 1"/>
             <wp:cNvGraphicFramePr>
@@ -6044,7 +6545,7 @@
                   <pic:spPr>
                     <a:xfrm>
                       <a:off x="0" y="0"/>
-                      <a:ext cx="3219450" cy="2819400"/>
+                      <a:ext cx="3881576" cy="3052595"/>
                     </a:xfrm>
                     <a:prstGeom prst="rect">
                       <a:avLst/>
@@ -6064,8 +6565,8 @@
           <w:rFonts w:ascii="Calibri" w:hAnsi="Calibri"/>
         </w:rPr>
       </w:pPr>
-      <w:bookmarkStart w:id="23" w:name="_Hlk508469549"/>
-      <w:bookmarkStart w:id="24" w:name="_Toc509925257"/>
+      <w:bookmarkStart w:id="23" w:name="_Toc509925257"/>
+      <w:bookmarkStart w:id="24" w:name="_Hlk508469549"/>
       <w:r>
         <w:rPr>
           <w:rFonts w:ascii="Calibri" w:hAnsi="Calibri" w:cstheme="minorHAnsi"/>
@@ -6078,9 +6579,9 @@
         </w:rPr>
         <w:t xml:space="preserve"> Mapping</w:t>
       </w:r>
-      <w:bookmarkEnd w:id="24"/>
+      <w:bookmarkEnd w:id="23"/>
     </w:p>
-    <w:bookmarkEnd w:id="23"/>
+    <w:bookmarkEnd w:id="24"/>
     <w:p>
       <w:pPr>
         <w:rPr>
@@ -6428,6 +6929,7 @@
         <w:rPr>
           <w:rFonts w:ascii="Calibri" w:hAnsi="Calibri" w:cstheme="minorHAnsi"/>
         </w:rPr>
+        <w:lastRenderedPageBreak/>
         <w:t>Functional Requirements</w:t>
       </w:r>
       <w:bookmarkEnd w:id="27"/>
@@ -6620,7 +7122,6 @@
                 <w:bCs/>
                 <w:color w:val="000000"/>
               </w:rPr>
-              <w:lastRenderedPageBreak/>
               <w:t>F</w:t>
             </w:r>
             <w:r>
@@ -6967,7 +7468,7 @@
                 <w:bCs/>
                 <w:color w:val="000000"/>
               </w:rPr>
-              <w:t>Include Once-And-Done Games</w:t>
+              <w:t>Include One-And-Done Games</w:t>
             </w:r>
           </w:p>
         </w:tc>
@@ -7382,7 +7883,23 @@
                 <w:bCs/>
                 <w:color w:val="000000"/>
               </w:rPr>
-              <w:t>User Profile will display full name</w:t>
+              <w:t>User Profile will display</w:t>
+            </w:r>
+            <w:r>
+              <w:rPr>
+                <w:rFonts w:ascii="Calibri" w:eastAsia="Times New Roman" w:hAnsi="Calibri" w:cstheme="minorHAnsi"/>
+                <w:bCs/>
+                <w:color w:val="000000"/>
+              </w:rPr>
+              <w:t xml:space="preserve"> user real</w:t>
+            </w:r>
+            <w:r>
+              <w:rPr>
+                <w:rFonts w:ascii="Calibri" w:eastAsia="Times New Roman" w:hAnsi="Calibri" w:cstheme="minorHAnsi"/>
+                <w:bCs/>
+                <w:color w:val="000000"/>
+              </w:rPr>
+              <w:t xml:space="preserve"> name</w:t>
             </w:r>
           </w:p>
         </w:tc>
@@ -7520,7 +8037,15 @@
                 <w:bCs/>
                 <w:color w:val="000000"/>
               </w:rPr>
-              <w:t>User will get a badge for verifying his/her user name</w:t>
+              <w:t xml:space="preserve">User will get a badge for verifying his/her </w:t>
+            </w:r>
+            <w:r>
+              <w:rPr>
+                <w:rFonts w:ascii="Calibri" w:eastAsia="Times New Roman" w:hAnsi="Calibri" w:cstheme="minorHAnsi"/>
+                <w:bCs/>
+                <w:color w:val="000000"/>
+              </w:rPr>
+              <w:t>email address</w:t>
             </w:r>
           </w:p>
         </w:tc>
@@ -8206,6 +8731,7 @@
                 <w:bCs/>
                 <w:color w:val="000000"/>
               </w:rPr>
+              <w:lastRenderedPageBreak/>
               <w:t>F2</w:t>
             </w:r>
           </w:p>
@@ -8354,7 +8880,6 @@
                 <w:bCs/>
                 <w:color w:val="000000"/>
               </w:rPr>
-              <w:lastRenderedPageBreak/>
               <w:t>F3</w:t>
             </w:r>
           </w:p>
@@ -9118,7 +9643,7 @@
         <w:rFonts w:ascii="Calibri" w:hAnsi="Calibri"/>
         <w:noProof/>
       </w:rPr>
-      <w:t>5</w:t>
+      <w:t>3</w:t>
     </w:r>
     <w:r>
       <w:rPr>
@@ -11102,7 +11627,7 @@
 </file>
 
 <file path=customXml/itemProps1.xml><?xml version="1.0" encoding="utf-8"?>
-<ds:datastoreItem xmlns:ds="http://schemas.openxmlformats.org/officeDocument/2006/customXml" ds:itemID="{C1DB5A44-6958-469E-AB80-90DD80CE30DA}">
+<ds:datastoreItem xmlns:ds="http://schemas.openxmlformats.org/officeDocument/2006/customXml" ds:itemID="{E46683E6-CE86-46C2-9ACA-006A8CC91CE6}">
   <ds:schemaRefs>
     <ds:schemaRef ds:uri="http://schemas.openxmlformats.org/officeDocument/2006/bibliography"/>
   </ds:schemaRefs>

</xml_diff>